<commit_message>
Signed-off-by: ken li <feng36201@126.com>
</commit_message>
<xml_diff>
--- a/word/资产管理投标文件V.1.0.0.docx
+++ b/word/资产管理投标文件V.1.0.0.docx
@@ -10661,7 +10661,7 @@
         <w:spacing w:line="360" w:lineRule="auto"/>
         <w:ind w:firstLineChars="200" w:firstLine="420"/>
         <w:rPr>
-          <w:rFonts w:ascii="宋体" w:hAnsi="宋体" w:hint="eastAsia"/>
+          <w:rFonts w:ascii="宋体" w:hAnsi="宋体"/>
         </w:rPr>
       </w:pPr>
       <w:r>
@@ -10730,7 +10730,6 @@
         </w:rPr>
         <w:t>要求</w:t>
       </w:r>
-      <w:bookmarkStart w:id="64" w:name="_GoBack"/>
       <w:bookmarkEnd w:id="57"/>
       <w:bookmarkEnd w:id="58"/>
       <w:bookmarkEnd w:id="59"/>
@@ -10738,7 +10737,6 @@
       <w:bookmarkEnd w:id="61"/>
       <w:bookmarkEnd w:id="62"/>
       <w:bookmarkEnd w:id="63"/>
-      <w:bookmarkEnd w:id="64"/>
     </w:p>
     <w:p>
       <w:pPr>
@@ -10913,8 +10911,8 @@
           <w:color w:val="000000"/>
         </w:rPr>
       </w:pPr>
-      <w:bookmarkStart w:id="65" w:name="_Toc335223839"/>
-      <w:bookmarkStart w:id="66" w:name="_Toc417600254"/>
+      <w:bookmarkStart w:id="64" w:name="_Toc335223839"/>
+      <w:bookmarkStart w:id="65" w:name="_Toc417600254"/>
       <w:r>
         <w:rPr>
           <w:rFonts w:hint="eastAsia"/>
@@ -10928,8 +10926,8 @@
         </w:rPr>
         <w:t>需求</w:t>
       </w:r>
+      <w:bookmarkEnd w:id="64"/>
       <w:bookmarkEnd w:id="65"/>
-      <w:bookmarkEnd w:id="66"/>
     </w:p>
     <w:p>
       <w:pPr>
@@ -10939,13 +10937,13 @@
           <w:color w:val="000000"/>
         </w:rPr>
       </w:pPr>
-      <w:bookmarkStart w:id="67" w:name="_Toc168807808"/>
-      <w:bookmarkStart w:id="68" w:name="_Toc171156875"/>
-      <w:bookmarkStart w:id="69" w:name="_Toc172968528"/>
-      <w:bookmarkStart w:id="70" w:name="_Toc175322521"/>
-      <w:bookmarkStart w:id="71" w:name="_Toc175322821"/>
-      <w:bookmarkStart w:id="72" w:name="_Toc335223840"/>
-      <w:bookmarkStart w:id="73" w:name="_Toc417600255"/>
+      <w:bookmarkStart w:id="66" w:name="_Toc168807808"/>
+      <w:bookmarkStart w:id="67" w:name="_Toc171156875"/>
+      <w:bookmarkStart w:id="68" w:name="_Toc172968528"/>
+      <w:bookmarkStart w:id="69" w:name="_Toc175322521"/>
+      <w:bookmarkStart w:id="70" w:name="_Toc175322821"/>
+      <w:bookmarkStart w:id="71" w:name="_Toc335223840"/>
+      <w:bookmarkStart w:id="72" w:name="_Toc417600255"/>
       <w:r>
         <w:rPr>
           <w:rFonts w:hint="eastAsia"/>
@@ -10959,13 +10957,13 @@
         </w:rPr>
         <w:t>要求</w:t>
       </w:r>
+      <w:bookmarkEnd w:id="66"/>
       <w:bookmarkEnd w:id="67"/>
       <w:bookmarkEnd w:id="68"/>
       <w:bookmarkEnd w:id="69"/>
       <w:bookmarkEnd w:id="70"/>
       <w:bookmarkEnd w:id="71"/>
       <w:bookmarkEnd w:id="72"/>
-      <w:bookmarkEnd w:id="73"/>
     </w:p>
     <w:p>
       <w:pPr>
@@ -11138,13 +11136,13 @@
           <w:color w:val="000000"/>
         </w:rPr>
       </w:pPr>
-      <w:bookmarkStart w:id="74" w:name="_Toc168807809"/>
-      <w:bookmarkStart w:id="75" w:name="_Toc171156876"/>
-      <w:bookmarkStart w:id="76" w:name="_Toc172968529"/>
-      <w:bookmarkStart w:id="77" w:name="_Toc175322522"/>
-      <w:bookmarkStart w:id="78" w:name="_Toc175322822"/>
-      <w:bookmarkStart w:id="79" w:name="_Toc335223841"/>
-      <w:bookmarkStart w:id="80" w:name="_Toc417600256"/>
+      <w:bookmarkStart w:id="73" w:name="_Toc168807809"/>
+      <w:bookmarkStart w:id="74" w:name="_Toc171156876"/>
+      <w:bookmarkStart w:id="75" w:name="_Toc172968529"/>
+      <w:bookmarkStart w:id="76" w:name="_Toc175322522"/>
+      <w:bookmarkStart w:id="77" w:name="_Toc175322822"/>
+      <w:bookmarkStart w:id="78" w:name="_Toc335223841"/>
+      <w:bookmarkStart w:id="79" w:name="_Toc417600256"/>
       <w:r>
         <w:rPr>
           <w:rFonts w:hint="eastAsia"/>
@@ -11158,13 +11156,13 @@
         </w:rPr>
         <w:t>要求</w:t>
       </w:r>
+      <w:bookmarkEnd w:id="73"/>
       <w:bookmarkEnd w:id="74"/>
       <w:bookmarkEnd w:id="75"/>
       <w:bookmarkEnd w:id="76"/>
       <w:bookmarkEnd w:id="77"/>
       <w:bookmarkEnd w:id="78"/>
       <w:bookmarkEnd w:id="79"/>
-      <w:bookmarkEnd w:id="80"/>
     </w:p>
     <w:p>
       <w:pPr>
@@ -11243,13 +11241,13 @@
           <w:color w:val="000000"/>
         </w:rPr>
       </w:pPr>
-      <w:bookmarkStart w:id="81" w:name="_Toc168807810"/>
-      <w:bookmarkStart w:id="82" w:name="_Toc171156877"/>
-      <w:bookmarkStart w:id="83" w:name="_Toc172968530"/>
-      <w:bookmarkStart w:id="84" w:name="_Toc175322523"/>
-      <w:bookmarkStart w:id="85" w:name="_Toc175322823"/>
-      <w:bookmarkStart w:id="86" w:name="_Toc335223842"/>
-      <w:bookmarkStart w:id="87" w:name="_Toc417600257"/>
+      <w:bookmarkStart w:id="80" w:name="_Toc168807810"/>
+      <w:bookmarkStart w:id="81" w:name="_Toc171156877"/>
+      <w:bookmarkStart w:id="82" w:name="_Toc172968530"/>
+      <w:bookmarkStart w:id="83" w:name="_Toc175322523"/>
+      <w:bookmarkStart w:id="84" w:name="_Toc175322823"/>
+      <w:bookmarkStart w:id="85" w:name="_Toc335223842"/>
+      <w:bookmarkStart w:id="86" w:name="_Toc417600257"/>
       <w:r>
         <w:rPr>
           <w:rFonts w:hint="eastAsia"/>
@@ -11263,13 +11261,13 @@
         </w:rPr>
         <w:t>要求</w:t>
       </w:r>
+      <w:bookmarkEnd w:id="80"/>
       <w:bookmarkEnd w:id="81"/>
       <w:bookmarkEnd w:id="82"/>
       <w:bookmarkEnd w:id="83"/>
       <w:bookmarkEnd w:id="84"/>
       <w:bookmarkEnd w:id="85"/>
       <w:bookmarkEnd w:id="86"/>
-      <w:bookmarkEnd w:id="87"/>
     </w:p>
     <w:p>
       <w:pPr>
@@ -11369,8 +11367,8 @@
           <w:color w:val="000000"/>
         </w:rPr>
       </w:pPr>
-      <w:bookmarkStart w:id="88" w:name="_Toc335223843"/>
-      <w:bookmarkStart w:id="89" w:name="_Toc417600258"/>
+      <w:bookmarkStart w:id="87" w:name="_Toc335223843"/>
+      <w:bookmarkStart w:id="88" w:name="_Toc417600258"/>
       <w:r>
         <w:rPr>
           <w:rFonts w:hint="eastAsia"/>
@@ -11384,8 +11382,8 @@
         </w:rPr>
         <w:t>要求</w:t>
       </w:r>
+      <w:bookmarkEnd w:id="87"/>
       <w:bookmarkEnd w:id="88"/>
-      <w:bookmarkEnd w:id="89"/>
     </w:p>
     <w:p>
       <w:pPr>
@@ -11479,8 +11477,8 @@
           <w:color w:val="000000"/>
         </w:rPr>
       </w:pPr>
-      <w:bookmarkStart w:id="90" w:name="_Toc335223844"/>
-      <w:bookmarkStart w:id="91" w:name="_Toc417600259"/>
+      <w:bookmarkStart w:id="89" w:name="_Toc335223844"/>
+      <w:bookmarkStart w:id="90" w:name="_Toc417600259"/>
       <w:r>
         <w:rPr>
           <w:rFonts w:hint="eastAsia"/>
@@ -11507,8 +11505,8 @@
         </w:rPr>
         <w:t>求</w:t>
       </w:r>
+      <w:bookmarkEnd w:id="89"/>
       <w:bookmarkEnd w:id="90"/>
-      <w:bookmarkEnd w:id="91"/>
     </w:p>
     <w:p>
       <w:pPr>
@@ -11685,8 +11683,8 @@
           <w:color w:val="000000"/>
         </w:rPr>
       </w:pPr>
-      <w:bookmarkStart w:id="92" w:name="_Toc335223845"/>
-      <w:bookmarkStart w:id="93" w:name="_Toc417600260"/>
+      <w:bookmarkStart w:id="91" w:name="_Toc335223845"/>
+      <w:bookmarkStart w:id="92" w:name="_Toc417600260"/>
       <w:r>
         <w:rPr>
           <w:rFonts w:hint="eastAsia"/>
@@ -11700,8 +11698,8 @@
         </w:rPr>
         <w:t>需求</w:t>
       </w:r>
+      <w:bookmarkEnd w:id="91"/>
       <w:bookmarkEnd w:id="92"/>
-      <w:bookmarkEnd w:id="93"/>
     </w:p>
     <w:p>
       <w:pPr>
@@ -11711,12 +11709,12 @@
           <w:color w:val="000000"/>
         </w:rPr>
       </w:pPr>
-      <w:bookmarkStart w:id="94" w:name="_Toc171156880"/>
-      <w:bookmarkStart w:id="95" w:name="_Toc172968533"/>
-      <w:bookmarkStart w:id="96" w:name="_Toc175322526"/>
-      <w:bookmarkStart w:id="97" w:name="_Toc175322826"/>
-      <w:bookmarkStart w:id="98" w:name="_Toc335223846"/>
-      <w:bookmarkStart w:id="99" w:name="_Toc417600261"/>
+      <w:bookmarkStart w:id="93" w:name="_Toc171156880"/>
+      <w:bookmarkStart w:id="94" w:name="_Toc172968533"/>
+      <w:bookmarkStart w:id="95" w:name="_Toc175322526"/>
+      <w:bookmarkStart w:id="96" w:name="_Toc175322826"/>
+      <w:bookmarkStart w:id="97" w:name="_Toc335223846"/>
+      <w:bookmarkStart w:id="98" w:name="_Toc417600261"/>
       <w:r>
         <w:rPr>
           <w:rFonts w:hint="eastAsia"/>
@@ -11730,12 +11728,12 @@
         </w:rPr>
         <w:t>要求</w:t>
       </w:r>
+      <w:bookmarkEnd w:id="93"/>
       <w:bookmarkEnd w:id="94"/>
       <w:bookmarkEnd w:id="95"/>
       <w:bookmarkEnd w:id="96"/>
       <w:bookmarkEnd w:id="97"/>
       <w:bookmarkEnd w:id="98"/>
-      <w:bookmarkEnd w:id="99"/>
     </w:p>
     <w:p>
       <w:pPr>
@@ -11827,13 +11825,13 @@
           <w:color w:val="000000"/>
         </w:rPr>
       </w:pPr>
-      <w:bookmarkStart w:id="100" w:name="_Toc168807811"/>
-      <w:bookmarkStart w:id="101" w:name="_Toc171156878"/>
-      <w:bookmarkStart w:id="102" w:name="_Toc172968531"/>
-      <w:bookmarkStart w:id="103" w:name="_Toc175322524"/>
-      <w:bookmarkStart w:id="104" w:name="_Toc175322824"/>
-      <w:bookmarkStart w:id="105" w:name="_Toc335223847"/>
-      <w:bookmarkStart w:id="106" w:name="_Toc417600262"/>
+      <w:bookmarkStart w:id="99" w:name="_Toc168807811"/>
+      <w:bookmarkStart w:id="100" w:name="_Toc171156878"/>
+      <w:bookmarkStart w:id="101" w:name="_Toc172968531"/>
+      <w:bookmarkStart w:id="102" w:name="_Toc175322524"/>
+      <w:bookmarkStart w:id="103" w:name="_Toc175322824"/>
+      <w:bookmarkStart w:id="104" w:name="_Toc335223847"/>
+      <w:bookmarkStart w:id="105" w:name="_Toc417600262"/>
       <w:r>
         <w:rPr>
           <w:rFonts w:hint="eastAsia"/>
@@ -11847,13 +11845,13 @@
         </w:rPr>
         <w:t>要求</w:t>
       </w:r>
+      <w:bookmarkEnd w:id="99"/>
       <w:bookmarkEnd w:id="100"/>
       <w:bookmarkEnd w:id="101"/>
       <w:bookmarkEnd w:id="102"/>
       <w:bookmarkEnd w:id="103"/>
       <w:bookmarkEnd w:id="104"/>
       <w:bookmarkEnd w:id="105"/>
-      <w:bookmarkEnd w:id="106"/>
     </w:p>
     <w:p>
       <w:pPr>
@@ -11878,8 +11876,8 @@
           <w:color w:val="000000"/>
         </w:rPr>
       </w:pPr>
-      <w:bookmarkStart w:id="107" w:name="_Toc335223848"/>
-      <w:bookmarkStart w:id="108" w:name="_Toc417600263"/>
+      <w:bookmarkStart w:id="106" w:name="_Toc335223848"/>
+      <w:bookmarkStart w:id="107" w:name="_Toc417600263"/>
       <w:r>
         <w:rPr>
           <w:rFonts w:hint="eastAsia"/>
@@ -11893,8 +11891,8 @@
         </w:rPr>
         <w:t>要求</w:t>
       </w:r>
+      <w:bookmarkEnd w:id="106"/>
       <w:bookmarkEnd w:id="107"/>
-      <w:bookmarkEnd w:id="108"/>
     </w:p>
     <w:p>
       <w:pPr>
@@ -12011,18 +12009,18 @@
           <w:color w:val="000000"/>
         </w:rPr>
       </w:pPr>
-      <w:bookmarkStart w:id="109" w:name="_Toc175322527"/>
-      <w:bookmarkStart w:id="110" w:name="_Toc335223849"/>
-      <w:bookmarkStart w:id="111" w:name="_Toc417600264"/>
+      <w:bookmarkStart w:id="108" w:name="_Toc175322527"/>
+      <w:bookmarkStart w:id="109" w:name="_Toc335223849"/>
+      <w:bookmarkStart w:id="110" w:name="_Toc417600264"/>
       <w:r>
         <w:rPr>
           <w:color w:val="000000"/>
         </w:rPr>
         <w:t>建设原则</w:t>
       </w:r>
+      <w:bookmarkEnd w:id="108"/>
       <w:bookmarkEnd w:id="109"/>
       <w:bookmarkEnd w:id="110"/>
-      <w:bookmarkEnd w:id="111"/>
     </w:p>
     <w:p>
       <w:pPr>
@@ -12396,18 +12394,18 @@
           <w:color w:val="000000"/>
         </w:rPr>
       </w:pPr>
-      <w:bookmarkStart w:id="112" w:name="_Toc175322528"/>
-      <w:bookmarkStart w:id="113" w:name="_Toc335223850"/>
-      <w:bookmarkStart w:id="114" w:name="_Toc417600265"/>
+      <w:bookmarkStart w:id="111" w:name="_Toc175322528"/>
+      <w:bookmarkStart w:id="112" w:name="_Toc335223850"/>
+      <w:bookmarkStart w:id="113" w:name="_Toc417600265"/>
       <w:r>
         <w:rPr>
           <w:color w:val="000000"/>
         </w:rPr>
         <w:t>建设目标与思路</w:t>
       </w:r>
+      <w:bookmarkEnd w:id="111"/>
       <w:bookmarkEnd w:id="112"/>
       <w:bookmarkEnd w:id="113"/>
-      <w:bookmarkEnd w:id="114"/>
     </w:p>
     <w:p>
       <w:pPr>
@@ -12418,18 +12416,18 @@
           <w:color w:val="000000"/>
         </w:rPr>
       </w:pPr>
-      <w:bookmarkStart w:id="115" w:name="_Toc175322529"/>
-      <w:bookmarkStart w:id="116" w:name="_Toc335223851"/>
-      <w:bookmarkStart w:id="117" w:name="_Toc417600266"/>
+      <w:bookmarkStart w:id="114" w:name="_Toc175322529"/>
+      <w:bookmarkStart w:id="115" w:name="_Toc335223851"/>
+      <w:bookmarkStart w:id="116" w:name="_Toc417600266"/>
       <w:r>
         <w:rPr>
           <w:color w:val="000000"/>
         </w:rPr>
         <w:t>建设目标</w:t>
       </w:r>
+      <w:bookmarkEnd w:id="114"/>
       <w:bookmarkEnd w:id="115"/>
       <w:bookmarkEnd w:id="116"/>
-      <w:bookmarkEnd w:id="117"/>
     </w:p>
     <w:p>
       <w:pPr>
@@ -12732,9 +12730,9 @@
           <w:color w:val="000000"/>
         </w:rPr>
       </w:pPr>
-      <w:bookmarkStart w:id="118" w:name="_Toc175322530"/>
-      <w:bookmarkStart w:id="119" w:name="_Toc335223852"/>
-      <w:bookmarkStart w:id="120" w:name="_Toc417600267"/>
+      <w:bookmarkStart w:id="117" w:name="_Toc175322530"/>
+      <w:bookmarkStart w:id="118" w:name="_Toc335223852"/>
+      <w:bookmarkStart w:id="119" w:name="_Toc417600267"/>
       <w:r>
         <w:rPr>
           <w:rFonts w:hint="eastAsia"/>
@@ -12748,9 +12746,9 @@
         </w:rPr>
         <w:t>思路</w:t>
       </w:r>
+      <w:bookmarkEnd w:id="117"/>
       <w:bookmarkEnd w:id="118"/>
       <w:bookmarkEnd w:id="119"/>
-      <w:bookmarkEnd w:id="120"/>
     </w:p>
     <w:p>
       <w:pPr>
@@ -13578,16 +13576,21 @@
         </w:rPr>
         <w:t xml:space="preserve"> </w:t>
       </w:r>
-      <w:bookmarkStart w:id="121" w:name="_Toc417600271"/>
       <w:r>
         <w:rPr>
           <w:rFonts w:hint="eastAsia"/>
           <w:bCs/>
           <w:color w:val="000000"/>
         </w:rPr>
-        <w:t>系统管理</w:t>
-      </w:r>
-      <w:bookmarkEnd w:id="121"/>
+        <w:t>接</w:t>
+      </w:r>
+      <w:r>
+        <w:rPr>
+          <w:bCs/>
+          <w:color w:val="000000"/>
+        </w:rPr>
+        <w:t>口服务建设</w:t>
+      </w:r>
     </w:p>
     <w:p>
       <w:pPr>
@@ -13602,73 +13605,93 @@
         <w:rPr>
           <w:rFonts w:hint="eastAsia"/>
         </w:rPr>
-        <w:t>组</w:t>
-      </w:r>
-      <w:r>
-        <w:t>织、</w:t>
-      </w:r>
-      <w:r>
-        <w:rPr>
-          <w:rFonts w:hint="eastAsia"/>
-        </w:rPr>
-        <w:t>权</w:t>
-      </w:r>
-      <w:r>
-        <w:t>限、</w:t>
-      </w:r>
-      <w:r>
-        <w:rPr>
-          <w:rFonts w:hint="eastAsia"/>
-        </w:rPr>
-        <w:t>用户管</w:t>
-      </w:r>
-      <w:r>
-        <w:t>理</w:t>
-      </w:r>
-      <w:r>
-        <w:rPr>
-          <w:rFonts w:hint="eastAsia"/>
-        </w:rPr>
-        <w:t>：</w:t>
-      </w:r>
-      <w:r>
-        <w:rPr>
-          <w:rFonts w:hint="eastAsia"/>
-        </w:rPr>
-        <w:t>按照组</w:t>
-      </w:r>
-      <w:r>
-        <w:t>织架构</w:t>
-      </w:r>
-      <w:r>
-        <w:rPr>
-          <w:rFonts w:hint="eastAsia"/>
-        </w:rPr>
-        <w:t>，对职</w:t>
+        <w:t>使用同</w:t>
+      </w:r>
+      <w:r>
+        <w:t>一个</w:t>
+      </w:r>
+      <w:r>
+        <w:rPr>
+          <w:rFonts w:hint="eastAsia"/>
+        </w:rPr>
+        <w:t>数</w:t>
+      </w:r>
+      <w:r>
+        <w:t>据服务，</w:t>
+      </w:r>
+      <w:r>
+        <w:rPr>
+          <w:rFonts w:hint="eastAsia"/>
+        </w:rPr>
+        <w:t>使用</w:t>
+      </w:r>
+      <w:r>
+        <w:rPr>
+          <w:rFonts w:hint="eastAsia"/>
+        </w:rPr>
+        <w:t>PC</w:t>
+      </w:r>
+      <w:r>
+        <w:rPr>
+          <w:rFonts w:hint="eastAsia"/>
+        </w:rPr>
+        <w:t>端</w:t>
+      </w:r>
+      <w:r>
+        <w:t>、</w:t>
+      </w:r>
+      <w:r>
+        <w:rPr>
+          <w:rFonts w:hint="eastAsia"/>
+        </w:rPr>
+        <w:t>PAD</w:t>
+      </w:r>
+      <w:r>
+        <w:rPr>
+          <w:rFonts w:hint="eastAsia"/>
+        </w:rPr>
+        <w:t>端</w:t>
+      </w:r>
+      <w:r>
+        <w:t>、</w:t>
+      </w:r>
+      <w:proofErr w:type="gramStart"/>
+      <w:r>
+        <w:rPr>
+          <w:rFonts w:hint="eastAsia"/>
+        </w:rPr>
+        <w:t>微</w:t>
+      </w:r>
+      <w:r>
+        <w:t>信端</w:t>
+      </w:r>
+      <w:proofErr w:type="gramEnd"/>
+      <w:r>
+        <w:rPr>
+          <w:rFonts w:hint="eastAsia"/>
+        </w:rPr>
+        <w:t>连</w:t>
+      </w:r>
+      <w:r>
+        <w:t>接</w:t>
+      </w:r>
+      <w:r>
+        <w:rPr>
+          <w:rFonts w:hint="eastAsia"/>
+        </w:rPr>
+        <w:t>API</w:t>
+      </w:r>
+      <w:r>
+        <w:rPr>
+          <w:rFonts w:hint="eastAsia"/>
+        </w:rPr>
+        <w:t>服</w:t>
       </w:r>
       <w:r>
         <w:t>务</w:t>
       </w:r>
       <w:r>
-        <w:rPr>
-          <w:rFonts w:hint="eastAsia"/>
-        </w:rPr>
-        <w:t>进</w:t>
-      </w:r>
-      <w:r>
-        <w:t>行权限设置，以及</w:t>
-      </w:r>
-      <w:r>
-        <w:rPr>
-          <w:rFonts w:hint="eastAsia"/>
-        </w:rPr>
-        <w:t>管</w:t>
-      </w:r>
-      <w:r>
-        <w:t>理用户</w:t>
-      </w:r>
-      <w:r>
-        <w:t>人员。</w:t>
+        <w:t>。</w:t>
       </w:r>
       <w:r>
         <w:t xml:space="preserve"> </w:t>
@@ -13687,46 +13710,52 @@
         <w:rPr>
           <w:rFonts w:hint="eastAsia"/>
         </w:rPr>
-        <w:t>物资管</w:t>
-      </w:r>
-      <w:r>
-        <w:t>理功能：</w:t>
-      </w:r>
-      <w:r>
-        <w:rPr>
-          <w:rFonts w:hint="eastAsia"/>
-        </w:rPr>
-        <w:t>对物资资</w:t>
-      </w:r>
-      <w:r>
-        <w:t>料</w:t>
-      </w:r>
-      <w:r>
-        <w:rPr>
-          <w:rFonts w:hint="eastAsia"/>
-        </w:rPr>
-        <w:t>进</w:t>
-      </w:r>
-      <w:r>
-        <w:t>行维护以及</w:t>
-      </w:r>
-      <w:r>
-        <w:rPr>
-          <w:rFonts w:hint="eastAsia"/>
-        </w:rPr>
-        <w:t>查</w:t>
-      </w:r>
-      <w:r>
-        <w:t>询</w:t>
-      </w:r>
-      <w:r>
-        <w:rPr>
-          <w:rFonts w:hint="eastAsia"/>
-        </w:rPr>
-        <w:t>物资使用情</w:t>
-      </w:r>
-      <w:r>
-        <w:t>况</w:t>
+        <w:t>用户</w:t>
+      </w:r>
+      <w:r>
+        <w:t>登录后获取</w:t>
+      </w:r>
+      <w:r>
+        <w:rPr>
+          <w:rFonts w:hint="eastAsia"/>
+        </w:rPr>
+        <w:t>Token</w:t>
+      </w:r>
+      <w:r>
+        <w:rPr>
+          <w:rFonts w:hint="eastAsia"/>
+        </w:rPr>
+        <w:t>，</w:t>
+      </w:r>
+      <w:r>
+        <w:t>根据</w:t>
+      </w:r>
+      <w:r>
+        <w:t>T</w:t>
+      </w:r>
+      <w:r>
+        <w:rPr>
+          <w:rFonts w:hint="eastAsia"/>
+        </w:rPr>
+        <w:t>oken</w:t>
+      </w:r>
+      <w:r>
+        <w:rPr>
+          <w:rFonts w:hint="eastAsia"/>
+        </w:rPr>
+        <w:t>获取对</w:t>
+      </w:r>
+      <w:r>
+        <w:t>应的</w:t>
+      </w:r>
+      <w:r>
+        <w:rPr>
+          <w:rFonts w:hint="eastAsia"/>
+        </w:rPr>
+        <w:t>权</w:t>
+      </w:r>
+      <w:r>
+        <w:t>限控制</w:t>
       </w:r>
       <w:r>
         <w:rPr>
@@ -13748,7 +13777,54 @@
         <w:rPr>
           <w:rFonts w:hint="eastAsia"/>
         </w:rPr>
-        <w:t>系统日志记录策略：记录用户的日常操作记录。</w:t>
+        <w:t>接</w:t>
+      </w:r>
+      <w:r>
+        <w:t>口统一</w:t>
+      </w:r>
+      <w:r>
+        <w:rPr>
+          <w:rFonts w:hint="eastAsia"/>
+        </w:rPr>
+        <w:t>使用</w:t>
+      </w:r>
+      <w:r>
+        <w:rPr>
+          <w:rFonts w:hint="eastAsia"/>
+        </w:rPr>
+        <w:t>API</w:t>
+      </w:r>
+      <w:r>
+        <w:rPr>
+          <w:rFonts w:hint="eastAsia"/>
+        </w:rPr>
+        <w:t>访问方式</w:t>
+      </w:r>
+      <w:r>
+        <w:t>，</w:t>
+      </w:r>
+      <w:r>
+        <w:rPr>
+          <w:rFonts w:hint="eastAsia"/>
+        </w:rPr>
+        <w:t>使多端可</w:t>
+      </w:r>
+      <w:r>
+        <w:t>以</w:t>
+      </w:r>
+      <w:r>
+        <w:rPr>
+          <w:rFonts w:hint="eastAsia"/>
+        </w:rPr>
+        <w:t>访问</w:t>
+      </w:r>
+      <w:bookmarkStart w:id="120" w:name="_GoBack"/>
+      <w:bookmarkEnd w:id="120"/>
+      <w:r>
+        <w:rPr>
+          <w:rFonts w:hint="eastAsia"/>
+        </w:rPr>
+        <w:t>。</w:t>
       </w:r>
     </w:p>
     <w:p>
@@ -13766,16 +13842,16 @@
         <w:spacing w:before="312" w:after="312"/>
         <w:ind w:left="426"/>
       </w:pPr>
-      <w:bookmarkStart w:id="122" w:name="_Toc175322544"/>
-      <w:bookmarkStart w:id="123" w:name="_Toc335223861"/>
-      <w:bookmarkStart w:id="124" w:name="_Toc417600272"/>
+      <w:bookmarkStart w:id="121" w:name="_Toc175322544"/>
+      <w:bookmarkStart w:id="122" w:name="_Toc335223861"/>
+      <w:bookmarkStart w:id="123" w:name="_Toc417600272"/>
       <w:r>
         <w:lastRenderedPageBreak/>
         <w:t>系统总体设计</w:t>
       </w:r>
+      <w:bookmarkEnd w:id="121"/>
       <w:bookmarkEnd w:id="122"/>
       <w:bookmarkEnd w:id="123"/>
-      <w:bookmarkEnd w:id="124"/>
     </w:p>
     <w:p>
       <w:pPr>
@@ -13786,9 +13862,9 @@
           <w:color w:val="000000"/>
         </w:rPr>
       </w:pPr>
-      <w:bookmarkStart w:id="125" w:name="_Toc334257705"/>
-      <w:bookmarkStart w:id="126" w:name="_Toc335223862"/>
-      <w:bookmarkStart w:id="127" w:name="_Toc417600273"/>
+      <w:bookmarkStart w:id="124" w:name="_Toc334257705"/>
+      <w:bookmarkStart w:id="125" w:name="_Toc335223862"/>
+      <w:bookmarkStart w:id="126" w:name="_Toc417600273"/>
       <w:r>
         <w:rPr>
           <w:rFonts w:hint="eastAsia"/>
@@ -13796,9 +13872,9 @@
         </w:rPr>
         <w:t>系统总体结构</w:t>
       </w:r>
+      <w:bookmarkEnd w:id="124"/>
       <w:bookmarkEnd w:id="125"/>
       <w:bookmarkEnd w:id="126"/>
-      <w:bookmarkEnd w:id="127"/>
     </w:p>
     <w:p>
       <w:r>
@@ -14139,9 +14215,9 @@
           <w:color w:val="000000"/>
         </w:rPr>
       </w:pPr>
-      <w:bookmarkStart w:id="128" w:name="_Toc334257706"/>
-      <w:bookmarkStart w:id="129" w:name="_Toc335223863"/>
-      <w:bookmarkStart w:id="130" w:name="_Toc417600274"/>
+      <w:bookmarkStart w:id="127" w:name="_Toc334257706"/>
+      <w:bookmarkStart w:id="128" w:name="_Toc335223863"/>
+      <w:bookmarkStart w:id="129" w:name="_Toc417600274"/>
       <w:r>
         <w:rPr>
           <w:rFonts w:hint="eastAsia"/>
@@ -14149,9 +14225,9 @@
         </w:rPr>
         <w:t>可视化管理中心</w:t>
       </w:r>
+      <w:bookmarkEnd w:id="127"/>
       <w:bookmarkEnd w:id="128"/>
       <w:bookmarkEnd w:id="129"/>
-      <w:bookmarkEnd w:id="130"/>
     </w:p>
     <w:p>
       <w:pPr>
@@ -16409,7 +16485,7 @@
           <w:b w:val="0"/>
         </w:rPr>
       </w:pPr>
-      <w:bookmarkStart w:id="131" w:name="_Toc417600275"/>
+      <w:bookmarkStart w:id="130" w:name="_Toc417600275"/>
       <w:r>
         <w:rPr>
           <w:rFonts w:hint="eastAsia"/>
@@ -16417,7 +16493,7 @@
         </w:rPr>
         <w:t>总体流程</w:t>
       </w:r>
-      <w:bookmarkEnd w:id="131"/>
+      <w:bookmarkEnd w:id="130"/>
     </w:p>
     <w:p>
       <w:pPr>
@@ -17463,7 +17539,6 @@
         <w:pStyle w:val="4"/>
         <w:spacing w:before="312" w:after="312"/>
         <w:rPr>
-          <w:rFonts w:hint="eastAsia"/>
           <w:b w:val="0"/>
           <w:bCs/>
           <w:sz w:val="28"/>
@@ -17482,7 +17557,6 @@
         <w:pStyle w:val="4"/>
         <w:spacing w:before="312" w:after="312"/>
         <w:rPr>
-          <w:rFonts w:hint="eastAsia"/>
           <w:b w:val="0"/>
           <w:bCs/>
           <w:sz w:val="28"/>
@@ -17501,7 +17575,6 @@
         <w:pStyle w:val="4"/>
         <w:spacing w:before="312" w:after="312"/>
         <w:rPr>
-          <w:rFonts w:hint="eastAsia"/>
           <w:b w:val="0"/>
           <w:bCs/>
           <w:sz w:val="28"/>
@@ -17520,7 +17593,6 @@
         <w:pStyle w:val="4"/>
         <w:spacing w:before="312" w:after="312"/>
         <w:rPr>
-          <w:rFonts w:hint="eastAsia"/>
           <w:b w:val="0"/>
           <w:bCs/>
           <w:sz w:val="28"/>
@@ -17580,12 +17652,12 @@
           <w:color w:val="000000"/>
         </w:rPr>
       </w:pPr>
-      <w:bookmarkStart w:id="132" w:name="_Toc163739162"/>
-      <w:bookmarkStart w:id="133" w:name="_Toc164061106"/>
-      <w:bookmarkStart w:id="134" w:name="_Toc167613596"/>
-      <w:bookmarkStart w:id="135" w:name="_Toc175322546"/>
-      <w:bookmarkStart w:id="136" w:name="_Toc335223867"/>
-      <w:bookmarkStart w:id="137" w:name="_Toc417600282"/>
+      <w:bookmarkStart w:id="131" w:name="_Toc163739162"/>
+      <w:bookmarkStart w:id="132" w:name="_Toc164061106"/>
+      <w:bookmarkStart w:id="133" w:name="_Toc167613596"/>
+      <w:bookmarkStart w:id="134" w:name="_Toc175322546"/>
+      <w:bookmarkStart w:id="135" w:name="_Toc335223867"/>
+      <w:bookmarkStart w:id="136" w:name="_Toc417600282"/>
       <w:r>
         <w:rPr>
           <w:color w:val="000000"/>
@@ -17605,12 +17677,12 @@
         </w:rPr>
         <w:t>设计</w:t>
       </w:r>
+      <w:bookmarkEnd w:id="131"/>
       <w:bookmarkEnd w:id="132"/>
       <w:bookmarkEnd w:id="133"/>
       <w:bookmarkEnd w:id="134"/>
       <w:bookmarkEnd w:id="135"/>
       <w:bookmarkEnd w:id="136"/>
-      <w:bookmarkEnd w:id="137"/>
     </w:p>
     <w:p>
       <w:pPr>
@@ -17640,7 +17712,7 @@
           <v:shape id="_x0000_i1025" type="#_x0000_t75" style="width:305.25pt;height:224.25pt" o:ole="">
             <v:imagedata r:id="rId20" o:title=""/>
           </v:shape>
-          <o:OLEObject Type="Embed" ProgID="Visio.Drawing.11" ShapeID="_x0000_i1025" DrawAspect="Content" ObjectID="_1556869825" r:id="rId21"/>
+          <o:OLEObject Type="Embed" ProgID="Visio.Drawing.11" ShapeID="_x0000_i1025" DrawAspect="Content" ObjectID="_1556870320" r:id="rId21"/>
         </w:object>
       </w:r>
     </w:p>
@@ -17690,20 +17762,20 @@
           <w:color w:val="000000"/>
         </w:rPr>
       </w:pPr>
-      <w:bookmarkStart w:id="138" w:name="_Toc167613611"/>
-      <w:bookmarkStart w:id="139" w:name="_Toc175322551"/>
-      <w:bookmarkStart w:id="140" w:name="_Toc335223871"/>
-      <w:bookmarkStart w:id="141" w:name="_Toc417600283"/>
+      <w:bookmarkStart w:id="137" w:name="_Toc167613611"/>
+      <w:bookmarkStart w:id="138" w:name="_Toc175322551"/>
+      <w:bookmarkStart w:id="139" w:name="_Toc335223871"/>
+      <w:bookmarkStart w:id="140" w:name="_Toc417600283"/>
       <w:r>
         <w:rPr>
           <w:color w:val="000000"/>
         </w:rPr>
         <w:t>应用体系架构设计</w:t>
       </w:r>
+      <w:bookmarkEnd w:id="137"/>
       <w:bookmarkEnd w:id="138"/>
       <w:bookmarkEnd w:id="139"/>
       <w:bookmarkEnd w:id="140"/>
-      <w:bookmarkEnd w:id="141"/>
     </w:p>
     <w:p>
       <w:pPr>
@@ -17716,11 +17788,11 @@
           <w:color w:val="000000"/>
         </w:rPr>
       </w:pPr>
-      <w:bookmarkStart w:id="142" w:name="_Toc163931344"/>
-      <w:bookmarkStart w:id="143" w:name="_Toc163991076"/>
-      <w:bookmarkStart w:id="144" w:name="_Toc175322552"/>
-      <w:bookmarkStart w:id="145" w:name="_Toc335223872"/>
-      <w:bookmarkStart w:id="146" w:name="_Toc417600284"/>
+      <w:bookmarkStart w:id="141" w:name="_Toc163931344"/>
+      <w:bookmarkStart w:id="142" w:name="_Toc163991076"/>
+      <w:bookmarkStart w:id="143" w:name="_Toc175322552"/>
+      <w:bookmarkStart w:id="144" w:name="_Toc335223872"/>
+      <w:bookmarkStart w:id="145" w:name="_Toc417600284"/>
       <w:r>
         <w:rPr>
           <w:color w:val="000000"/>
@@ -17740,11 +17812,11 @@
         </w:rPr>
         <w:t>技术框架</w:t>
       </w:r>
+      <w:bookmarkEnd w:id="141"/>
       <w:bookmarkEnd w:id="142"/>
       <w:bookmarkEnd w:id="143"/>
       <w:bookmarkEnd w:id="144"/>
       <w:bookmarkEnd w:id="145"/>
-      <w:bookmarkEnd w:id="146"/>
     </w:p>
     <w:p>
       <w:pPr>
@@ -18306,9 +18378,9 @@
           <w:color w:val="000000"/>
         </w:rPr>
       </w:pPr>
-      <w:bookmarkStart w:id="147" w:name="_Toc175322559"/>
-      <w:bookmarkStart w:id="148" w:name="_Toc335223878"/>
-      <w:bookmarkStart w:id="149" w:name="_Toc417600287"/>
+      <w:bookmarkStart w:id="146" w:name="_Toc175322559"/>
+      <w:bookmarkStart w:id="147" w:name="_Toc335223878"/>
+      <w:bookmarkStart w:id="148" w:name="_Toc417600287"/>
       <w:r>
         <w:rPr>
           <w:color w:val="000000"/>
@@ -18327,9 +18399,9 @@
         </w:rPr>
         <w:t>格式数据传输</w:t>
       </w:r>
+      <w:bookmarkEnd w:id="146"/>
       <w:bookmarkEnd w:id="147"/>
       <w:bookmarkEnd w:id="148"/>
-      <w:bookmarkEnd w:id="149"/>
     </w:p>
     <w:p>
       <w:pPr>
@@ -18419,9 +18491,9 @@
           <w:color w:val="000000"/>
         </w:rPr>
       </w:pPr>
-      <w:bookmarkStart w:id="150" w:name="_Toc334257715"/>
-      <w:bookmarkStart w:id="151" w:name="_Toc335223879"/>
-      <w:bookmarkStart w:id="152" w:name="_Toc417600288"/>
+      <w:bookmarkStart w:id="149" w:name="_Toc334257715"/>
+      <w:bookmarkStart w:id="150" w:name="_Toc335223879"/>
+      <w:bookmarkStart w:id="151" w:name="_Toc417600288"/>
       <w:r>
         <w:rPr>
           <w:rFonts w:hint="eastAsia"/>
@@ -18429,16 +18501,16 @@
         </w:rPr>
         <w:t>硬件环境</w:t>
       </w:r>
+      <w:bookmarkEnd w:id="149"/>
+      <w:r>
+        <w:rPr>
+          <w:rFonts w:hint="eastAsia"/>
+          <w:color w:val="000000"/>
+        </w:rPr>
+        <w:t>要求</w:t>
+      </w:r>
       <w:bookmarkEnd w:id="150"/>
-      <w:r>
-        <w:rPr>
-          <w:rFonts w:hint="eastAsia"/>
-          <w:color w:val="000000"/>
-        </w:rPr>
-        <w:t>要求</w:t>
-      </w:r>
       <w:bookmarkEnd w:id="151"/>
-      <w:bookmarkEnd w:id="152"/>
     </w:p>
     <w:p>
       <w:pPr>
@@ -18449,9 +18521,9 @@
           <w:color w:val="000000"/>
         </w:rPr>
       </w:pPr>
-      <w:bookmarkStart w:id="153" w:name="_Toc334257716"/>
-      <w:bookmarkStart w:id="154" w:name="_Toc335223880"/>
-      <w:bookmarkStart w:id="155" w:name="_Toc417600289"/>
+      <w:bookmarkStart w:id="152" w:name="_Toc334257716"/>
+      <w:bookmarkStart w:id="153" w:name="_Toc335223880"/>
+      <w:bookmarkStart w:id="154" w:name="_Toc417600289"/>
       <w:r>
         <w:rPr>
           <w:rFonts w:hint="eastAsia"/>
@@ -18459,16 +18531,16 @@
         </w:rPr>
         <w:t>软件环境</w:t>
       </w:r>
+      <w:bookmarkEnd w:id="152"/>
+      <w:r>
+        <w:rPr>
+          <w:rFonts w:hint="eastAsia"/>
+          <w:color w:val="000000"/>
+        </w:rPr>
+        <w:t>要求</w:t>
+      </w:r>
       <w:bookmarkEnd w:id="153"/>
-      <w:r>
-        <w:rPr>
-          <w:rFonts w:hint="eastAsia"/>
-          <w:color w:val="000000"/>
-        </w:rPr>
-        <w:t>要求</w:t>
-      </w:r>
       <w:bookmarkEnd w:id="154"/>
-      <w:bookmarkEnd w:id="155"/>
     </w:p>
     <w:tbl>
       <w:tblPr>
@@ -18756,34 +18828,34 @@
           <w:color w:val="000000"/>
         </w:rPr>
       </w:pPr>
-      <w:bookmarkStart w:id="156" w:name="_Toc90349278"/>
-      <w:bookmarkStart w:id="157" w:name="_Toc90439704"/>
-      <w:bookmarkStart w:id="158" w:name="_Toc90450048"/>
-      <w:bookmarkStart w:id="159" w:name="_Toc120933918"/>
-      <w:bookmarkStart w:id="160" w:name="_Toc120957232"/>
-      <w:bookmarkStart w:id="161" w:name="_Toc175322671"/>
-      <w:bookmarkStart w:id="162" w:name="_Toc335223974"/>
-      <w:bookmarkStart w:id="163" w:name="_Toc417600296"/>
+      <w:bookmarkStart w:id="155" w:name="_Toc90349278"/>
+      <w:bookmarkStart w:id="156" w:name="_Toc90439704"/>
+      <w:bookmarkStart w:id="157" w:name="_Toc90450048"/>
+      <w:bookmarkStart w:id="158" w:name="_Toc120933918"/>
+      <w:bookmarkStart w:id="159" w:name="_Toc120957232"/>
+      <w:bookmarkStart w:id="160" w:name="_Toc175322671"/>
+      <w:bookmarkStart w:id="161" w:name="_Toc335223974"/>
+      <w:bookmarkStart w:id="162" w:name="_Toc417600296"/>
       <w:r>
         <w:rPr>
           <w:color w:val="000000"/>
         </w:rPr>
         <w:t>系统安全体系设计</w:t>
       </w:r>
+      <w:bookmarkEnd w:id="155"/>
       <w:bookmarkEnd w:id="156"/>
       <w:bookmarkEnd w:id="157"/>
       <w:bookmarkEnd w:id="158"/>
       <w:bookmarkEnd w:id="159"/>
+      <w:r>
+        <w:rPr>
+          <w:color w:val="000000"/>
+        </w:rPr>
+        <w:t>建议</w:t>
+      </w:r>
       <w:bookmarkEnd w:id="160"/>
-      <w:r>
-        <w:rPr>
-          <w:color w:val="000000"/>
-        </w:rPr>
-        <w:t>建议</w:t>
-      </w:r>
       <w:bookmarkEnd w:id="161"/>
       <w:bookmarkEnd w:id="162"/>
-      <w:bookmarkEnd w:id="163"/>
     </w:p>
     <w:p>
       <w:pPr>
@@ -18794,20 +18866,21 @@
           <w:color w:val="000000"/>
         </w:rPr>
       </w:pPr>
-      <w:bookmarkStart w:id="164" w:name="_Toc90349279"/>
-      <w:bookmarkStart w:id="165" w:name="_Toc90439705"/>
-      <w:bookmarkStart w:id="166" w:name="_Toc90450049"/>
-      <w:bookmarkStart w:id="167" w:name="_Toc120933919"/>
-      <w:bookmarkStart w:id="168" w:name="_Toc120957233"/>
-      <w:bookmarkStart w:id="169" w:name="_Toc175322672"/>
-      <w:bookmarkStart w:id="170" w:name="_Toc335223975"/>
-      <w:bookmarkStart w:id="171" w:name="_Toc417600297"/>
+      <w:bookmarkStart w:id="163" w:name="_Toc90349279"/>
+      <w:bookmarkStart w:id="164" w:name="_Toc90439705"/>
+      <w:bookmarkStart w:id="165" w:name="_Toc90450049"/>
+      <w:bookmarkStart w:id="166" w:name="_Toc120933919"/>
+      <w:bookmarkStart w:id="167" w:name="_Toc120957233"/>
+      <w:bookmarkStart w:id="168" w:name="_Toc175322672"/>
+      <w:bookmarkStart w:id="169" w:name="_Toc335223975"/>
+      <w:bookmarkStart w:id="170" w:name="_Toc417600297"/>
       <w:r>
         <w:rPr>
           <w:color w:val="000000"/>
         </w:rPr>
         <w:t>系统安全目标、策略与建设原则</w:t>
       </w:r>
+      <w:bookmarkEnd w:id="163"/>
       <w:bookmarkEnd w:id="164"/>
       <w:bookmarkEnd w:id="165"/>
       <w:bookmarkEnd w:id="166"/>
@@ -18815,7 +18888,6 @@
       <w:bookmarkEnd w:id="168"/>
       <w:bookmarkEnd w:id="169"/>
       <w:bookmarkEnd w:id="170"/>
-      <w:bookmarkEnd w:id="171"/>
     </w:p>
     <w:p>
       <w:pPr>
@@ -18825,23 +18897,24 @@
           <w:color w:val="000000"/>
         </w:rPr>
       </w:pPr>
-      <w:bookmarkStart w:id="172" w:name="_Toc90349280"/>
-      <w:bookmarkStart w:id="173" w:name="_Toc90439706"/>
-      <w:bookmarkStart w:id="174" w:name="_Toc90450050"/>
-      <w:bookmarkStart w:id="175" w:name="_Toc120933920"/>
-      <w:bookmarkStart w:id="176" w:name="_Toc120957234"/>
-      <w:bookmarkStart w:id="177" w:name="_Toc175194365"/>
-      <w:bookmarkStart w:id="178" w:name="_Toc175322673"/>
-      <w:bookmarkStart w:id="179" w:name="_Toc175322982"/>
-      <w:bookmarkStart w:id="180" w:name="_Toc175474671"/>
-      <w:bookmarkStart w:id="181" w:name="_Toc335223976"/>
-      <w:bookmarkStart w:id="182" w:name="_Toc417600298"/>
+      <w:bookmarkStart w:id="171" w:name="_Toc90349280"/>
+      <w:bookmarkStart w:id="172" w:name="_Toc90439706"/>
+      <w:bookmarkStart w:id="173" w:name="_Toc90450050"/>
+      <w:bookmarkStart w:id="174" w:name="_Toc120933920"/>
+      <w:bookmarkStart w:id="175" w:name="_Toc120957234"/>
+      <w:bookmarkStart w:id="176" w:name="_Toc175194365"/>
+      <w:bookmarkStart w:id="177" w:name="_Toc175322673"/>
+      <w:bookmarkStart w:id="178" w:name="_Toc175322982"/>
+      <w:bookmarkStart w:id="179" w:name="_Toc175474671"/>
+      <w:bookmarkStart w:id="180" w:name="_Toc335223976"/>
+      <w:bookmarkStart w:id="181" w:name="_Toc417600298"/>
       <w:r>
         <w:rPr>
           <w:color w:val="000000"/>
         </w:rPr>
         <w:t>系统的安全目标</w:t>
       </w:r>
+      <w:bookmarkEnd w:id="171"/>
       <w:bookmarkEnd w:id="172"/>
       <w:bookmarkEnd w:id="173"/>
       <w:bookmarkEnd w:id="174"/>
@@ -18852,7 +18925,6 @@
       <w:bookmarkEnd w:id="179"/>
       <w:bookmarkEnd w:id="180"/>
       <w:bookmarkEnd w:id="181"/>
-      <w:bookmarkEnd w:id="182"/>
     </w:p>
     <w:p>
       <w:pPr>
@@ -18877,23 +18949,24 @@
           <w:color w:val="000000"/>
         </w:rPr>
       </w:pPr>
-      <w:bookmarkStart w:id="183" w:name="_Toc90349281"/>
-      <w:bookmarkStart w:id="184" w:name="_Toc90439707"/>
-      <w:bookmarkStart w:id="185" w:name="_Toc90450051"/>
-      <w:bookmarkStart w:id="186" w:name="_Toc120933921"/>
-      <w:bookmarkStart w:id="187" w:name="_Toc120957235"/>
-      <w:bookmarkStart w:id="188" w:name="_Toc175194366"/>
-      <w:bookmarkStart w:id="189" w:name="_Toc175322674"/>
-      <w:bookmarkStart w:id="190" w:name="_Toc175322983"/>
-      <w:bookmarkStart w:id="191" w:name="_Toc175474672"/>
-      <w:bookmarkStart w:id="192" w:name="_Toc335223977"/>
-      <w:bookmarkStart w:id="193" w:name="_Toc417600299"/>
+      <w:bookmarkStart w:id="182" w:name="_Toc90349281"/>
+      <w:bookmarkStart w:id="183" w:name="_Toc90439707"/>
+      <w:bookmarkStart w:id="184" w:name="_Toc90450051"/>
+      <w:bookmarkStart w:id="185" w:name="_Toc120933921"/>
+      <w:bookmarkStart w:id="186" w:name="_Toc120957235"/>
+      <w:bookmarkStart w:id="187" w:name="_Toc175194366"/>
+      <w:bookmarkStart w:id="188" w:name="_Toc175322674"/>
+      <w:bookmarkStart w:id="189" w:name="_Toc175322983"/>
+      <w:bookmarkStart w:id="190" w:name="_Toc175474672"/>
+      <w:bookmarkStart w:id="191" w:name="_Toc335223977"/>
+      <w:bookmarkStart w:id="192" w:name="_Toc417600299"/>
       <w:r>
         <w:rPr>
           <w:color w:val="000000"/>
         </w:rPr>
         <w:t>系统的安全策略</w:t>
       </w:r>
+      <w:bookmarkEnd w:id="182"/>
       <w:bookmarkEnd w:id="183"/>
       <w:bookmarkEnd w:id="184"/>
       <w:bookmarkEnd w:id="185"/>
@@ -18904,7 +18977,6 @@
       <w:bookmarkEnd w:id="190"/>
       <w:bookmarkEnd w:id="191"/>
       <w:bookmarkEnd w:id="192"/>
-      <w:bookmarkEnd w:id="193"/>
     </w:p>
     <w:p>
       <w:pPr>
@@ -18936,23 +19008,24 @@
           <w:color w:val="000000"/>
         </w:rPr>
       </w:pPr>
-      <w:bookmarkStart w:id="194" w:name="_Toc90349282"/>
-      <w:bookmarkStart w:id="195" w:name="_Toc90439708"/>
-      <w:bookmarkStart w:id="196" w:name="_Toc90450052"/>
-      <w:bookmarkStart w:id="197" w:name="_Toc120933922"/>
-      <w:bookmarkStart w:id="198" w:name="_Toc120957236"/>
-      <w:bookmarkStart w:id="199" w:name="_Toc175194367"/>
-      <w:bookmarkStart w:id="200" w:name="_Toc175322675"/>
-      <w:bookmarkStart w:id="201" w:name="_Toc175322984"/>
-      <w:bookmarkStart w:id="202" w:name="_Toc175474673"/>
-      <w:bookmarkStart w:id="203" w:name="_Toc335223978"/>
-      <w:bookmarkStart w:id="204" w:name="_Toc417600300"/>
+      <w:bookmarkStart w:id="193" w:name="_Toc90349282"/>
+      <w:bookmarkStart w:id="194" w:name="_Toc90439708"/>
+      <w:bookmarkStart w:id="195" w:name="_Toc90450052"/>
+      <w:bookmarkStart w:id="196" w:name="_Toc120933922"/>
+      <w:bookmarkStart w:id="197" w:name="_Toc120957236"/>
+      <w:bookmarkStart w:id="198" w:name="_Toc175194367"/>
+      <w:bookmarkStart w:id="199" w:name="_Toc175322675"/>
+      <w:bookmarkStart w:id="200" w:name="_Toc175322984"/>
+      <w:bookmarkStart w:id="201" w:name="_Toc175474673"/>
+      <w:bookmarkStart w:id="202" w:name="_Toc335223978"/>
+      <w:bookmarkStart w:id="203" w:name="_Toc417600300"/>
       <w:r>
         <w:rPr>
           <w:color w:val="000000"/>
         </w:rPr>
         <w:t>系统安全建设的原则</w:t>
       </w:r>
+      <w:bookmarkEnd w:id="193"/>
       <w:bookmarkEnd w:id="194"/>
       <w:bookmarkEnd w:id="195"/>
       <w:bookmarkEnd w:id="196"/>
@@ -18963,7 +19036,6 @@
       <w:bookmarkEnd w:id="201"/>
       <w:bookmarkEnd w:id="202"/>
       <w:bookmarkEnd w:id="203"/>
-      <w:bookmarkEnd w:id="204"/>
     </w:p>
     <w:p>
       <w:pPr>
@@ -19048,28 +19120,29 @@
           <w:color w:val="000000"/>
         </w:rPr>
       </w:pPr>
-      <w:bookmarkStart w:id="205" w:name="_Toc3890698"/>
-      <w:bookmarkStart w:id="206" w:name="_Toc90349283"/>
-      <w:bookmarkStart w:id="207" w:name="_Toc90439709"/>
-      <w:bookmarkStart w:id="208" w:name="_Toc90450053"/>
-      <w:bookmarkStart w:id="209" w:name="_Toc120933923"/>
-      <w:bookmarkStart w:id="210" w:name="_Toc120957237"/>
-      <w:bookmarkStart w:id="211" w:name="_Toc175322676"/>
-      <w:bookmarkStart w:id="212" w:name="_Toc335223979"/>
-      <w:bookmarkStart w:id="213" w:name="_Toc417600301"/>
+      <w:bookmarkStart w:id="204" w:name="_Toc3890698"/>
+      <w:bookmarkStart w:id="205" w:name="_Toc90349283"/>
+      <w:bookmarkStart w:id="206" w:name="_Toc90439709"/>
+      <w:bookmarkStart w:id="207" w:name="_Toc90450053"/>
+      <w:bookmarkStart w:id="208" w:name="_Toc120933923"/>
+      <w:bookmarkStart w:id="209" w:name="_Toc120957237"/>
+      <w:bookmarkStart w:id="210" w:name="_Toc175322676"/>
+      <w:bookmarkStart w:id="211" w:name="_Toc335223979"/>
+      <w:bookmarkStart w:id="212" w:name="_Toc417600301"/>
       <w:r>
         <w:rPr>
           <w:color w:val="000000"/>
         </w:rPr>
         <w:t>系统安全体系</w:t>
       </w:r>
+      <w:bookmarkEnd w:id="204"/>
+      <w:r>
+        <w:rPr>
+          <w:color w:val="000000"/>
+        </w:rPr>
+        <w:t>概述</w:t>
+      </w:r>
       <w:bookmarkEnd w:id="205"/>
-      <w:r>
-        <w:rPr>
-          <w:color w:val="000000"/>
-        </w:rPr>
-        <w:t>概述</w:t>
-      </w:r>
       <w:bookmarkEnd w:id="206"/>
       <w:bookmarkEnd w:id="207"/>
       <w:bookmarkEnd w:id="208"/>
@@ -19077,7 +19150,6 @@
       <w:bookmarkEnd w:id="210"/>
       <w:bookmarkEnd w:id="211"/>
       <w:bookmarkEnd w:id="212"/>
-      <w:bookmarkEnd w:id="213"/>
     </w:p>
     <w:p>
       <w:pPr>
@@ -19250,24 +19322,25 @@
           <w:color w:val="000000"/>
         </w:rPr>
       </w:pPr>
-      <w:bookmarkStart w:id="214" w:name="_Toc90349284"/>
-      <w:bookmarkStart w:id="215" w:name="_Toc90439710"/>
-      <w:bookmarkStart w:id="216" w:name="_Toc90450054"/>
-      <w:bookmarkStart w:id="217" w:name="_Toc120933924"/>
-      <w:bookmarkStart w:id="218" w:name="_Toc120957238"/>
-      <w:bookmarkStart w:id="219" w:name="_Toc175194369"/>
-      <w:bookmarkStart w:id="220" w:name="_Toc175194641"/>
-      <w:bookmarkStart w:id="221" w:name="_Toc175322677"/>
-      <w:bookmarkStart w:id="222" w:name="_Toc175322986"/>
-      <w:bookmarkStart w:id="223" w:name="_Toc175474675"/>
-      <w:bookmarkStart w:id="224" w:name="_Toc335223980"/>
-      <w:bookmarkStart w:id="225" w:name="_Toc417600302"/>
+      <w:bookmarkStart w:id="213" w:name="_Toc90349284"/>
+      <w:bookmarkStart w:id="214" w:name="_Toc90439710"/>
+      <w:bookmarkStart w:id="215" w:name="_Toc90450054"/>
+      <w:bookmarkStart w:id="216" w:name="_Toc120933924"/>
+      <w:bookmarkStart w:id="217" w:name="_Toc120957238"/>
+      <w:bookmarkStart w:id="218" w:name="_Toc175194369"/>
+      <w:bookmarkStart w:id="219" w:name="_Toc175194641"/>
+      <w:bookmarkStart w:id="220" w:name="_Toc175322677"/>
+      <w:bookmarkStart w:id="221" w:name="_Toc175322986"/>
+      <w:bookmarkStart w:id="222" w:name="_Toc175474675"/>
+      <w:bookmarkStart w:id="223" w:name="_Toc335223980"/>
+      <w:bookmarkStart w:id="224" w:name="_Toc417600302"/>
       <w:r>
         <w:rPr>
           <w:color w:val="000000"/>
         </w:rPr>
         <w:t>基本安全防护系统</w:t>
       </w:r>
+      <w:bookmarkEnd w:id="213"/>
       <w:bookmarkEnd w:id="214"/>
       <w:bookmarkEnd w:id="215"/>
       <w:bookmarkEnd w:id="216"/>
@@ -19279,7 +19352,6 @@
       <w:bookmarkEnd w:id="222"/>
       <w:bookmarkEnd w:id="223"/>
       <w:bookmarkEnd w:id="224"/>
-      <w:bookmarkEnd w:id="225"/>
     </w:p>
     <w:p>
       <w:pPr>
@@ -19295,14 +19367,14 @@
         </w:rPr>
         <w:t>基本安全防护系统包括物理安全</w:t>
       </w:r>
-      <w:bookmarkStart w:id="226" w:name="_Toc3890711"/>
+      <w:bookmarkStart w:id="225" w:name="_Toc3890711"/>
       <w:r>
         <w:rPr>
           <w:color w:val="000000"/>
         </w:rPr>
         <w:t>、网络系统安全</w:t>
       </w:r>
-      <w:bookmarkEnd w:id="226"/>
+      <w:bookmarkEnd w:id="225"/>
       <w:r>
         <w:rPr>
           <w:color w:val="000000"/>
@@ -19494,20 +19566,21 @@
           <w:color w:val="000000"/>
         </w:rPr>
       </w:pPr>
-      <w:bookmarkStart w:id="227" w:name="_Toc54106846"/>
-      <w:bookmarkStart w:id="228" w:name="_Toc75858474"/>
-      <w:bookmarkStart w:id="229" w:name="_Toc90349286"/>
-      <w:bookmarkStart w:id="230" w:name="_Toc120933926"/>
-      <w:bookmarkStart w:id="231" w:name="_Toc120957240"/>
-      <w:bookmarkStart w:id="232" w:name="_Toc175322679"/>
-      <w:bookmarkStart w:id="233" w:name="_Toc335223982"/>
-      <w:bookmarkStart w:id="234" w:name="_Toc417600303"/>
+      <w:bookmarkStart w:id="226" w:name="_Toc54106846"/>
+      <w:bookmarkStart w:id="227" w:name="_Toc75858474"/>
+      <w:bookmarkStart w:id="228" w:name="_Toc90349286"/>
+      <w:bookmarkStart w:id="229" w:name="_Toc120933926"/>
+      <w:bookmarkStart w:id="230" w:name="_Toc120957240"/>
+      <w:bookmarkStart w:id="231" w:name="_Toc175322679"/>
+      <w:bookmarkStart w:id="232" w:name="_Toc335223982"/>
+      <w:bookmarkStart w:id="233" w:name="_Toc417600303"/>
       <w:r>
         <w:rPr>
           <w:color w:val="000000"/>
         </w:rPr>
         <w:t>建立完善的安全体系结构</w:t>
       </w:r>
+      <w:bookmarkEnd w:id="226"/>
       <w:bookmarkEnd w:id="227"/>
       <w:bookmarkEnd w:id="228"/>
       <w:bookmarkEnd w:id="229"/>
@@ -19515,7 +19588,6 @@
       <w:bookmarkEnd w:id="231"/>
       <w:bookmarkEnd w:id="232"/>
       <w:bookmarkEnd w:id="233"/>
-      <w:bookmarkEnd w:id="234"/>
     </w:p>
     <w:p>
       <w:pPr>
@@ -19525,24 +19597,25 @@
           <w:color w:val="000000"/>
         </w:rPr>
       </w:pPr>
-      <w:bookmarkStart w:id="235" w:name="_Toc54106847"/>
-      <w:bookmarkStart w:id="236" w:name="_Toc75858475"/>
-      <w:bookmarkStart w:id="237" w:name="_Toc90349287"/>
-      <w:bookmarkStart w:id="238" w:name="_Toc120933927"/>
-      <w:bookmarkStart w:id="239" w:name="_Toc120957241"/>
-      <w:bookmarkStart w:id="240" w:name="_Toc175194372"/>
-      <w:bookmarkStart w:id="241" w:name="_Toc175194644"/>
-      <w:bookmarkStart w:id="242" w:name="_Toc175322680"/>
-      <w:bookmarkStart w:id="243" w:name="_Toc175322989"/>
-      <w:bookmarkStart w:id="244" w:name="_Toc175474678"/>
-      <w:bookmarkStart w:id="245" w:name="_Toc335223983"/>
-      <w:bookmarkStart w:id="246" w:name="_Toc417600304"/>
+      <w:bookmarkStart w:id="234" w:name="_Toc54106847"/>
+      <w:bookmarkStart w:id="235" w:name="_Toc75858475"/>
+      <w:bookmarkStart w:id="236" w:name="_Toc90349287"/>
+      <w:bookmarkStart w:id="237" w:name="_Toc120933927"/>
+      <w:bookmarkStart w:id="238" w:name="_Toc120957241"/>
+      <w:bookmarkStart w:id="239" w:name="_Toc175194372"/>
+      <w:bookmarkStart w:id="240" w:name="_Toc175194644"/>
+      <w:bookmarkStart w:id="241" w:name="_Toc175322680"/>
+      <w:bookmarkStart w:id="242" w:name="_Toc175322989"/>
+      <w:bookmarkStart w:id="243" w:name="_Toc175474678"/>
+      <w:bookmarkStart w:id="244" w:name="_Toc335223983"/>
+      <w:bookmarkStart w:id="245" w:name="_Toc417600304"/>
       <w:r>
         <w:rPr>
           <w:color w:val="000000"/>
         </w:rPr>
         <w:t>安全服务</w:t>
       </w:r>
+      <w:bookmarkEnd w:id="234"/>
       <w:bookmarkEnd w:id="235"/>
       <w:bookmarkEnd w:id="236"/>
       <w:bookmarkEnd w:id="237"/>
@@ -19554,7 +19627,6 @@
       <w:bookmarkEnd w:id="243"/>
       <w:bookmarkEnd w:id="244"/>
       <w:bookmarkEnd w:id="245"/>
-      <w:bookmarkEnd w:id="246"/>
     </w:p>
     <w:p>
       <w:pPr>
@@ -19608,23 +19680,24 @@
           <w:color w:val="000000"/>
         </w:rPr>
       </w:pPr>
-      <w:bookmarkStart w:id="247" w:name="_Toc75858476"/>
-      <w:bookmarkStart w:id="248" w:name="_Toc90349288"/>
-      <w:bookmarkStart w:id="249" w:name="_Toc120933928"/>
-      <w:bookmarkStart w:id="250" w:name="_Toc120957242"/>
-      <w:bookmarkStart w:id="251" w:name="_Toc175194373"/>
-      <w:bookmarkStart w:id="252" w:name="_Toc175194645"/>
-      <w:bookmarkStart w:id="253" w:name="_Toc175322681"/>
-      <w:bookmarkStart w:id="254" w:name="_Toc175322990"/>
-      <w:bookmarkStart w:id="255" w:name="_Toc175474679"/>
-      <w:bookmarkStart w:id="256" w:name="_Toc335223984"/>
-      <w:bookmarkStart w:id="257" w:name="_Toc417600305"/>
+      <w:bookmarkStart w:id="246" w:name="_Toc75858476"/>
+      <w:bookmarkStart w:id="247" w:name="_Toc90349288"/>
+      <w:bookmarkStart w:id="248" w:name="_Toc120933928"/>
+      <w:bookmarkStart w:id="249" w:name="_Toc120957242"/>
+      <w:bookmarkStart w:id="250" w:name="_Toc175194373"/>
+      <w:bookmarkStart w:id="251" w:name="_Toc175194645"/>
+      <w:bookmarkStart w:id="252" w:name="_Toc175322681"/>
+      <w:bookmarkStart w:id="253" w:name="_Toc175322990"/>
+      <w:bookmarkStart w:id="254" w:name="_Toc175474679"/>
+      <w:bookmarkStart w:id="255" w:name="_Toc335223984"/>
+      <w:bookmarkStart w:id="256" w:name="_Toc417600305"/>
       <w:r>
         <w:rPr>
           <w:color w:val="000000"/>
         </w:rPr>
         <w:t>对等实体鉴别服务</w:t>
       </w:r>
+      <w:bookmarkEnd w:id="246"/>
       <w:bookmarkEnd w:id="247"/>
       <w:bookmarkEnd w:id="248"/>
       <w:bookmarkEnd w:id="249"/>
@@ -19635,7 +19708,6 @@
       <w:bookmarkEnd w:id="254"/>
       <w:bookmarkEnd w:id="255"/>
       <w:bookmarkEnd w:id="256"/>
-      <w:bookmarkEnd w:id="257"/>
     </w:p>
     <w:p>
       <w:pPr>
@@ -19663,23 +19735,24 @@
           <w:color w:val="000000"/>
         </w:rPr>
       </w:pPr>
-      <w:bookmarkStart w:id="258" w:name="_Toc75858477"/>
-      <w:bookmarkStart w:id="259" w:name="_Toc90349289"/>
-      <w:bookmarkStart w:id="260" w:name="_Toc120933929"/>
-      <w:bookmarkStart w:id="261" w:name="_Toc120957243"/>
-      <w:bookmarkStart w:id="262" w:name="_Toc175194374"/>
-      <w:bookmarkStart w:id="263" w:name="_Toc175194646"/>
-      <w:bookmarkStart w:id="264" w:name="_Toc175322682"/>
-      <w:bookmarkStart w:id="265" w:name="_Toc175322991"/>
-      <w:bookmarkStart w:id="266" w:name="_Toc175474680"/>
-      <w:bookmarkStart w:id="267" w:name="_Toc335223985"/>
-      <w:bookmarkStart w:id="268" w:name="_Toc417600306"/>
+      <w:bookmarkStart w:id="257" w:name="_Toc75858477"/>
+      <w:bookmarkStart w:id="258" w:name="_Toc90349289"/>
+      <w:bookmarkStart w:id="259" w:name="_Toc120933929"/>
+      <w:bookmarkStart w:id="260" w:name="_Toc120957243"/>
+      <w:bookmarkStart w:id="261" w:name="_Toc175194374"/>
+      <w:bookmarkStart w:id="262" w:name="_Toc175194646"/>
+      <w:bookmarkStart w:id="263" w:name="_Toc175322682"/>
+      <w:bookmarkStart w:id="264" w:name="_Toc175322991"/>
+      <w:bookmarkStart w:id="265" w:name="_Toc175474680"/>
+      <w:bookmarkStart w:id="266" w:name="_Toc335223985"/>
+      <w:bookmarkStart w:id="267" w:name="_Toc417600306"/>
       <w:r>
         <w:rPr>
           <w:color w:val="000000"/>
         </w:rPr>
         <w:t>访问控制服务</w:t>
       </w:r>
+      <w:bookmarkEnd w:id="257"/>
       <w:bookmarkEnd w:id="258"/>
       <w:bookmarkEnd w:id="259"/>
       <w:bookmarkEnd w:id="260"/>
@@ -19690,7 +19763,6 @@
       <w:bookmarkEnd w:id="265"/>
       <w:bookmarkEnd w:id="266"/>
       <w:bookmarkEnd w:id="267"/>
-      <w:bookmarkEnd w:id="268"/>
     </w:p>
     <w:p>
       <w:pPr>
@@ -19718,22 +19790,23 @@
           <w:color w:val="000000"/>
         </w:rPr>
       </w:pPr>
-      <w:bookmarkStart w:id="269" w:name="_Toc75858478"/>
-      <w:bookmarkStart w:id="270" w:name="_Toc90349290"/>
-      <w:bookmarkStart w:id="271" w:name="_Toc120933930"/>
-      <w:bookmarkStart w:id="272" w:name="_Toc120957244"/>
-      <w:bookmarkStart w:id="273" w:name="_Toc175194647"/>
-      <w:bookmarkStart w:id="274" w:name="_Toc175322683"/>
-      <w:bookmarkStart w:id="275" w:name="_Toc175322992"/>
-      <w:bookmarkStart w:id="276" w:name="_Toc175474681"/>
-      <w:bookmarkStart w:id="277" w:name="_Toc335223986"/>
-      <w:bookmarkStart w:id="278" w:name="_Toc417600307"/>
+      <w:bookmarkStart w:id="268" w:name="_Toc75858478"/>
+      <w:bookmarkStart w:id="269" w:name="_Toc90349290"/>
+      <w:bookmarkStart w:id="270" w:name="_Toc120933930"/>
+      <w:bookmarkStart w:id="271" w:name="_Toc120957244"/>
+      <w:bookmarkStart w:id="272" w:name="_Toc175194647"/>
+      <w:bookmarkStart w:id="273" w:name="_Toc175322683"/>
+      <w:bookmarkStart w:id="274" w:name="_Toc175322992"/>
+      <w:bookmarkStart w:id="275" w:name="_Toc175474681"/>
+      <w:bookmarkStart w:id="276" w:name="_Toc335223986"/>
+      <w:bookmarkStart w:id="277" w:name="_Toc417600307"/>
       <w:r>
         <w:rPr>
           <w:color w:val="000000"/>
         </w:rPr>
         <w:t>数据保密服务</w:t>
       </w:r>
+      <w:bookmarkEnd w:id="268"/>
       <w:bookmarkEnd w:id="269"/>
       <w:bookmarkEnd w:id="270"/>
       <w:bookmarkEnd w:id="271"/>
@@ -19743,7 +19816,6 @@
       <w:bookmarkEnd w:id="275"/>
       <w:bookmarkEnd w:id="276"/>
       <w:bookmarkEnd w:id="277"/>
-      <w:bookmarkEnd w:id="278"/>
     </w:p>
     <w:p>
       <w:pPr>
@@ -20061,22 +20133,23 @@
           <w:color w:val="000000"/>
         </w:rPr>
       </w:pPr>
-      <w:bookmarkStart w:id="279" w:name="_Toc75858479"/>
-      <w:bookmarkStart w:id="280" w:name="_Toc90349291"/>
-      <w:bookmarkStart w:id="281" w:name="_Toc120933931"/>
-      <w:bookmarkStart w:id="282" w:name="_Toc120957245"/>
-      <w:bookmarkStart w:id="283" w:name="_Toc175194376"/>
-      <w:bookmarkStart w:id="284" w:name="_Toc175194648"/>
-      <w:bookmarkStart w:id="285" w:name="_Toc175322684"/>
-      <w:bookmarkStart w:id="286" w:name="_Toc175322993"/>
-      <w:bookmarkStart w:id="287" w:name="_Toc175474682"/>
-      <w:bookmarkStart w:id="288" w:name="_Toc335223987"/>
+      <w:bookmarkStart w:id="278" w:name="_Toc75858479"/>
+      <w:bookmarkStart w:id="279" w:name="_Toc90349291"/>
+      <w:bookmarkStart w:id="280" w:name="_Toc120933931"/>
+      <w:bookmarkStart w:id="281" w:name="_Toc120957245"/>
+      <w:bookmarkStart w:id="282" w:name="_Toc175194376"/>
+      <w:bookmarkStart w:id="283" w:name="_Toc175194648"/>
+      <w:bookmarkStart w:id="284" w:name="_Toc175322684"/>
+      <w:bookmarkStart w:id="285" w:name="_Toc175322993"/>
+      <w:bookmarkStart w:id="286" w:name="_Toc175474682"/>
+      <w:bookmarkStart w:id="287" w:name="_Toc335223987"/>
       <w:r>
         <w:rPr>
           <w:color w:val="000000"/>
         </w:rPr>
         <w:t>数据完整性服务</w:t>
       </w:r>
+      <w:bookmarkEnd w:id="278"/>
       <w:bookmarkEnd w:id="279"/>
       <w:bookmarkEnd w:id="280"/>
       <w:bookmarkEnd w:id="281"/>
@@ -20086,7 +20159,6 @@
       <w:bookmarkEnd w:id="285"/>
       <w:bookmarkEnd w:id="286"/>
       <w:bookmarkEnd w:id="287"/>
-      <w:bookmarkEnd w:id="288"/>
     </w:p>
     <w:p>
       <w:pPr>
@@ -20318,22 +20390,23 @@
           <w:color w:val="000000"/>
         </w:rPr>
       </w:pPr>
-      <w:bookmarkStart w:id="289" w:name="_Toc75858480"/>
-      <w:bookmarkStart w:id="290" w:name="_Toc90349292"/>
-      <w:bookmarkStart w:id="291" w:name="_Toc120933932"/>
-      <w:bookmarkStart w:id="292" w:name="_Toc120957246"/>
-      <w:bookmarkStart w:id="293" w:name="_Toc175194377"/>
-      <w:bookmarkStart w:id="294" w:name="_Toc175194649"/>
-      <w:bookmarkStart w:id="295" w:name="_Toc175322685"/>
-      <w:bookmarkStart w:id="296" w:name="_Toc175322994"/>
-      <w:bookmarkStart w:id="297" w:name="_Toc175474683"/>
-      <w:bookmarkStart w:id="298" w:name="_Toc335223988"/>
+      <w:bookmarkStart w:id="288" w:name="_Toc75858480"/>
+      <w:bookmarkStart w:id="289" w:name="_Toc90349292"/>
+      <w:bookmarkStart w:id="290" w:name="_Toc120933932"/>
+      <w:bookmarkStart w:id="291" w:name="_Toc120957246"/>
+      <w:bookmarkStart w:id="292" w:name="_Toc175194377"/>
+      <w:bookmarkStart w:id="293" w:name="_Toc175194649"/>
+      <w:bookmarkStart w:id="294" w:name="_Toc175322685"/>
+      <w:bookmarkStart w:id="295" w:name="_Toc175322994"/>
+      <w:bookmarkStart w:id="296" w:name="_Toc175474683"/>
+      <w:bookmarkStart w:id="297" w:name="_Toc335223988"/>
       <w:r>
         <w:rPr>
           <w:color w:val="000000"/>
         </w:rPr>
         <w:t>数据源鉴别服务</w:t>
       </w:r>
+      <w:bookmarkEnd w:id="288"/>
       <w:bookmarkEnd w:id="289"/>
       <w:bookmarkEnd w:id="290"/>
       <w:bookmarkEnd w:id="291"/>
@@ -20343,7 +20416,6 @@
       <w:bookmarkEnd w:id="295"/>
       <w:bookmarkEnd w:id="296"/>
       <w:bookmarkEnd w:id="297"/>
-      <w:bookmarkEnd w:id="298"/>
     </w:p>
     <w:p>
       <w:pPr>
@@ -20370,16 +20442,16 @@
           <w:color w:val="000000"/>
         </w:rPr>
       </w:pPr>
-      <w:bookmarkStart w:id="299" w:name="_Toc75858481"/>
-      <w:bookmarkStart w:id="300" w:name="_Toc90349293"/>
-      <w:bookmarkStart w:id="301" w:name="_Toc120933933"/>
-      <w:bookmarkStart w:id="302" w:name="_Toc120957247"/>
-      <w:bookmarkStart w:id="303" w:name="_Toc175194378"/>
-      <w:bookmarkStart w:id="304" w:name="_Toc175194650"/>
-      <w:bookmarkStart w:id="305" w:name="_Toc175322686"/>
-      <w:bookmarkStart w:id="306" w:name="_Toc175322995"/>
-      <w:bookmarkStart w:id="307" w:name="_Toc175474684"/>
-      <w:bookmarkStart w:id="308" w:name="_Toc335223989"/>
+      <w:bookmarkStart w:id="298" w:name="_Toc75858481"/>
+      <w:bookmarkStart w:id="299" w:name="_Toc90349293"/>
+      <w:bookmarkStart w:id="300" w:name="_Toc120933933"/>
+      <w:bookmarkStart w:id="301" w:name="_Toc120957247"/>
+      <w:bookmarkStart w:id="302" w:name="_Toc175194378"/>
+      <w:bookmarkStart w:id="303" w:name="_Toc175194650"/>
+      <w:bookmarkStart w:id="304" w:name="_Toc175322686"/>
+      <w:bookmarkStart w:id="305" w:name="_Toc175322995"/>
+      <w:bookmarkStart w:id="306" w:name="_Toc175474684"/>
+      <w:bookmarkStart w:id="307" w:name="_Toc335223989"/>
       <w:r>
         <w:rPr>
           <w:color w:val="000000"/>
@@ -20387,6 +20459,7 @@
         <w:lastRenderedPageBreak/>
         <w:t>禁止否认服务</w:t>
       </w:r>
+      <w:bookmarkEnd w:id="298"/>
       <w:bookmarkEnd w:id="299"/>
       <w:bookmarkEnd w:id="300"/>
       <w:bookmarkEnd w:id="301"/>
@@ -20396,7 +20469,6 @@
       <w:bookmarkEnd w:id="305"/>
       <w:bookmarkEnd w:id="306"/>
       <w:bookmarkEnd w:id="307"/>
-      <w:bookmarkEnd w:id="308"/>
     </w:p>
     <w:p>
       <w:pPr>
@@ -20519,23 +20591,24 @@
           <w:color w:val="000000"/>
         </w:rPr>
       </w:pPr>
-      <w:bookmarkStart w:id="309" w:name="_Toc54106848"/>
-      <w:bookmarkStart w:id="310" w:name="_Toc75858482"/>
-      <w:bookmarkStart w:id="311" w:name="_Toc90349294"/>
-      <w:bookmarkStart w:id="312" w:name="_Toc120933934"/>
-      <w:bookmarkStart w:id="313" w:name="_Toc120957248"/>
-      <w:bookmarkStart w:id="314" w:name="_Toc175194651"/>
-      <w:bookmarkStart w:id="315" w:name="_Toc175322687"/>
-      <w:bookmarkStart w:id="316" w:name="_Toc175322996"/>
-      <w:bookmarkStart w:id="317" w:name="_Toc175474685"/>
-      <w:bookmarkStart w:id="318" w:name="_Toc335223990"/>
-      <w:bookmarkStart w:id="319" w:name="_Toc417600308"/>
+      <w:bookmarkStart w:id="308" w:name="_Toc54106848"/>
+      <w:bookmarkStart w:id="309" w:name="_Toc75858482"/>
+      <w:bookmarkStart w:id="310" w:name="_Toc90349294"/>
+      <w:bookmarkStart w:id="311" w:name="_Toc120933934"/>
+      <w:bookmarkStart w:id="312" w:name="_Toc120957248"/>
+      <w:bookmarkStart w:id="313" w:name="_Toc175194651"/>
+      <w:bookmarkStart w:id="314" w:name="_Toc175322687"/>
+      <w:bookmarkStart w:id="315" w:name="_Toc175322996"/>
+      <w:bookmarkStart w:id="316" w:name="_Toc175474685"/>
+      <w:bookmarkStart w:id="317" w:name="_Toc335223990"/>
+      <w:bookmarkStart w:id="318" w:name="_Toc417600308"/>
       <w:r>
         <w:rPr>
           <w:color w:val="000000"/>
         </w:rPr>
         <w:t>安全机制</w:t>
       </w:r>
+      <w:bookmarkEnd w:id="308"/>
       <w:bookmarkEnd w:id="309"/>
       <w:bookmarkEnd w:id="310"/>
       <w:bookmarkEnd w:id="311"/>
@@ -20546,7 +20619,6 @@
       <w:bookmarkEnd w:id="316"/>
       <w:bookmarkEnd w:id="317"/>
       <w:bookmarkEnd w:id="318"/>
-      <w:bookmarkEnd w:id="319"/>
     </w:p>
     <w:p>
       <w:pPr>
@@ -20596,22 +20668,23 @@
           <w:color w:val="000000"/>
         </w:rPr>
       </w:pPr>
-      <w:bookmarkStart w:id="320" w:name="_Toc75858483"/>
-      <w:bookmarkStart w:id="321" w:name="_Toc90349295"/>
-      <w:bookmarkStart w:id="322" w:name="_Toc120933935"/>
-      <w:bookmarkStart w:id="323" w:name="_Toc120957249"/>
-      <w:bookmarkStart w:id="324" w:name="_Toc175194380"/>
-      <w:bookmarkStart w:id="325" w:name="_Toc175194652"/>
-      <w:bookmarkStart w:id="326" w:name="_Toc175322688"/>
-      <w:bookmarkStart w:id="327" w:name="_Toc175322997"/>
-      <w:bookmarkStart w:id="328" w:name="_Toc175474686"/>
-      <w:bookmarkStart w:id="329" w:name="_Toc335223991"/>
+      <w:bookmarkStart w:id="319" w:name="_Toc75858483"/>
+      <w:bookmarkStart w:id="320" w:name="_Toc90349295"/>
+      <w:bookmarkStart w:id="321" w:name="_Toc120933935"/>
+      <w:bookmarkStart w:id="322" w:name="_Toc120957249"/>
+      <w:bookmarkStart w:id="323" w:name="_Toc175194380"/>
+      <w:bookmarkStart w:id="324" w:name="_Toc175194652"/>
+      <w:bookmarkStart w:id="325" w:name="_Toc175322688"/>
+      <w:bookmarkStart w:id="326" w:name="_Toc175322997"/>
+      <w:bookmarkStart w:id="327" w:name="_Toc175474686"/>
+      <w:bookmarkStart w:id="328" w:name="_Toc335223991"/>
       <w:r>
         <w:rPr>
           <w:color w:val="000000"/>
         </w:rPr>
         <w:t>加密机制</w:t>
       </w:r>
+      <w:bookmarkEnd w:id="319"/>
       <w:bookmarkEnd w:id="320"/>
       <w:bookmarkEnd w:id="321"/>
       <w:bookmarkEnd w:id="322"/>
@@ -20621,7 +20694,6 @@
       <w:bookmarkEnd w:id="326"/>
       <w:bookmarkEnd w:id="327"/>
       <w:bookmarkEnd w:id="328"/>
-      <w:bookmarkEnd w:id="329"/>
     </w:p>
     <w:p>
       <w:pPr>
@@ -20662,22 +20734,23 @@
           <w:color w:val="000000"/>
         </w:rPr>
       </w:pPr>
-      <w:bookmarkStart w:id="330" w:name="_Toc75858484"/>
-      <w:bookmarkStart w:id="331" w:name="_Toc90349296"/>
-      <w:bookmarkStart w:id="332" w:name="_Toc120933936"/>
-      <w:bookmarkStart w:id="333" w:name="_Toc120957250"/>
-      <w:bookmarkStart w:id="334" w:name="_Toc175194381"/>
-      <w:bookmarkStart w:id="335" w:name="_Toc175194653"/>
-      <w:bookmarkStart w:id="336" w:name="_Toc175322689"/>
-      <w:bookmarkStart w:id="337" w:name="_Toc175322998"/>
-      <w:bookmarkStart w:id="338" w:name="_Toc175474687"/>
-      <w:bookmarkStart w:id="339" w:name="_Toc335223992"/>
+      <w:bookmarkStart w:id="329" w:name="_Toc75858484"/>
+      <w:bookmarkStart w:id="330" w:name="_Toc90349296"/>
+      <w:bookmarkStart w:id="331" w:name="_Toc120933936"/>
+      <w:bookmarkStart w:id="332" w:name="_Toc120957250"/>
+      <w:bookmarkStart w:id="333" w:name="_Toc175194381"/>
+      <w:bookmarkStart w:id="334" w:name="_Toc175194653"/>
+      <w:bookmarkStart w:id="335" w:name="_Toc175322689"/>
+      <w:bookmarkStart w:id="336" w:name="_Toc175322998"/>
+      <w:bookmarkStart w:id="337" w:name="_Toc175474687"/>
+      <w:bookmarkStart w:id="338" w:name="_Toc335223992"/>
       <w:r>
         <w:rPr>
           <w:color w:val="000000"/>
         </w:rPr>
         <w:t>数字签名机制</w:t>
       </w:r>
+      <w:bookmarkEnd w:id="329"/>
       <w:bookmarkEnd w:id="330"/>
       <w:bookmarkEnd w:id="331"/>
       <w:bookmarkEnd w:id="332"/>
@@ -20687,7 +20760,6 @@
       <w:bookmarkEnd w:id="336"/>
       <w:bookmarkEnd w:id="337"/>
       <w:bookmarkEnd w:id="338"/>
-      <w:bookmarkEnd w:id="339"/>
     </w:p>
     <w:p>
       <w:pPr>
@@ -20881,22 +20953,23 @@
           <w:color w:val="000000"/>
         </w:rPr>
       </w:pPr>
-      <w:bookmarkStart w:id="340" w:name="_Toc75858485"/>
-      <w:bookmarkStart w:id="341" w:name="_Toc90349297"/>
-      <w:bookmarkStart w:id="342" w:name="_Toc120933937"/>
-      <w:bookmarkStart w:id="343" w:name="_Toc120957251"/>
-      <w:bookmarkStart w:id="344" w:name="_Toc175194382"/>
-      <w:bookmarkStart w:id="345" w:name="_Toc175194654"/>
-      <w:bookmarkStart w:id="346" w:name="_Toc175322690"/>
-      <w:bookmarkStart w:id="347" w:name="_Toc175322999"/>
-      <w:bookmarkStart w:id="348" w:name="_Toc175474688"/>
-      <w:bookmarkStart w:id="349" w:name="_Toc335223993"/>
+      <w:bookmarkStart w:id="339" w:name="_Toc75858485"/>
+      <w:bookmarkStart w:id="340" w:name="_Toc90349297"/>
+      <w:bookmarkStart w:id="341" w:name="_Toc120933937"/>
+      <w:bookmarkStart w:id="342" w:name="_Toc120957251"/>
+      <w:bookmarkStart w:id="343" w:name="_Toc175194382"/>
+      <w:bookmarkStart w:id="344" w:name="_Toc175194654"/>
+      <w:bookmarkStart w:id="345" w:name="_Toc175322690"/>
+      <w:bookmarkStart w:id="346" w:name="_Toc175322999"/>
+      <w:bookmarkStart w:id="347" w:name="_Toc175474688"/>
+      <w:bookmarkStart w:id="348" w:name="_Toc335223993"/>
       <w:r>
         <w:rPr>
           <w:color w:val="000000"/>
         </w:rPr>
         <w:t>访问控制机制</w:t>
       </w:r>
+      <w:bookmarkEnd w:id="339"/>
       <w:bookmarkEnd w:id="340"/>
       <w:bookmarkEnd w:id="341"/>
       <w:bookmarkEnd w:id="342"/>
@@ -20906,7 +20979,6 @@
       <w:bookmarkEnd w:id="346"/>
       <w:bookmarkEnd w:id="347"/>
       <w:bookmarkEnd w:id="348"/>
-      <w:bookmarkEnd w:id="349"/>
     </w:p>
     <w:p>
       <w:pPr>
@@ -20934,22 +21006,23 @@
           <w:color w:val="000000"/>
         </w:rPr>
       </w:pPr>
-      <w:bookmarkStart w:id="350" w:name="_Toc75858486"/>
-      <w:bookmarkStart w:id="351" w:name="_Toc90349298"/>
-      <w:bookmarkStart w:id="352" w:name="_Toc120933938"/>
-      <w:bookmarkStart w:id="353" w:name="_Toc120957252"/>
-      <w:bookmarkStart w:id="354" w:name="_Toc175194383"/>
-      <w:bookmarkStart w:id="355" w:name="_Toc175194655"/>
-      <w:bookmarkStart w:id="356" w:name="_Toc175322691"/>
-      <w:bookmarkStart w:id="357" w:name="_Toc175323000"/>
-      <w:bookmarkStart w:id="358" w:name="_Toc175474689"/>
-      <w:bookmarkStart w:id="359" w:name="_Toc335223994"/>
+      <w:bookmarkStart w:id="349" w:name="_Toc75858486"/>
+      <w:bookmarkStart w:id="350" w:name="_Toc90349298"/>
+      <w:bookmarkStart w:id="351" w:name="_Toc120933938"/>
+      <w:bookmarkStart w:id="352" w:name="_Toc120957252"/>
+      <w:bookmarkStart w:id="353" w:name="_Toc175194383"/>
+      <w:bookmarkStart w:id="354" w:name="_Toc175194655"/>
+      <w:bookmarkStart w:id="355" w:name="_Toc175322691"/>
+      <w:bookmarkStart w:id="356" w:name="_Toc175323000"/>
+      <w:bookmarkStart w:id="357" w:name="_Toc175474689"/>
+      <w:bookmarkStart w:id="358" w:name="_Toc335223994"/>
       <w:r>
         <w:rPr>
           <w:color w:val="000000"/>
         </w:rPr>
         <w:t>数据完整性机制</w:t>
       </w:r>
+      <w:bookmarkEnd w:id="349"/>
       <w:bookmarkEnd w:id="350"/>
       <w:bookmarkEnd w:id="351"/>
       <w:bookmarkEnd w:id="352"/>
@@ -20959,7 +21032,6 @@
       <w:bookmarkEnd w:id="356"/>
       <w:bookmarkEnd w:id="357"/>
       <w:bookmarkEnd w:id="358"/>
-      <w:bookmarkEnd w:id="359"/>
     </w:p>
     <w:p>
       <w:pPr>
@@ -21003,22 +21075,23 @@
           <w:color w:val="000000"/>
         </w:rPr>
       </w:pPr>
-      <w:bookmarkStart w:id="360" w:name="_Toc75858487"/>
-      <w:bookmarkStart w:id="361" w:name="_Toc90349299"/>
-      <w:bookmarkStart w:id="362" w:name="_Toc120933939"/>
-      <w:bookmarkStart w:id="363" w:name="_Toc120957253"/>
-      <w:bookmarkStart w:id="364" w:name="_Toc175194384"/>
-      <w:bookmarkStart w:id="365" w:name="_Toc175194656"/>
-      <w:bookmarkStart w:id="366" w:name="_Toc175322692"/>
-      <w:bookmarkStart w:id="367" w:name="_Toc175323001"/>
-      <w:bookmarkStart w:id="368" w:name="_Toc175474690"/>
-      <w:bookmarkStart w:id="369" w:name="_Toc335223995"/>
+      <w:bookmarkStart w:id="359" w:name="_Toc75858487"/>
+      <w:bookmarkStart w:id="360" w:name="_Toc90349299"/>
+      <w:bookmarkStart w:id="361" w:name="_Toc120933939"/>
+      <w:bookmarkStart w:id="362" w:name="_Toc120957253"/>
+      <w:bookmarkStart w:id="363" w:name="_Toc175194384"/>
+      <w:bookmarkStart w:id="364" w:name="_Toc175194656"/>
+      <w:bookmarkStart w:id="365" w:name="_Toc175322692"/>
+      <w:bookmarkStart w:id="366" w:name="_Toc175323001"/>
+      <w:bookmarkStart w:id="367" w:name="_Toc175474690"/>
+      <w:bookmarkStart w:id="368" w:name="_Toc335223995"/>
       <w:r>
         <w:rPr>
           <w:color w:val="000000"/>
         </w:rPr>
         <w:t>交换鉴别机制</w:t>
       </w:r>
+      <w:bookmarkEnd w:id="359"/>
       <w:bookmarkEnd w:id="360"/>
       <w:bookmarkEnd w:id="361"/>
       <w:bookmarkEnd w:id="362"/>
@@ -21028,7 +21101,6 @@
       <w:bookmarkEnd w:id="366"/>
       <w:bookmarkEnd w:id="367"/>
       <w:bookmarkEnd w:id="368"/>
-      <w:bookmarkEnd w:id="369"/>
     </w:p>
     <w:p>
       <w:pPr>
@@ -21265,21 +21337,22 @@
           <w:color w:val="000000"/>
         </w:rPr>
       </w:pPr>
-      <w:bookmarkStart w:id="370" w:name="_Toc90349300"/>
-      <w:bookmarkStart w:id="371" w:name="_Toc120933940"/>
-      <w:bookmarkStart w:id="372" w:name="_Toc120957254"/>
-      <w:bookmarkStart w:id="373" w:name="_Toc175194385"/>
-      <w:bookmarkStart w:id="374" w:name="_Toc175194657"/>
-      <w:bookmarkStart w:id="375" w:name="_Toc175322693"/>
-      <w:bookmarkStart w:id="376" w:name="_Toc175323002"/>
-      <w:bookmarkStart w:id="377" w:name="_Toc175474691"/>
-      <w:bookmarkStart w:id="378" w:name="_Toc335223996"/>
+      <w:bookmarkStart w:id="369" w:name="_Toc90349300"/>
+      <w:bookmarkStart w:id="370" w:name="_Toc120933940"/>
+      <w:bookmarkStart w:id="371" w:name="_Toc120957254"/>
+      <w:bookmarkStart w:id="372" w:name="_Toc175194385"/>
+      <w:bookmarkStart w:id="373" w:name="_Toc175194657"/>
+      <w:bookmarkStart w:id="374" w:name="_Toc175322693"/>
+      <w:bookmarkStart w:id="375" w:name="_Toc175323002"/>
+      <w:bookmarkStart w:id="376" w:name="_Toc175474691"/>
+      <w:bookmarkStart w:id="377" w:name="_Toc335223996"/>
       <w:r>
         <w:rPr>
           <w:color w:val="000000"/>
         </w:rPr>
         <w:t>公证机制</w:t>
       </w:r>
+      <w:bookmarkEnd w:id="369"/>
       <w:bookmarkEnd w:id="370"/>
       <w:bookmarkEnd w:id="371"/>
       <w:bookmarkEnd w:id="372"/>
@@ -21288,7 +21361,6 @@
       <w:bookmarkEnd w:id="375"/>
       <w:bookmarkEnd w:id="376"/>
       <w:bookmarkEnd w:id="377"/>
-      <w:bookmarkEnd w:id="378"/>
     </w:p>
     <w:p>
       <w:pPr>
@@ -21325,16 +21397,16 @@
           <w:color w:val="000000"/>
         </w:rPr>
       </w:pPr>
-      <w:bookmarkStart w:id="379" w:name="_Toc83446990"/>
-      <w:bookmarkStart w:id="380" w:name="_Toc101841997"/>
-      <w:bookmarkStart w:id="381" w:name="_Toc120933958"/>
-      <w:bookmarkStart w:id="382" w:name="_Toc120957272"/>
-      <w:bookmarkStart w:id="383" w:name="_Toc175322699"/>
-      <w:bookmarkStart w:id="384" w:name="_Toc335223997"/>
-      <w:bookmarkStart w:id="385" w:name="_Toc417600309"/>
-      <w:bookmarkStart w:id="386" w:name="_Toc54106866"/>
-      <w:bookmarkStart w:id="387" w:name="_Toc75858523"/>
-      <w:bookmarkStart w:id="388" w:name="_Toc90349333"/>
+      <w:bookmarkStart w:id="378" w:name="_Toc83446990"/>
+      <w:bookmarkStart w:id="379" w:name="_Toc101841997"/>
+      <w:bookmarkStart w:id="380" w:name="_Toc120933958"/>
+      <w:bookmarkStart w:id="381" w:name="_Toc120957272"/>
+      <w:bookmarkStart w:id="382" w:name="_Toc175322699"/>
+      <w:bookmarkStart w:id="383" w:name="_Toc335223997"/>
+      <w:bookmarkStart w:id="384" w:name="_Toc417600309"/>
+      <w:bookmarkStart w:id="385" w:name="_Toc54106866"/>
+      <w:bookmarkStart w:id="386" w:name="_Toc75858523"/>
+      <w:bookmarkStart w:id="387" w:name="_Toc90349333"/>
       <w:r>
         <w:rPr>
           <w:color w:val="000000"/>
@@ -21342,13 +21414,13 @@
         <w:lastRenderedPageBreak/>
         <w:t>访问控制规则管理</w:t>
       </w:r>
+      <w:bookmarkEnd w:id="378"/>
       <w:bookmarkEnd w:id="379"/>
       <w:bookmarkEnd w:id="380"/>
       <w:bookmarkEnd w:id="381"/>
       <w:bookmarkEnd w:id="382"/>
       <w:bookmarkEnd w:id="383"/>
       <w:bookmarkEnd w:id="384"/>
-      <w:bookmarkEnd w:id="385"/>
     </w:p>
     <w:p>
       <w:pPr>
@@ -21483,26 +21555,26 @@
           <w:color w:val="000000"/>
         </w:rPr>
       </w:pPr>
-      <w:bookmarkStart w:id="389" w:name="_Toc83446991"/>
-      <w:bookmarkStart w:id="390" w:name="_Toc101841998"/>
-      <w:bookmarkStart w:id="391" w:name="_Toc120933959"/>
-      <w:bookmarkStart w:id="392" w:name="_Toc120957273"/>
-      <w:bookmarkStart w:id="393" w:name="_Toc175322700"/>
-      <w:bookmarkStart w:id="394" w:name="_Toc335223998"/>
-      <w:bookmarkStart w:id="395" w:name="_Toc417600310"/>
+      <w:bookmarkStart w:id="388" w:name="_Toc83446991"/>
+      <w:bookmarkStart w:id="389" w:name="_Toc101841998"/>
+      <w:bookmarkStart w:id="390" w:name="_Toc120933959"/>
+      <w:bookmarkStart w:id="391" w:name="_Toc120957273"/>
+      <w:bookmarkStart w:id="392" w:name="_Toc175322700"/>
+      <w:bookmarkStart w:id="393" w:name="_Toc335223998"/>
+      <w:bookmarkStart w:id="394" w:name="_Toc417600310"/>
       <w:r>
         <w:rPr>
           <w:color w:val="000000"/>
         </w:rPr>
         <w:t>表格内容安全</w:t>
       </w:r>
+      <w:bookmarkEnd w:id="388"/>
       <w:bookmarkEnd w:id="389"/>
       <w:bookmarkEnd w:id="390"/>
       <w:bookmarkEnd w:id="391"/>
       <w:bookmarkEnd w:id="392"/>
       <w:bookmarkEnd w:id="393"/>
       <w:bookmarkEnd w:id="394"/>
-      <w:bookmarkEnd w:id="395"/>
     </w:p>
     <w:p>
       <w:pPr>
@@ -21589,26 +21661,26 @@
           <w:color w:val="000000"/>
         </w:rPr>
       </w:pPr>
-      <w:bookmarkStart w:id="396" w:name="_Toc83446992"/>
-      <w:bookmarkStart w:id="397" w:name="_Toc101841999"/>
-      <w:bookmarkStart w:id="398" w:name="_Toc120933960"/>
-      <w:bookmarkStart w:id="399" w:name="_Toc120957274"/>
-      <w:bookmarkStart w:id="400" w:name="_Toc175322701"/>
-      <w:bookmarkStart w:id="401" w:name="_Toc335223999"/>
-      <w:bookmarkStart w:id="402" w:name="_Toc417600311"/>
+      <w:bookmarkStart w:id="395" w:name="_Toc83446992"/>
+      <w:bookmarkStart w:id="396" w:name="_Toc101841999"/>
+      <w:bookmarkStart w:id="397" w:name="_Toc120933960"/>
+      <w:bookmarkStart w:id="398" w:name="_Toc120957274"/>
+      <w:bookmarkStart w:id="399" w:name="_Toc175322701"/>
+      <w:bookmarkStart w:id="400" w:name="_Toc335223999"/>
+      <w:bookmarkStart w:id="401" w:name="_Toc417600311"/>
       <w:r>
         <w:rPr>
           <w:color w:val="000000"/>
         </w:rPr>
         <w:t>数据安全规则管理</w:t>
       </w:r>
+      <w:bookmarkEnd w:id="395"/>
       <w:bookmarkEnd w:id="396"/>
       <w:bookmarkEnd w:id="397"/>
       <w:bookmarkEnd w:id="398"/>
       <w:bookmarkEnd w:id="399"/>
       <w:bookmarkEnd w:id="400"/>
       <w:bookmarkEnd w:id="401"/>
-      <w:bookmarkEnd w:id="402"/>
     </w:p>
     <w:p>
       <w:pPr>
@@ -21682,25 +21754,25 @@
           <w:color w:val="000000"/>
         </w:rPr>
       </w:pPr>
-      <w:bookmarkStart w:id="403" w:name="_Toc120933961"/>
-      <w:bookmarkStart w:id="404" w:name="_Toc120957275"/>
-      <w:bookmarkStart w:id="405" w:name="_Toc175322702"/>
-      <w:bookmarkStart w:id="406" w:name="_Toc335224000"/>
-      <w:bookmarkStart w:id="407" w:name="_Toc417600312"/>
+      <w:bookmarkStart w:id="402" w:name="_Toc120933961"/>
+      <w:bookmarkStart w:id="403" w:name="_Toc120957275"/>
+      <w:bookmarkStart w:id="404" w:name="_Toc175322702"/>
+      <w:bookmarkStart w:id="405" w:name="_Toc335224000"/>
+      <w:bookmarkStart w:id="406" w:name="_Toc417600312"/>
       <w:r>
         <w:rPr>
           <w:color w:val="000000"/>
         </w:rPr>
         <w:t>数据库系统的安全措施</w:t>
       </w:r>
+      <w:bookmarkEnd w:id="385"/>
       <w:bookmarkEnd w:id="386"/>
       <w:bookmarkEnd w:id="387"/>
-      <w:bookmarkEnd w:id="388"/>
+      <w:bookmarkEnd w:id="402"/>
       <w:bookmarkEnd w:id="403"/>
       <w:bookmarkEnd w:id="404"/>
       <w:bookmarkEnd w:id="405"/>
       <w:bookmarkEnd w:id="406"/>
-      <w:bookmarkEnd w:id="407"/>
     </w:p>
     <w:p>
       <w:pPr>
@@ -21710,23 +21782,24 @@
           <w:color w:val="000000"/>
         </w:rPr>
       </w:pPr>
-      <w:bookmarkStart w:id="408" w:name="_Toc54106867"/>
-      <w:bookmarkStart w:id="409" w:name="_Toc75858524"/>
-      <w:bookmarkStart w:id="410" w:name="_Toc90349334"/>
-      <w:bookmarkStart w:id="411" w:name="_Toc120933962"/>
-      <w:bookmarkStart w:id="412" w:name="_Toc120957276"/>
-      <w:bookmarkStart w:id="413" w:name="_Toc175194667"/>
-      <w:bookmarkStart w:id="414" w:name="_Toc175322703"/>
-      <w:bookmarkStart w:id="415" w:name="_Toc175323012"/>
-      <w:bookmarkStart w:id="416" w:name="_Toc175474701"/>
-      <w:bookmarkStart w:id="417" w:name="_Toc335224001"/>
-      <w:bookmarkStart w:id="418" w:name="_Toc417600313"/>
+      <w:bookmarkStart w:id="407" w:name="_Toc54106867"/>
+      <w:bookmarkStart w:id="408" w:name="_Toc75858524"/>
+      <w:bookmarkStart w:id="409" w:name="_Toc90349334"/>
+      <w:bookmarkStart w:id="410" w:name="_Toc120933962"/>
+      <w:bookmarkStart w:id="411" w:name="_Toc120957276"/>
+      <w:bookmarkStart w:id="412" w:name="_Toc175194667"/>
+      <w:bookmarkStart w:id="413" w:name="_Toc175322703"/>
+      <w:bookmarkStart w:id="414" w:name="_Toc175323012"/>
+      <w:bookmarkStart w:id="415" w:name="_Toc175474701"/>
+      <w:bookmarkStart w:id="416" w:name="_Toc335224001"/>
+      <w:bookmarkStart w:id="417" w:name="_Toc417600313"/>
       <w:r>
         <w:rPr>
           <w:color w:val="000000"/>
         </w:rPr>
         <w:t>数据库系统安全与保密的特点</w:t>
       </w:r>
+      <w:bookmarkEnd w:id="407"/>
       <w:bookmarkEnd w:id="408"/>
       <w:bookmarkEnd w:id="409"/>
       <w:bookmarkEnd w:id="410"/>
@@ -21737,7 +21810,6 @@
       <w:bookmarkEnd w:id="415"/>
       <w:bookmarkEnd w:id="416"/>
       <w:bookmarkEnd w:id="417"/>
-      <w:bookmarkEnd w:id="418"/>
     </w:p>
     <w:p>
       <w:pPr>
@@ -22025,17 +22097,17 @@
           <w:color w:val="000000"/>
         </w:rPr>
       </w:pPr>
-      <w:bookmarkStart w:id="419" w:name="_Toc54106868"/>
-      <w:bookmarkStart w:id="420" w:name="_Toc75858525"/>
-      <w:bookmarkStart w:id="421" w:name="_Toc90349335"/>
-      <w:bookmarkStart w:id="422" w:name="_Toc120933963"/>
-      <w:bookmarkStart w:id="423" w:name="_Toc120957277"/>
-      <w:bookmarkStart w:id="424" w:name="_Toc175194668"/>
-      <w:bookmarkStart w:id="425" w:name="_Toc175322704"/>
-      <w:bookmarkStart w:id="426" w:name="_Toc175323013"/>
-      <w:bookmarkStart w:id="427" w:name="_Toc175474702"/>
-      <w:bookmarkStart w:id="428" w:name="_Toc335224002"/>
-      <w:bookmarkStart w:id="429" w:name="_Toc417600314"/>
+      <w:bookmarkStart w:id="418" w:name="_Toc54106868"/>
+      <w:bookmarkStart w:id="419" w:name="_Toc75858525"/>
+      <w:bookmarkStart w:id="420" w:name="_Toc90349335"/>
+      <w:bookmarkStart w:id="421" w:name="_Toc120933963"/>
+      <w:bookmarkStart w:id="422" w:name="_Toc120957277"/>
+      <w:bookmarkStart w:id="423" w:name="_Toc175194668"/>
+      <w:bookmarkStart w:id="424" w:name="_Toc175322704"/>
+      <w:bookmarkStart w:id="425" w:name="_Toc175323013"/>
+      <w:bookmarkStart w:id="426" w:name="_Toc175474702"/>
+      <w:bookmarkStart w:id="427" w:name="_Toc335224002"/>
+      <w:bookmarkStart w:id="428" w:name="_Toc417600314"/>
       <w:r>
         <w:rPr>
           <w:color w:val="000000"/>
@@ -22043,6 +22115,7 @@
         <w:lastRenderedPageBreak/>
         <w:t>数据库系统的安全措施</w:t>
       </w:r>
+      <w:bookmarkEnd w:id="418"/>
       <w:bookmarkEnd w:id="419"/>
       <w:bookmarkEnd w:id="420"/>
       <w:bookmarkEnd w:id="421"/>
@@ -22053,7 +22126,6 @@
       <w:bookmarkEnd w:id="426"/>
       <w:bookmarkEnd w:id="427"/>
       <w:bookmarkEnd w:id="428"/>
-      <w:bookmarkEnd w:id="429"/>
     </w:p>
     <w:p>
       <w:pPr>
@@ -22850,24 +22922,24 @@
           <w:color w:val="000000"/>
         </w:rPr>
       </w:pPr>
-      <w:bookmarkStart w:id="430" w:name="_Toc90349336"/>
-      <w:bookmarkStart w:id="431" w:name="_Toc120933964"/>
-      <w:bookmarkStart w:id="432" w:name="_Toc120957278"/>
-      <w:bookmarkStart w:id="433" w:name="_Toc175322705"/>
-      <w:bookmarkStart w:id="434" w:name="_Toc335224003"/>
-      <w:bookmarkStart w:id="435" w:name="_Toc417600315"/>
+      <w:bookmarkStart w:id="429" w:name="_Toc90349336"/>
+      <w:bookmarkStart w:id="430" w:name="_Toc120933964"/>
+      <w:bookmarkStart w:id="431" w:name="_Toc120957278"/>
+      <w:bookmarkStart w:id="432" w:name="_Toc175322705"/>
+      <w:bookmarkStart w:id="433" w:name="_Toc335224003"/>
+      <w:bookmarkStart w:id="434" w:name="_Toc417600315"/>
       <w:r>
         <w:rPr>
           <w:color w:val="000000"/>
         </w:rPr>
         <w:t>安全管理</w:t>
       </w:r>
+      <w:bookmarkEnd w:id="429"/>
       <w:bookmarkEnd w:id="430"/>
       <w:bookmarkEnd w:id="431"/>
       <w:bookmarkEnd w:id="432"/>
       <w:bookmarkEnd w:id="433"/>
       <w:bookmarkEnd w:id="434"/>
-      <w:bookmarkEnd w:id="435"/>
     </w:p>
     <w:p>
       <w:pPr>
@@ -22947,11 +23019,11 @@
           <w:color w:val="000000"/>
         </w:rPr>
       </w:pPr>
-      <w:bookmarkStart w:id="436" w:name="_Toc152134809"/>
-      <w:bookmarkStart w:id="437" w:name="_Toc153682004"/>
-      <w:bookmarkStart w:id="438" w:name="_Toc175322706"/>
-      <w:bookmarkStart w:id="439" w:name="_Toc335224004"/>
-      <w:bookmarkStart w:id="440" w:name="_Toc417600316"/>
+      <w:bookmarkStart w:id="435" w:name="_Toc152134809"/>
+      <w:bookmarkStart w:id="436" w:name="_Toc153682004"/>
+      <w:bookmarkStart w:id="437" w:name="_Toc175322706"/>
+      <w:bookmarkStart w:id="438" w:name="_Toc335224004"/>
+      <w:bookmarkStart w:id="439" w:name="_Toc417600316"/>
       <w:r>
         <w:rPr>
           <w:color w:val="000000"/>
@@ -22971,11 +23043,11 @@
         </w:rPr>
         <w:t>方案</w:t>
       </w:r>
+      <w:bookmarkEnd w:id="435"/>
       <w:bookmarkEnd w:id="436"/>
       <w:bookmarkEnd w:id="437"/>
       <w:bookmarkEnd w:id="438"/>
       <w:bookmarkEnd w:id="439"/>
-      <w:bookmarkEnd w:id="440"/>
     </w:p>
     <w:p>
       <w:pPr>
@@ -23026,43 +23098,43 @@
           <w:color w:val="000000"/>
         </w:rPr>
       </w:pPr>
-      <w:bookmarkStart w:id="441" w:name="_Toc148435948"/>
-      <w:bookmarkStart w:id="442" w:name="_Toc152134810"/>
-      <w:bookmarkStart w:id="443" w:name="_Toc153682005"/>
-      <w:bookmarkStart w:id="444" w:name="_Toc175322707"/>
-      <w:bookmarkStart w:id="445" w:name="_Toc335224005"/>
-      <w:bookmarkStart w:id="446" w:name="_Toc417600317"/>
+      <w:bookmarkStart w:id="440" w:name="_Toc148435948"/>
+      <w:bookmarkStart w:id="441" w:name="_Toc152134810"/>
+      <w:bookmarkStart w:id="442" w:name="_Toc153682005"/>
+      <w:bookmarkStart w:id="443" w:name="_Toc175322707"/>
+      <w:bookmarkStart w:id="444" w:name="_Toc335224005"/>
+      <w:bookmarkStart w:id="445" w:name="_Toc417600317"/>
       <w:r>
         <w:rPr>
           <w:color w:val="000000"/>
         </w:rPr>
         <w:t>项目管理</w:t>
       </w:r>
+      <w:bookmarkEnd w:id="440"/>
       <w:bookmarkEnd w:id="441"/>
       <w:bookmarkEnd w:id="442"/>
       <w:bookmarkEnd w:id="443"/>
       <w:bookmarkEnd w:id="444"/>
       <w:bookmarkEnd w:id="445"/>
-      <w:bookmarkEnd w:id="446"/>
     </w:p>
     <w:p>
       <w:pPr>
         <w:pStyle w:val="3"/>
         <w:spacing w:before="312" w:after="312"/>
       </w:pPr>
-      <w:bookmarkStart w:id="447" w:name="_Toc153682006"/>
-      <w:bookmarkStart w:id="448" w:name="_Toc175322708"/>
-      <w:bookmarkStart w:id="449" w:name="_Toc335224006"/>
-      <w:bookmarkStart w:id="450" w:name="_Toc417600318"/>
-      <w:bookmarkStart w:id="451" w:name="_Toc148435965"/>
-      <w:bookmarkStart w:id="452" w:name="_Toc152134812"/>
+      <w:bookmarkStart w:id="446" w:name="_Toc153682006"/>
+      <w:bookmarkStart w:id="447" w:name="_Toc175322708"/>
+      <w:bookmarkStart w:id="448" w:name="_Toc335224006"/>
+      <w:bookmarkStart w:id="449" w:name="_Toc417600318"/>
+      <w:bookmarkStart w:id="450" w:name="_Toc148435965"/>
+      <w:bookmarkStart w:id="451" w:name="_Toc152134812"/>
       <w:r>
         <w:t>项目组织与人员承诺</w:t>
       </w:r>
+      <w:bookmarkEnd w:id="446"/>
       <w:bookmarkEnd w:id="447"/>
       <w:bookmarkEnd w:id="448"/>
       <w:bookmarkEnd w:id="449"/>
-      <w:bookmarkEnd w:id="450"/>
     </w:p>
     <w:p>
       <w:pPr>
@@ -23185,22 +23257,22 @@
         <w:pStyle w:val="3"/>
         <w:spacing w:before="312" w:after="312"/>
       </w:pPr>
-      <w:bookmarkStart w:id="453" w:name="_Toc153682007"/>
-      <w:bookmarkStart w:id="454" w:name="_Toc175322709"/>
-      <w:bookmarkStart w:id="455" w:name="_Toc335224007"/>
-      <w:bookmarkStart w:id="456" w:name="_Toc417600319"/>
+      <w:bookmarkStart w:id="452" w:name="_Toc153682007"/>
+      <w:bookmarkStart w:id="453" w:name="_Toc175322709"/>
+      <w:bookmarkStart w:id="454" w:name="_Toc335224007"/>
+      <w:bookmarkStart w:id="455" w:name="_Toc417600319"/>
       <w:r>
         <w:t>项目</w:t>
       </w:r>
+      <w:bookmarkEnd w:id="450"/>
+      <w:r>
+        <w:t>组织架构</w:t>
+      </w:r>
       <w:bookmarkEnd w:id="451"/>
-      <w:r>
-        <w:t>组织架构</w:t>
-      </w:r>
       <w:bookmarkEnd w:id="452"/>
       <w:bookmarkEnd w:id="453"/>
       <w:bookmarkEnd w:id="454"/>
       <w:bookmarkEnd w:id="455"/>
-      <w:bookmarkEnd w:id="456"/>
     </w:p>
     <w:p>
       <w:pPr>
@@ -23431,7 +23503,7 @@
           <v:shape id="_x0000_i1026" type="#_x0000_t75" style="width:462.75pt;height:244.5pt" o:ole="">
             <v:imagedata r:id="rId24" o:title=""/>
           </v:shape>
-          <o:OLEObject Type="Embed" ProgID="Visio.Drawing.11" ShapeID="_x0000_i1026" DrawAspect="Content" ObjectID="_1556869826" r:id="rId25"/>
+          <o:OLEObject Type="Embed" ProgID="Visio.Drawing.11" ShapeID="_x0000_i1026" DrawAspect="Content" ObjectID="_1556870321" r:id="rId25"/>
         </w:object>
       </w:r>
     </w:p>
@@ -23810,7 +23882,7 @@
             <w:r>
               <w:t>具有资深的</w:t>
             </w:r>
-            <w:bookmarkStart w:id="457" w:name="OLE_LINK3"/>
+            <w:bookmarkStart w:id="456" w:name="OLE_LINK3"/>
             <w:r>
               <w:t>电</w:t>
             </w:r>
@@ -23823,7 +23895,7 @@
             <w:r>
               <w:t>系统</w:t>
             </w:r>
-            <w:bookmarkEnd w:id="457"/>
+            <w:bookmarkEnd w:id="456"/>
             <w:r>
               <w:t>建设经验</w:t>
             </w:r>
@@ -24535,19 +24607,19 @@
         <w:pStyle w:val="3"/>
         <w:spacing w:before="312" w:after="312"/>
       </w:pPr>
-      <w:bookmarkStart w:id="458" w:name="_Toc152134814"/>
-      <w:bookmarkStart w:id="459" w:name="_Toc153682009"/>
-      <w:bookmarkStart w:id="460" w:name="_Toc175322710"/>
-      <w:bookmarkStart w:id="461" w:name="_Toc335224008"/>
-      <w:bookmarkStart w:id="462" w:name="_Toc417600320"/>
+      <w:bookmarkStart w:id="457" w:name="_Toc152134814"/>
+      <w:bookmarkStart w:id="458" w:name="_Toc153682009"/>
+      <w:bookmarkStart w:id="459" w:name="_Toc175322710"/>
+      <w:bookmarkStart w:id="460" w:name="_Toc335224008"/>
+      <w:bookmarkStart w:id="461" w:name="_Toc417600320"/>
       <w:r>
         <w:t>项目管理规范</w:t>
       </w:r>
+      <w:bookmarkEnd w:id="457"/>
       <w:bookmarkEnd w:id="458"/>
       <w:bookmarkEnd w:id="459"/>
       <w:bookmarkEnd w:id="460"/>
       <w:bookmarkEnd w:id="461"/>
-      <w:bookmarkEnd w:id="462"/>
     </w:p>
     <w:p>
       <w:pPr>
@@ -24774,19 +24846,19 @@
         <w:pStyle w:val="3"/>
         <w:spacing w:before="312" w:after="312"/>
       </w:pPr>
-      <w:bookmarkStart w:id="463" w:name="_Toc152134816"/>
-      <w:bookmarkStart w:id="464" w:name="_Toc153682010"/>
-      <w:bookmarkStart w:id="465" w:name="_Toc175322711"/>
-      <w:bookmarkStart w:id="466" w:name="_Toc335224009"/>
-      <w:bookmarkStart w:id="467" w:name="_Toc417600321"/>
+      <w:bookmarkStart w:id="462" w:name="_Toc152134816"/>
+      <w:bookmarkStart w:id="463" w:name="_Toc153682010"/>
+      <w:bookmarkStart w:id="464" w:name="_Toc175322711"/>
+      <w:bookmarkStart w:id="465" w:name="_Toc335224009"/>
+      <w:bookmarkStart w:id="466" w:name="_Toc417600321"/>
       <w:r>
         <w:t>项目风险控制</w:t>
       </w:r>
+      <w:bookmarkEnd w:id="462"/>
       <w:bookmarkEnd w:id="463"/>
       <w:bookmarkEnd w:id="464"/>
       <w:bookmarkEnd w:id="465"/>
       <w:bookmarkEnd w:id="466"/>
-      <w:bookmarkEnd w:id="467"/>
     </w:p>
     <w:p>
       <w:pPr>
@@ -24837,19 +24909,19 @@
         <w:pStyle w:val="4"/>
         <w:spacing w:before="312" w:after="312"/>
       </w:pPr>
-      <w:bookmarkStart w:id="468" w:name="_Toc175194676"/>
-      <w:bookmarkStart w:id="469" w:name="_Toc175322712"/>
-      <w:bookmarkStart w:id="470" w:name="_Toc175323021"/>
-      <w:bookmarkStart w:id="471" w:name="_Toc175474710"/>
-      <w:bookmarkStart w:id="472" w:name="_Toc335224010"/>
+      <w:bookmarkStart w:id="467" w:name="_Toc175194676"/>
+      <w:bookmarkStart w:id="468" w:name="_Toc175322712"/>
+      <w:bookmarkStart w:id="469" w:name="_Toc175323021"/>
+      <w:bookmarkStart w:id="470" w:name="_Toc175474710"/>
+      <w:bookmarkStart w:id="471" w:name="_Toc335224010"/>
       <w:r>
         <w:t>目标风险</w:t>
       </w:r>
+      <w:bookmarkEnd w:id="467"/>
       <w:bookmarkEnd w:id="468"/>
       <w:bookmarkEnd w:id="469"/>
       <w:bookmarkEnd w:id="470"/>
       <w:bookmarkEnd w:id="471"/>
-      <w:bookmarkEnd w:id="472"/>
     </w:p>
     <w:p>
       <w:pPr>
@@ -24888,19 +24960,19 @@
         <w:pStyle w:val="4"/>
         <w:spacing w:before="312" w:after="312"/>
       </w:pPr>
-      <w:bookmarkStart w:id="473" w:name="_Toc175194677"/>
-      <w:bookmarkStart w:id="474" w:name="_Toc175322713"/>
-      <w:bookmarkStart w:id="475" w:name="_Toc175323022"/>
-      <w:bookmarkStart w:id="476" w:name="_Toc175474711"/>
-      <w:bookmarkStart w:id="477" w:name="_Toc335224011"/>
+      <w:bookmarkStart w:id="472" w:name="_Toc175194677"/>
+      <w:bookmarkStart w:id="473" w:name="_Toc175322713"/>
+      <w:bookmarkStart w:id="474" w:name="_Toc175323022"/>
+      <w:bookmarkStart w:id="475" w:name="_Toc175474711"/>
+      <w:bookmarkStart w:id="476" w:name="_Toc335224011"/>
       <w:r>
         <w:t>规模风险</w:t>
       </w:r>
+      <w:bookmarkEnd w:id="472"/>
       <w:bookmarkEnd w:id="473"/>
       <w:bookmarkEnd w:id="474"/>
       <w:bookmarkEnd w:id="475"/>
       <w:bookmarkEnd w:id="476"/>
-      <w:bookmarkEnd w:id="477"/>
     </w:p>
     <w:p>
       <w:pPr>
@@ -24939,19 +25011,19 @@
         <w:pStyle w:val="4"/>
         <w:spacing w:before="312" w:after="312"/>
       </w:pPr>
-      <w:bookmarkStart w:id="478" w:name="_Toc175194678"/>
-      <w:bookmarkStart w:id="479" w:name="_Toc175322714"/>
-      <w:bookmarkStart w:id="480" w:name="_Toc175323023"/>
-      <w:bookmarkStart w:id="481" w:name="_Toc175474712"/>
-      <w:bookmarkStart w:id="482" w:name="_Toc335224012"/>
+      <w:bookmarkStart w:id="477" w:name="_Toc175194678"/>
+      <w:bookmarkStart w:id="478" w:name="_Toc175322714"/>
+      <w:bookmarkStart w:id="479" w:name="_Toc175323023"/>
+      <w:bookmarkStart w:id="480" w:name="_Toc175474712"/>
+      <w:bookmarkStart w:id="481" w:name="_Toc335224012"/>
       <w:r>
         <w:t>质量风险</w:t>
       </w:r>
+      <w:bookmarkEnd w:id="477"/>
       <w:bookmarkEnd w:id="478"/>
       <w:bookmarkEnd w:id="479"/>
       <w:bookmarkEnd w:id="480"/>
       <w:bookmarkEnd w:id="481"/>
-      <w:bookmarkEnd w:id="482"/>
     </w:p>
     <w:p>
       <w:pPr>
@@ -24990,19 +25062,19 @@
         <w:pStyle w:val="4"/>
         <w:spacing w:before="312" w:after="312"/>
       </w:pPr>
-      <w:bookmarkStart w:id="483" w:name="_Toc175194679"/>
-      <w:bookmarkStart w:id="484" w:name="_Toc175322715"/>
-      <w:bookmarkStart w:id="485" w:name="_Toc175323024"/>
-      <w:bookmarkStart w:id="486" w:name="_Toc175474713"/>
-      <w:bookmarkStart w:id="487" w:name="_Toc335224013"/>
+      <w:bookmarkStart w:id="482" w:name="_Toc175194679"/>
+      <w:bookmarkStart w:id="483" w:name="_Toc175322715"/>
+      <w:bookmarkStart w:id="484" w:name="_Toc175323024"/>
+      <w:bookmarkStart w:id="485" w:name="_Toc175474713"/>
+      <w:bookmarkStart w:id="486" w:name="_Toc335224013"/>
       <w:r>
         <w:t>资源风险</w:t>
       </w:r>
+      <w:bookmarkEnd w:id="482"/>
       <w:bookmarkEnd w:id="483"/>
       <w:bookmarkEnd w:id="484"/>
       <w:bookmarkEnd w:id="485"/>
       <w:bookmarkEnd w:id="486"/>
-      <w:bookmarkEnd w:id="487"/>
     </w:p>
     <w:p>
       <w:pPr>
@@ -25042,19 +25114,19 @@
         <w:pStyle w:val="4"/>
         <w:spacing w:before="312" w:after="312"/>
       </w:pPr>
-      <w:bookmarkStart w:id="488" w:name="_Toc175194680"/>
-      <w:bookmarkStart w:id="489" w:name="_Toc175322716"/>
-      <w:bookmarkStart w:id="490" w:name="_Toc175323025"/>
-      <w:bookmarkStart w:id="491" w:name="_Toc175474714"/>
-      <w:bookmarkStart w:id="492" w:name="_Toc335224014"/>
+      <w:bookmarkStart w:id="487" w:name="_Toc175194680"/>
+      <w:bookmarkStart w:id="488" w:name="_Toc175322716"/>
+      <w:bookmarkStart w:id="489" w:name="_Toc175323025"/>
+      <w:bookmarkStart w:id="490" w:name="_Toc175474714"/>
+      <w:bookmarkStart w:id="491" w:name="_Toc335224014"/>
       <w:r>
         <w:t>管理风险</w:t>
       </w:r>
+      <w:bookmarkEnd w:id="487"/>
       <w:bookmarkEnd w:id="488"/>
       <w:bookmarkEnd w:id="489"/>
       <w:bookmarkEnd w:id="490"/>
       <w:bookmarkEnd w:id="491"/>
-      <w:bookmarkEnd w:id="492"/>
     </w:p>
     <w:p>
       <w:pPr>
@@ -25093,25 +25165,25 @@
         <w:pStyle w:val="3"/>
         <w:spacing w:before="312" w:after="312"/>
       </w:pPr>
-      <w:bookmarkStart w:id="493" w:name="_Toc152134817"/>
-      <w:bookmarkStart w:id="494" w:name="_Toc153682011"/>
-      <w:bookmarkStart w:id="495" w:name="_Toc175322717"/>
-      <w:bookmarkStart w:id="496" w:name="_Toc335224015"/>
-      <w:bookmarkStart w:id="497" w:name="_Toc417600322"/>
+      <w:bookmarkStart w:id="492" w:name="_Toc152134817"/>
+      <w:bookmarkStart w:id="493" w:name="_Toc153682011"/>
+      <w:bookmarkStart w:id="494" w:name="_Toc175322717"/>
+      <w:bookmarkStart w:id="495" w:name="_Toc335224015"/>
+      <w:bookmarkStart w:id="496" w:name="_Toc417600322"/>
       <w:r>
         <w:t>项目文档管理</w:t>
       </w:r>
+      <w:bookmarkEnd w:id="492"/>
       <w:bookmarkEnd w:id="493"/>
+      <w:r>
+        <w:rPr>
+          <w:rFonts w:hint="eastAsia"/>
+        </w:rPr>
+        <w:t>及承诺</w:t>
+      </w:r>
       <w:bookmarkEnd w:id="494"/>
-      <w:r>
-        <w:rPr>
-          <w:rFonts w:hint="eastAsia"/>
-        </w:rPr>
-        <w:t>及承诺</w:t>
-      </w:r>
       <w:bookmarkEnd w:id="495"/>
       <w:bookmarkEnd w:id="496"/>
-      <w:bookmarkEnd w:id="497"/>
     </w:p>
     <w:p>
       <w:pPr>
@@ -25249,38 +25321,38 @@
           <w:color w:val="000000"/>
         </w:rPr>
       </w:pPr>
-      <w:bookmarkStart w:id="498" w:name="_Toc153682020"/>
-      <w:bookmarkStart w:id="499" w:name="_Toc175322718"/>
-      <w:bookmarkStart w:id="500" w:name="_Toc335224016"/>
-      <w:bookmarkStart w:id="501" w:name="_Toc417600323"/>
+      <w:bookmarkStart w:id="497" w:name="_Toc153682020"/>
+      <w:bookmarkStart w:id="498" w:name="_Toc175322718"/>
+      <w:bookmarkStart w:id="499" w:name="_Toc335224016"/>
+      <w:bookmarkStart w:id="500" w:name="_Toc417600323"/>
       <w:r>
         <w:rPr>
           <w:color w:val="000000"/>
         </w:rPr>
         <w:t>质量控制</w:t>
       </w:r>
+      <w:bookmarkEnd w:id="497"/>
       <w:bookmarkEnd w:id="498"/>
       <w:bookmarkEnd w:id="499"/>
       <w:bookmarkEnd w:id="500"/>
-      <w:bookmarkEnd w:id="501"/>
     </w:p>
     <w:p>
       <w:pPr>
         <w:pStyle w:val="3"/>
         <w:spacing w:before="312" w:after="312"/>
       </w:pPr>
-      <w:bookmarkStart w:id="502" w:name="_Toc153682021"/>
-      <w:bookmarkStart w:id="503" w:name="_Toc175322719"/>
-      <w:bookmarkStart w:id="504" w:name="_Toc335224017"/>
-      <w:bookmarkStart w:id="505" w:name="_Toc417600324"/>
+      <w:bookmarkStart w:id="501" w:name="_Toc153682021"/>
+      <w:bookmarkStart w:id="502" w:name="_Toc175322719"/>
+      <w:bookmarkStart w:id="503" w:name="_Toc335224017"/>
+      <w:bookmarkStart w:id="504" w:name="_Toc417600324"/>
       <w:r>
         <w:lastRenderedPageBreak/>
         <w:t>质量保证目的</w:t>
       </w:r>
+      <w:bookmarkEnd w:id="501"/>
       <w:bookmarkEnd w:id="502"/>
       <w:bookmarkEnd w:id="503"/>
       <w:bookmarkEnd w:id="504"/>
-      <w:bookmarkEnd w:id="505"/>
     </w:p>
     <w:p>
       <w:pPr>
@@ -25387,17 +25459,17 @@
         <w:pStyle w:val="3"/>
         <w:spacing w:before="312" w:after="312"/>
       </w:pPr>
-      <w:bookmarkStart w:id="506" w:name="_Toc153682022"/>
-      <w:bookmarkStart w:id="507" w:name="_Toc175322720"/>
-      <w:bookmarkStart w:id="508" w:name="_Toc335224018"/>
-      <w:bookmarkStart w:id="509" w:name="_Toc417600325"/>
+      <w:bookmarkStart w:id="505" w:name="_Toc153682022"/>
+      <w:bookmarkStart w:id="506" w:name="_Toc175322720"/>
+      <w:bookmarkStart w:id="507" w:name="_Toc335224018"/>
+      <w:bookmarkStart w:id="508" w:name="_Toc417600325"/>
       <w:r>
         <w:t>质量保证工作</w:t>
       </w:r>
+      <w:bookmarkEnd w:id="505"/>
       <w:bookmarkEnd w:id="506"/>
       <w:bookmarkEnd w:id="507"/>
       <w:bookmarkEnd w:id="508"/>
-      <w:bookmarkEnd w:id="509"/>
     </w:p>
     <w:p>
       <w:pPr>
@@ -25786,36 +25858,36 @@
         <w:pStyle w:val="3"/>
         <w:spacing w:before="312" w:after="312"/>
       </w:pPr>
-      <w:bookmarkStart w:id="510" w:name="_Toc153682023"/>
-      <w:bookmarkStart w:id="511" w:name="_Toc175322721"/>
-      <w:bookmarkStart w:id="512" w:name="_Toc335224019"/>
-      <w:bookmarkStart w:id="513" w:name="_Toc417600326"/>
+      <w:bookmarkStart w:id="509" w:name="_Toc153682023"/>
+      <w:bookmarkStart w:id="510" w:name="_Toc175322721"/>
+      <w:bookmarkStart w:id="511" w:name="_Toc335224019"/>
+      <w:bookmarkStart w:id="512" w:name="_Toc417600326"/>
       <w:r>
         <w:t>过程控制</w:t>
       </w:r>
+      <w:bookmarkEnd w:id="509"/>
       <w:bookmarkEnd w:id="510"/>
       <w:bookmarkEnd w:id="511"/>
       <w:bookmarkEnd w:id="512"/>
-      <w:bookmarkEnd w:id="513"/>
     </w:p>
     <w:p>
       <w:pPr>
         <w:pStyle w:val="4"/>
         <w:spacing w:before="312" w:after="312"/>
       </w:pPr>
-      <w:bookmarkStart w:id="514" w:name="_Toc175194686"/>
-      <w:bookmarkStart w:id="515" w:name="_Toc175322722"/>
-      <w:bookmarkStart w:id="516" w:name="_Toc175323031"/>
-      <w:bookmarkStart w:id="517" w:name="_Toc175474720"/>
-      <w:bookmarkStart w:id="518" w:name="_Toc335224020"/>
+      <w:bookmarkStart w:id="513" w:name="_Toc175194686"/>
+      <w:bookmarkStart w:id="514" w:name="_Toc175322722"/>
+      <w:bookmarkStart w:id="515" w:name="_Toc175323031"/>
+      <w:bookmarkStart w:id="516" w:name="_Toc175474720"/>
+      <w:bookmarkStart w:id="517" w:name="_Toc335224020"/>
       <w:r>
         <w:t>概述</w:t>
       </w:r>
+      <w:bookmarkEnd w:id="513"/>
       <w:bookmarkEnd w:id="514"/>
       <w:bookmarkEnd w:id="515"/>
       <w:bookmarkEnd w:id="516"/>
       <w:bookmarkEnd w:id="517"/>
-      <w:bookmarkEnd w:id="518"/>
     </w:p>
     <w:p>
       <w:pPr>
@@ -25874,19 +25946,19 @@
         <w:pStyle w:val="4"/>
         <w:spacing w:before="312" w:after="312"/>
       </w:pPr>
-      <w:bookmarkStart w:id="519" w:name="_Toc175194687"/>
-      <w:bookmarkStart w:id="520" w:name="_Toc175322723"/>
-      <w:bookmarkStart w:id="521" w:name="_Toc175323032"/>
-      <w:bookmarkStart w:id="522" w:name="_Toc175474721"/>
-      <w:bookmarkStart w:id="523" w:name="_Toc335224021"/>
+      <w:bookmarkStart w:id="518" w:name="_Toc175194687"/>
+      <w:bookmarkStart w:id="519" w:name="_Toc175322723"/>
+      <w:bookmarkStart w:id="520" w:name="_Toc175323032"/>
+      <w:bookmarkStart w:id="521" w:name="_Toc175474721"/>
+      <w:bookmarkStart w:id="522" w:name="_Toc335224021"/>
       <w:r>
         <w:t>过程评审</w:t>
       </w:r>
+      <w:bookmarkEnd w:id="518"/>
       <w:bookmarkEnd w:id="519"/>
       <w:bookmarkEnd w:id="520"/>
       <w:bookmarkEnd w:id="521"/>
       <w:bookmarkEnd w:id="522"/>
-      <w:bookmarkEnd w:id="523"/>
     </w:p>
     <w:p>
       <w:pPr>
@@ -27552,12 +27624,12 @@
           <w:color w:val="000000"/>
         </w:rPr>
       </w:pPr>
-      <w:bookmarkStart w:id="524" w:name="_Toc148435957"/>
-      <w:bookmarkStart w:id="525" w:name="_Toc152134818"/>
-      <w:bookmarkStart w:id="526" w:name="_Toc153682012"/>
-      <w:bookmarkStart w:id="527" w:name="_Toc175322724"/>
-      <w:bookmarkStart w:id="528" w:name="_Toc335224022"/>
-      <w:bookmarkStart w:id="529" w:name="_Toc417600327"/>
+      <w:bookmarkStart w:id="523" w:name="_Toc148435957"/>
+      <w:bookmarkStart w:id="524" w:name="_Toc152134818"/>
+      <w:bookmarkStart w:id="525" w:name="_Toc153682012"/>
+      <w:bookmarkStart w:id="526" w:name="_Toc175322724"/>
+      <w:bookmarkStart w:id="527" w:name="_Toc335224022"/>
+      <w:bookmarkStart w:id="528" w:name="_Toc417600327"/>
       <w:r>
         <w:rPr>
           <w:rFonts w:hint="eastAsia"/>
@@ -27571,19 +27643,19 @@
         </w:rPr>
         <w:t>实施</w:t>
       </w:r>
+      <w:bookmarkEnd w:id="523"/>
       <w:bookmarkEnd w:id="524"/>
       <w:bookmarkEnd w:id="525"/>
+      <w:r>
+        <w:rPr>
+          <w:rFonts w:hint="eastAsia"/>
+          <w:color w:val="000000"/>
+        </w:rPr>
+        <w:t>方案</w:t>
+      </w:r>
       <w:bookmarkEnd w:id="526"/>
-      <w:r>
-        <w:rPr>
-          <w:rFonts w:hint="eastAsia"/>
-          <w:color w:val="000000"/>
-        </w:rPr>
-        <w:t>方案</w:t>
-      </w:r>
       <w:bookmarkEnd w:id="527"/>
       <w:bookmarkEnd w:id="528"/>
-      <w:bookmarkEnd w:id="529"/>
     </w:p>
     <w:p>
       <w:pPr>
@@ -27594,19 +27666,19 @@
           <w:color w:val="000000"/>
         </w:rPr>
       </w:pPr>
-      <w:bookmarkStart w:id="530" w:name="_Toc175322725"/>
-      <w:bookmarkStart w:id="531" w:name="_Toc335224023"/>
-      <w:bookmarkStart w:id="532" w:name="_Toc417600328"/>
-      <w:bookmarkStart w:id="533" w:name="_Toc146620348"/>
-      <w:bookmarkStart w:id="534" w:name="_Toc152134819"/>
-      <w:bookmarkStart w:id="535" w:name="_Toc153682013"/>
-      <w:bookmarkStart w:id="536" w:name="_Toc137788052"/>
-      <w:bookmarkStart w:id="537" w:name="_Toc148435949"/>
-      <w:bookmarkStart w:id="538" w:name="_Toc90349387"/>
-      <w:bookmarkStart w:id="539" w:name="_Toc90381687"/>
-      <w:bookmarkStart w:id="540" w:name="_Toc90439723"/>
-      <w:bookmarkStart w:id="541" w:name="_Toc90450067"/>
-      <w:bookmarkStart w:id="542" w:name="_Toc148435958"/>
+      <w:bookmarkStart w:id="529" w:name="_Toc175322725"/>
+      <w:bookmarkStart w:id="530" w:name="_Toc335224023"/>
+      <w:bookmarkStart w:id="531" w:name="_Toc417600328"/>
+      <w:bookmarkStart w:id="532" w:name="_Toc146620348"/>
+      <w:bookmarkStart w:id="533" w:name="_Toc152134819"/>
+      <w:bookmarkStart w:id="534" w:name="_Toc153682013"/>
+      <w:bookmarkStart w:id="535" w:name="_Toc137788052"/>
+      <w:bookmarkStart w:id="536" w:name="_Toc148435949"/>
+      <w:bookmarkStart w:id="537" w:name="_Toc90349387"/>
+      <w:bookmarkStart w:id="538" w:name="_Toc90381687"/>
+      <w:bookmarkStart w:id="539" w:name="_Toc90439723"/>
+      <w:bookmarkStart w:id="540" w:name="_Toc90450067"/>
+      <w:bookmarkStart w:id="541" w:name="_Toc148435958"/>
       <w:r>
         <w:rPr>
           <w:rFonts w:hint="eastAsia"/>
@@ -27614,31 +27686,31 @@
         </w:rPr>
         <w:t>验收标准</w:t>
       </w:r>
+      <w:bookmarkEnd w:id="529"/>
       <w:bookmarkEnd w:id="530"/>
       <w:bookmarkEnd w:id="531"/>
-      <w:bookmarkEnd w:id="532"/>
     </w:p>
     <w:p>
       <w:pPr>
         <w:pStyle w:val="3"/>
         <w:spacing w:before="312" w:after="312"/>
       </w:pPr>
-      <w:bookmarkStart w:id="543" w:name="_Toc175194690"/>
-      <w:bookmarkStart w:id="544" w:name="_Toc175322726"/>
-      <w:bookmarkStart w:id="545" w:name="_Toc175474724"/>
-      <w:bookmarkStart w:id="546" w:name="_Toc335224024"/>
-      <w:bookmarkStart w:id="547" w:name="_Toc417600329"/>
+      <w:bookmarkStart w:id="542" w:name="_Toc175194690"/>
+      <w:bookmarkStart w:id="543" w:name="_Toc175322726"/>
+      <w:bookmarkStart w:id="544" w:name="_Toc175474724"/>
+      <w:bookmarkStart w:id="545" w:name="_Toc335224024"/>
+      <w:bookmarkStart w:id="546" w:name="_Toc417600329"/>
       <w:r>
         <w:rPr>
           <w:rFonts w:hint="eastAsia"/>
         </w:rPr>
         <w:t>验收承诺</w:t>
       </w:r>
+      <w:bookmarkEnd w:id="542"/>
       <w:bookmarkEnd w:id="543"/>
       <w:bookmarkEnd w:id="544"/>
       <w:bookmarkEnd w:id="545"/>
       <w:bookmarkEnd w:id="546"/>
-      <w:bookmarkEnd w:id="547"/>
     </w:p>
     <w:p>
       <w:pPr>
@@ -27771,22 +27843,22 @@
         <w:pStyle w:val="3"/>
         <w:spacing w:before="312" w:after="312"/>
       </w:pPr>
-      <w:bookmarkStart w:id="548" w:name="_Toc175194691"/>
-      <w:bookmarkStart w:id="549" w:name="_Toc175322727"/>
-      <w:bookmarkStart w:id="550" w:name="_Toc175474725"/>
-      <w:bookmarkStart w:id="551" w:name="_Toc335224025"/>
-      <w:bookmarkStart w:id="552" w:name="_Toc417600330"/>
+      <w:bookmarkStart w:id="547" w:name="_Toc175194691"/>
+      <w:bookmarkStart w:id="548" w:name="_Toc175322727"/>
+      <w:bookmarkStart w:id="549" w:name="_Toc175474725"/>
+      <w:bookmarkStart w:id="550" w:name="_Toc335224025"/>
+      <w:bookmarkStart w:id="551" w:name="_Toc417600330"/>
       <w:r>
         <w:rPr>
           <w:rFonts w:hint="eastAsia"/>
         </w:rPr>
         <w:t>验收的阶段</w:t>
       </w:r>
+      <w:bookmarkEnd w:id="547"/>
       <w:bookmarkEnd w:id="548"/>
       <w:bookmarkEnd w:id="549"/>
       <w:bookmarkEnd w:id="550"/>
       <w:bookmarkEnd w:id="551"/>
-      <w:bookmarkEnd w:id="552"/>
     </w:p>
     <w:p>
       <w:pPr>
@@ -27811,22 +27883,22 @@
         <w:pStyle w:val="3"/>
         <w:spacing w:before="312" w:after="312"/>
       </w:pPr>
-      <w:bookmarkStart w:id="553" w:name="_Toc175194692"/>
-      <w:bookmarkStart w:id="554" w:name="_Toc175322728"/>
-      <w:bookmarkStart w:id="555" w:name="_Toc175474726"/>
-      <w:bookmarkStart w:id="556" w:name="_Toc335224026"/>
-      <w:bookmarkStart w:id="557" w:name="_Toc417600331"/>
+      <w:bookmarkStart w:id="552" w:name="_Toc175194692"/>
+      <w:bookmarkStart w:id="553" w:name="_Toc175322728"/>
+      <w:bookmarkStart w:id="554" w:name="_Toc175474726"/>
+      <w:bookmarkStart w:id="555" w:name="_Toc335224026"/>
+      <w:bookmarkStart w:id="556" w:name="_Toc417600331"/>
       <w:r>
         <w:rPr>
           <w:rFonts w:hint="eastAsia"/>
         </w:rPr>
         <w:t>提交文档的清单</w:t>
       </w:r>
+      <w:bookmarkEnd w:id="552"/>
       <w:bookmarkEnd w:id="553"/>
       <w:bookmarkEnd w:id="554"/>
       <w:bookmarkEnd w:id="555"/>
       <w:bookmarkEnd w:id="556"/>
-      <w:bookmarkEnd w:id="557"/>
     </w:p>
     <w:p>
       <w:pPr>
@@ -28221,9 +28293,9 @@
           <w:color w:val="000000"/>
         </w:rPr>
       </w:pPr>
-      <w:bookmarkStart w:id="558" w:name="_Toc175322729"/>
-      <w:bookmarkStart w:id="559" w:name="_Toc335224027"/>
-      <w:bookmarkStart w:id="560" w:name="_Toc417600332"/>
+      <w:bookmarkStart w:id="557" w:name="_Toc175322729"/>
+      <w:bookmarkStart w:id="558" w:name="_Toc335224027"/>
+      <w:bookmarkStart w:id="559" w:name="_Toc417600332"/>
       <w:r>
         <w:rPr>
           <w:color w:val="000000"/>
@@ -28231,9 +28303,9 @@
         <w:lastRenderedPageBreak/>
         <w:t>实施</w:t>
       </w:r>
+      <w:bookmarkEnd w:id="532"/>
       <w:bookmarkEnd w:id="533"/>
       <w:bookmarkEnd w:id="534"/>
-      <w:bookmarkEnd w:id="535"/>
       <w:r>
         <w:rPr>
           <w:rFonts w:hint="eastAsia"/>
@@ -28241,27 +28313,27 @@
         </w:rPr>
         <w:t>方案</w:t>
       </w:r>
+      <w:bookmarkEnd w:id="557"/>
       <w:bookmarkEnd w:id="558"/>
       <w:bookmarkEnd w:id="559"/>
-      <w:bookmarkEnd w:id="560"/>
     </w:p>
     <w:p>
       <w:pPr>
         <w:pStyle w:val="3"/>
         <w:spacing w:before="312" w:after="312"/>
       </w:pPr>
-      <w:bookmarkStart w:id="561" w:name="_Toc175322730"/>
-      <w:bookmarkStart w:id="562" w:name="_Toc335224028"/>
-      <w:bookmarkStart w:id="563" w:name="_Toc417600333"/>
+      <w:bookmarkStart w:id="560" w:name="_Toc175322730"/>
+      <w:bookmarkStart w:id="561" w:name="_Toc335224028"/>
+      <w:bookmarkStart w:id="562" w:name="_Toc417600333"/>
       <w:r>
         <w:rPr>
           <w:rFonts w:hint="eastAsia"/>
         </w:rPr>
         <w:t>实施承诺</w:t>
       </w:r>
+      <w:bookmarkEnd w:id="560"/>
       <w:bookmarkEnd w:id="561"/>
       <w:bookmarkEnd w:id="562"/>
-      <w:bookmarkEnd w:id="563"/>
     </w:p>
     <w:p>
       <w:pPr>
@@ -28402,26 +28474,26 @@
         <w:pStyle w:val="3"/>
         <w:spacing w:before="312" w:after="312"/>
       </w:pPr>
-      <w:bookmarkStart w:id="564" w:name="_Toc152134820"/>
-      <w:bookmarkStart w:id="565" w:name="_Toc153682014"/>
-      <w:bookmarkStart w:id="566" w:name="_Toc175322731"/>
-      <w:bookmarkStart w:id="567" w:name="_Toc335224029"/>
-      <w:bookmarkStart w:id="568" w:name="_Toc417600334"/>
+      <w:bookmarkStart w:id="563" w:name="_Toc152134820"/>
+      <w:bookmarkStart w:id="564" w:name="_Toc153682014"/>
+      <w:bookmarkStart w:id="565" w:name="_Toc175322731"/>
+      <w:bookmarkStart w:id="566" w:name="_Toc335224029"/>
+      <w:bookmarkStart w:id="567" w:name="_Toc417600334"/>
+      <w:bookmarkEnd w:id="535"/>
       <w:bookmarkEnd w:id="536"/>
       <w:bookmarkEnd w:id="537"/>
       <w:bookmarkEnd w:id="538"/>
       <w:bookmarkEnd w:id="539"/>
       <w:bookmarkEnd w:id="540"/>
+      <w:r>
+        <w:t>项目实施管理措施</w:t>
+      </w:r>
       <w:bookmarkEnd w:id="541"/>
-      <w:r>
-        <w:t>项目实施管理措施</w:t>
-      </w:r>
-      <w:bookmarkEnd w:id="542"/>
+      <w:bookmarkEnd w:id="563"/>
       <w:bookmarkEnd w:id="564"/>
       <w:bookmarkEnd w:id="565"/>
       <w:bookmarkEnd w:id="566"/>
       <w:bookmarkEnd w:id="567"/>
-      <w:bookmarkEnd w:id="568"/>
     </w:p>
     <w:p>
       <w:pPr>
@@ -28545,73 +28617,73 @@
         <w:pStyle w:val="3"/>
         <w:spacing w:before="312" w:after="312"/>
       </w:pPr>
-      <w:bookmarkStart w:id="569" w:name="_Toc148435959"/>
-      <w:bookmarkStart w:id="570" w:name="_Toc152134821"/>
-      <w:bookmarkStart w:id="571" w:name="_Toc153682015"/>
-      <w:bookmarkStart w:id="572" w:name="_Toc175322732"/>
-      <w:bookmarkStart w:id="573" w:name="_Toc335224030"/>
-      <w:bookmarkStart w:id="574" w:name="_Toc417600335"/>
+      <w:bookmarkStart w:id="568" w:name="_Toc148435959"/>
+      <w:bookmarkStart w:id="569" w:name="_Toc152134821"/>
+      <w:bookmarkStart w:id="570" w:name="_Toc153682015"/>
+      <w:bookmarkStart w:id="571" w:name="_Toc175322732"/>
+      <w:bookmarkStart w:id="572" w:name="_Toc335224030"/>
+      <w:bookmarkStart w:id="573" w:name="_Toc417600335"/>
       <w:r>
         <w:t>项目实施</w:t>
       </w:r>
+      <w:bookmarkEnd w:id="568"/>
       <w:bookmarkEnd w:id="569"/>
       <w:bookmarkEnd w:id="570"/>
+      <w:r>
+        <w:rPr>
+          <w:rFonts w:hint="eastAsia"/>
+        </w:rPr>
+        <w:t>方案</w:t>
+      </w:r>
       <w:bookmarkEnd w:id="571"/>
-      <w:r>
-        <w:rPr>
-          <w:rFonts w:hint="eastAsia"/>
-        </w:rPr>
-        <w:t>方案</w:t>
-      </w:r>
       <w:bookmarkEnd w:id="572"/>
       <w:bookmarkEnd w:id="573"/>
+    </w:p>
+    <w:p>
+      <w:pPr>
+        <w:ind w:firstLineChars="200" w:firstLine="422"/>
+        <w:rPr>
+          <w:b/>
+          <w:color w:val="000000"/>
+        </w:rPr>
+      </w:pPr>
+      <w:bookmarkStart w:id="574" w:name="_Toc90349420"/>
+      <w:bookmarkStart w:id="575" w:name="_Toc90381719"/>
+      <w:bookmarkStart w:id="576" w:name="_Toc120934054"/>
+      <w:bookmarkStart w:id="577" w:name="_Toc120957368"/>
+      <w:bookmarkStart w:id="578" w:name="_Toc175322733"/>
+      <w:bookmarkStart w:id="579" w:name="_Toc175323042"/>
+      <w:bookmarkStart w:id="580" w:name="_Toc175474731"/>
+      <w:r>
+        <w:rPr>
+          <w:rFonts w:hint="eastAsia"/>
+          <w:b/>
+          <w:color w:val="000000"/>
+        </w:rPr>
+        <w:t>1</w:t>
+      </w:r>
+      <w:r>
+        <w:rPr>
+          <w:rFonts w:hint="eastAsia"/>
+          <w:b/>
+          <w:color w:val="000000"/>
+        </w:rPr>
+        <w:t>、</w:t>
+      </w:r>
+      <w:r>
+        <w:rPr>
+          <w:b/>
+          <w:color w:val="000000"/>
+        </w:rPr>
+        <w:t>项目准备阶段</w:t>
+      </w:r>
       <w:bookmarkEnd w:id="574"/>
-    </w:p>
-    <w:p>
-      <w:pPr>
-        <w:ind w:firstLineChars="200" w:firstLine="422"/>
-        <w:rPr>
-          <w:b/>
-          <w:color w:val="000000"/>
-        </w:rPr>
-      </w:pPr>
-      <w:bookmarkStart w:id="575" w:name="_Toc90349420"/>
-      <w:bookmarkStart w:id="576" w:name="_Toc90381719"/>
-      <w:bookmarkStart w:id="577" w:name="_Toc120934054"/>
-      <w:bookmarkStart w:id="578" w:name="_Toc120957368"/>
-      <w:bookmarkStart w:id="579" w:name="_Toc175322733"/>
-      <w:bookmarkStart w:id="580" w:name="_Toc175323042"/>
-      <w:bookmarkStart w:id="581" w:name="_Toc175474731"/>
-      <w:r>
-        <w:rPr>
-          <w:rFonts w:hint="eastAsia"/>
-          <w:b/>
-          <w:color w:val="000000"/>
-        </w:rPr>
-        <w:t>1</w:t>
-      </w:r>
-      <w:r>
-        <w:rPr>
-          <w:rFonts w:hint="eastAsia"/>
-          <w:b/>
-          <w:color w:val="000000"/>
-        </w:rPr>
-        <w:t>、</w:t>
-      </w:r>
-      <w:r>
-        <w:rPr>
-          <w:b/>
-          <w:color w:val="000000"/>
-        </w:rPr>
-        <w:t>项目准备阶段</w:t>
-      </w:r>
       <w:bookmarkEnd w:id="575"/>
       <w:bookmarkEnd w:id="576"/>
       <w:bookmarkEnd w:id="577"/>
       <w:bookmarkEnd w:id="578"/>
       <w:bookmarkEnd w:id="579"/>
       <w:bookmarkEnd w:id="580"/>
-      <w:bookmarkEnd w:id="581"/>
     </w:p>
     <w:p>
       <w:pPr>
@@ -28642,13 +28714,13 @@
           <w:color w:val="000000"/>
         </w:rPr>
       </w:pPr>
-      <w:bookmarkStart w:id="582" w:name="_Toc90349421"/>
-      <w:bookmarkStart w:id="583" w:name="_Toc90381720"/>
-      <w:bookmarkStart w:id="584" w:name="_Toc120934055"/>
-      <w:bookmarkStart w:id="585" w:name="_Toc120957369"/>
-      <w:bookmarkStart w:id="586" w:name="_Toc175322734"/>
-      <w:bookmarkStart w:id="587" w:name="_Toc175323043"/>
-      <w:bookmarkStart w:id="588" w:name="_Toc175474732"/>
+      <w:bookmarkStart w:id="581" w:name="_Toc90349421"/>
+      <w:bookmarkStart w:id="582" w:name="_Toc90381720"/>
+      <w:bookmarkStart w:id="583" w:name="_Toc120934055"/>
+      <w:bookmarkStart w:id="584" w:name="_Toc120957369"/>
+      <w:bookmarkStart w:id="585" w:name="_Toc175322734"/>
+      <w:bookmarkStart w:id="586" w:name="_Toc175323043"/>
+      <w:bookmarkStart w:id="587" w:name="_Toc175474732"/>
       <w:r>
         <w:rPr>
           <w:rFonts w:hint="eastAsia"/>
@@ -28672,648 +28744,648 @@
         </w:rPr>
         <w:t>业务建模阶段</w:t>
       </w:r>
+      <w:bookmarkEnd w:id="581"/>
       <w:bookmarkEnd w:id="582"/>
       <w:bookmarkEnd w:id="583"/>
       <w:bookmarkEnd w:id="584"/>
       <w:bookmarkEnd w:id="585"/>
       <w:bookmarkEnd w:id="586"/>
       <w:bookmarkEnd w:id="587"/>
+    </w:p>
+    <w:p>
+      <w:pPr>
+        <w:ind w:firstLineChars="200" w:firstLine="420"/>
+        <w:rPr>
+          <w:color w:val="000000"/>
+        </w:rPr>
+      </w:pPr>
+      <w:r>
+        <w:rPr>
+          <w:color w:val="000000"/>
+        </w:rPr>
+        <w:t>项目团队通过系统建设相关的业务处室组成的用户代表进行业务调研工作，了解系统建设项目的业务流程及其业务需求，并且得到用户的确认。</w:t>
+      </w:r>
+    </w:p>
+    <w:p>
+      <w:pPr>
+        <w:ind w:firstLineChars="200" w:firstLine="422"/>
+        <w:rPr>
+          <w:b/>
+          <w:color w:val="000000"/>
+        </w:rPr>
+      </w:pPr>
+      <w:bookmarkStart w:id="588" w:name="_Toc90349422"/>
+      <w:bookmarkStart w:id="589" w:name="_Toc90381721"/>
+      <w:bookmarkStart w:id="590" w:name="_Toc120934056"/>
+      <w:bookmarkStart w:id="591" w:name="_Toc120957370"/>
+      <w:bookmarkStart w:id="592" w:name="_Toc175322735"/>
+      <w:bookmarkStart w:id="593" w:name="_Toc175323044"/>
+      <w:bookmarkStart w:id="594" w:name="_Toc175474733"/>
+      <w:r>
+        <w:rPr>
+          <w:rFonts w:hint="eastAsia"/>
+          <w:b/>
+          <w:color w:val="000000"/>
+        </w:rPr>
+        <w:t>3</w:t>
+      </w:r>
+      <w:r>
+        <w:rPr>
+          <w:rFonts w:hint="eastAsia"/>
+          <w:b/>
+          <w:color w:val="000000"/>
+        </w:rPr>
+        <w:t>、</w:t>
+      </w:r>
+      <w:r>
+        <w:rPr>
+          <w:b/>
+          <w:color w:val="000000"/>
+        </w:rPr>
+        <w:t>需求分析阶段</w:t>
+      </w:r>
       <w:bookmarkEnd w:id="588"/>
-    </w:p>
-    <w:p>
-      <w:pPr>
-        <w:ind w:firstLineChars="200" w:firstLine="420"/>
-        <w:rPr>
-          <w:color w:val="000000"/>
-        </w:rPr>
-      </w:pPr>
-      <w:r>
-        <w:rPr>
-          <w:color w:val="000000"/>
-        </w:rPr>
-        <w:t>项目团队通过系统建设相关的业务处室组成的用户代表进行业务调研工作，了解系统建设项目的业务流程及其业务需求，并且得到用户的确认。</w:t>
-      </w:r>
-    </w:p>
-    <w:p>
-      <w:pPr>
-        <w:ind w:firstLineChars="200" w:firstLine="422"/>
-        <w:rPr>
-          <w:b/>
-          <w:color w:val="000000"/>
-        </w:rPr>
-      </w:pPr>
-      <w:bookmarkStart w:id="589" w:name="_Toc90349422"/>
-      <w:bookmarkStart w:id="590" w:name="_Toc90381721"/>
-      <w:bookmarkStart w:id="591" w:name="_Toc120934056"/>
-      <w:bookmarkStart w:id="592" w:name="_Toc120957370"/>
-      <w:bookmarkStart w:id="593" w:name="_Toc175322735"/>
-      <w:bookmarkStart w:id="594" w:name="_Toc175323044"/>
-      <w:bookmarkStart w:id="595" w:name="_Toc175474733"/>
-      <w:r>
-        <w:rPr>
-          <w:rFonts w:hint="eastAsia"/>
-          <w:b/>
-          <w:color w:val="000000"/>
-        </w:rPr>
-        <w:t>3</w:t>
-      </w:r>
-      <w:r>
-        <w:rPr>
-          <w:rFonts w:hint="eastAsia"/>
-          <w:b/>
-          <w:color w:val="000000"/>
-        </w:rPr>
-        <w:t>、</w:t>
-      </w:r>
-      <w:r>
-        <w:rPr>
-          <w:b/>
-          <w:color w:val="000000"/>
-        </w:rPr>
-        <w:t>需求分析阶段</w:t>
-      </w:r>
       <w:bookmarkEnd w:id="589"/>
       <w:bookmarkEnd w:id="590"/>
       <w:bookmarkEnd w:id="591"/>
       <w:bookmarkEnd w:id="592"/>
       <w:bookmarkEnd w:id="593"/>
       <w:bookmarkEnd w:id="594"/>
+    </w:p>
+    <w:p>
+      <w:pPr>
+        <w:ind w:firstLineChars="200" w:firstLine="420"/>
+        <w:rPr>
+          <w:color w:val="000000"/>
+        </w:rPr>
+      </w:pPr>
+      <w:r>
+        <w:rPr>
+          <w:color w:val="000000"/>
+        </w:rPr>
+        <w:t>项目团队通过需求来描述系统功能需求，并使开发人员和用户就这一描述达成共识。经过需求分析后，项目团队编写需求说明书，并得到用户的确认。</w:t>
+      </w:r>
+    </w:p>
+    <w:p>
+      <w:pPr>
+        <w:ind w:firstLineChars="200" w:firstLine="422"/>
+        <w:rPr>
+          <w:b/>
+          <w:color w:val="000000"/>
+        </w:rPr>
+      </w:pPr>
+      <w:bookmarkStart w:id="595" w:name="_Toc90349423"/>
+      <w:bookmarkStart w:id="596" w:name="_Toc90381722"/>
+      <w:bookmarkStart w:id="597" w:name="_Toc120934057"/>
+      <w:bookmarkStart w:id="598" w:name="_Toc120957371"/>
+      <w:bookmarkStart w:id="599" w:name="_Toc175322736"/>
+      <w:bookmarkStart w:id="600" w:name="_Toc175323045"/>
+      <w:bookmarkStart w:id="601" w:name="_Toc175474734"/>
+      <w:r>
+        <w:rPr>
+          <w:rFonts w:hint="eastAsia"/>
+          <w:b/>
+          <w:color w:val="000000"/>
+        </w:rPr>
+        <w:t>4</w:t>
+      </w:r>
+      <w:r>
+        <w:rPr>
+          <w:rFonts w:hint="eastAsia"/>
+          <w:b/>
+          <w:color w:val="000000"/>
+        </w:rPr>
+        <w:t>、</w:t>
+      </w:r>
+      <w:r>
+        <w:rPr>
+          <w:b/>
+          <w:color w:val="000000"/>
+        </w:rPr>
+        <w:t>分析和设计阶段</w:t>
+      </w:r>
       <w:bookmarkEnd w:id="595"/>
-    </w:p>
-    <w:p>
-      <w:pPr>
-        <w:ind w:firstLineChars="200" w:firstLine="420"/>
-        <w:rPr>
-          <w:color w:val="000000"/>
-        </w:rPr>
-      </w:pPr>
-      <w:r>
-        <w:rPr>
-          <w:color w:val="000000"/>
-        </w:rPr>
-        <w:t>项目团队通过需求来描述系统功能需求，并使开发人员和用户就这一描述达成共识。经过需求分析后，项目团队编写需求说明书，并得到用户的确认。</w:t>
-      </w:r>
-    </w:p>
-    <w:p>
-      <w:pPr>
-        <w:ind w:firstLineChars="200" w:firstLine="422"/>
-        <w:rPr>
-          <w:b/>
-          <w:color w:val="000000"/>
-        </w:rPr>
-      </w:pPr>
-      <w:bookmarkStart w:id="596" w:name="_Toc90349423"/>
-      <w:bookmarkStart w:id="597" w:name="_Toc90381722"/>
-      <w:bookmarkStart w:id="598" w:name="_Toc120934057"/>
-      <w:bookmarkStart w:id="599" w:name="_Toc120957371"/>
-      <w:bookmarkStart w:id="600" w:name="_Toc175322736"/>
-      <w:bookmarkStart w:id="601" w:name="_Toc175323045"/>
-      <w:bookmarkStart w:id="602" w:name="_Toc175474734"/>
-      <w:r>
-        <w:rPr>
-          <w:rFonts w:hint="eastAsia"/>
-          <w:b/>
-          <w:color w:val="000000"/>
-        </w:rPr>
-        <w:t>4</w:t>
-      </w:r>
-      <w:r>
-        <w:rPr>
-          <w:rFonts w:hint="eastAsia"/>
-          <w:b/>
-          <w:color w:val="000000"/>
-        </w:rPr>
-        <w:t>、</w:t>
-      </w:r>
-      <w:r>
-        <w:rPr>
-          <w:b/>
-          <w:color w:val="000000"/>
-        </w:rPr>
-        <w:t>分析和设计阶段</w:t>
-      </w:r>
       <w:bookmarkEnd w:id="596"/>
       <w:bookmarkEnd w:id="597"/>
       <w:bookmarkEnd w:id="598"/>
       <w:bookmarkEnd w:id="599"/>
       <w:bookmarkEnd w:id="600"/>
       <w:bookmarkEnd w:id="601"/>
+    </w:p>
+    <w:p>
+      <w:pPr>
+        <w:ind w:firstLineChars="200" w:firstLine="420"/>
+        <w:rPr>
+          <w:color w:val="000000"/>
+        </w:rPr>
+      </w:pPr>
+      <w:r>
+        <w:rPr>
+          <w:color w:val="000000"/>
+        </w:rPr>
+        <w:t>项目团队将需求转化成未来系统的设计，采用分层的方法，进行架构设计，并且在整个系统遵从统一的架构的原则下，经过分析和设计，得到实施模型。</w:t>
+      </w:r>
+    </w:p>
+    <w:p>
+      <w:pPr>
+        <w:ind w:firstLineChars="200" w:firstLine="422"/>
+        <w:rPr>
+          <w:b/>
+          <w:color w:val="000000"/>
+        </w:rPr>
+      </w:pPr>
+      <w:bookmarkStart w:id="602" w:name="_Toc90349424"/>
+      <w:bookmarkStart w:id="603" w:name="_Toc90381723"/>
+      <w:bookmarkStart w:id="604" w:name="_Toc120934058"/>
+      <w:bookmarkStart w:id="605" w:name="_Toc120957372"/>
+      <w:bookmarkStart w:id="606" w:name="_Toc175322737"/>
+      <w:bookmarkStart w:id="607" w:name="_Toc175323046"/>
+      <w:bookmarkStart w:id="608" w:name="_Toc175474735"/>
+      <w:r>
+        <w:rPr>
+          <w:rFonts w:hint="eastAsia"/>
+          <w:b/>
+          <w:color w:val="000000"/>
+        </w:rPr>
+        <w:t>5</w:t>
+      </w:r>
+      <w:r>
+        <w:rPr>
+          <w:rFonts w:hint="eastAsia"/>
+          <w:b/>
+          <w:color w:val="000000"/>
+        </w:rPr>
+        <w:t>、</w:t>
+      </w:r>
+      <w:r>
+        <w:rPr>
+          <w:b/>
+          <w:color w:val="000000"/>
+        </w:rPr>
+        <w:t>编码实现阶段</w:t>
+      </w:r>
       <w:bookmarkEnd w:id="602"/>
-    </w:p>
-    <w:p>
-      <w:pPr>
-        <w:ind w:firstLineChars="200" w:firstLine="420"/>
-        <w:rPr>
-          <w:color w:val="000000"/>
-        </w:rPr>
-      </w:pPr>
-      <w:r>
-        <w:rPr>
-          <w:color w:val="000000"/>
-        </w:rPr>
-        <w:t>项目团队将需求转化成未来系统的设计，采用分层的方法，进行架构设计，并且在整个系统遵从统一的架构的原则下，经过分析和设计，得到实施模型。</w:t>
-      </w:r>
-    </w:p>
-    <w:p>
-      <w:pPr>
-        <w:ind w:firstLineChars="200" w:firstLine="422"/>
-        <w:rPr>
-          <w:b/>
-          <w:color w:val="000000"/>
-        </w:rPr>
-      </w:pPr>
-      <w:bookmarkStart w:id="603" w:name="_Toc90349424"/>
-      <w:bookmarkStart w:id="604" w:name="_Toc90381723"/>
-      <w:bookmarkStart w:id="605" w:name="_Toc120934058"/>
-      <w:bookmarkStart w:id="606" w:name="_Toc120957372"/>
-      <w:bookmarkStart w:id="607" w:name="_Toc175322737"/>
-      <w:bookmarkStart w:id="608" w:name="_Toc175323046"/>
-      <w:bookmarkStart w:id="609" w:name="_Toc175474735"/>
-      <w:r>
-        <w:rPr>
-          <w:rFonts w:hint="eastAsia"/>
-          <w:b/>
-          <w:color w:val="000000"/>
-        </w:rPr>
-        <w:t>5</w:t>
-      </w:r>
-      <w:r>
-        <w:rPr>
-          <w:rFonts w:hint="eastAsia"/>
-          <w:b/>
-          <w:color w:val="000000"/>
-        </w:rPr>
-        <w:t>、</w:t>
-      </w:r>
-      <w:r>
-        <w:rPr>
-          <w:b/>
-          <w:color w:val="000000"/>
-        </w:rPr>
-        <w:t>编码实现阶段</w:t>
-      </w:r>
       <w:bookmarkEnd w:id="603"/>
       <w:bookmarkEnd w:id="604"/>
       <w:bookmarkEnd w:id="605"/>
       <w:bookmarkEnd w:id="606"/>
       <w:bookmarkEnd w:id="607"/>
       <w:bookmarkEnd w:id="608"/>
+    </w:p>
+    <w:p>
+      <w:pPr>
+        <w:ind w:firstLineChars="200" w:firstLine="420"/>
+        <w:rPr>
+          <w:color w:val="000000"/>
+        </w:rPr>
+      </w:pPr>
+      <w:r>
+        <w:rPr>
+          <w:color w:val="000000"/>
+        </w:rPr>
+        <w:t>项目团队通过实现过程中主要是以组件的形式实现类和对象，将开发出的组件进行单元测试和集成测试。</w:t>
+      </w:r>
+    </w:p>
+    <w:p>
+      <w:pPr>
+        <w:ind w:firstLineChars="200" w:firstLine="422"/>
+        <w:rPr>
+          <w:b/>
+          <w:color w:val="000000"/>
+        </w:rPr>
+      </w:pPr>
+      <w:bookmarkStart w:id="609" w:name="_Toc90349425"/>
+      <w:bookmarkStart w:id="610" w:name="_Toc90381724"/>
+      <w:bookmarkStart w:id="611" w:name="_Toc120934059"/>
+      <w:bookmarkStart w:id="612" w:name="_Toc120957373"/>
+      <w:r>
+        <w:rPr>
+          <w:rFonts w:hint="eastAsia"/>
+          <w:b/>
+          <w:color w:val="000000"/>
+        </w:rPr>
+        <w:t>6</w:t>
+      </w:r>
+      <w:r>
+        <w:rPr>
+          <w:rFonts w:hint="eastAsia"/>
+          <w:b/>
+          <w:color w:val="000000"/>
+        </w:rPr>
+        <w:t>、</w:t>
+      </w:r>
+      <w:r>
+        <w:rPr>
+          <w:b/>
+          <w:color w:val="000000"/>
+        </w:rPr>
+        <w:t>测试阶段</w:t>
+      </w:r>
       <w:bookmarkEnd w:id="609"/>
-    </w:p>
-    <w:p>
-      <w:pPr>
-        <w:ind w:firstLineChars="200" w:firstLine="420"/>
-        <w:rPr>
-          <w:color w:val="000000"/>
-        </w:rPr>
-      </w:pPr>
-      <w:r>
-        <w:rPr>
-          <w:color w:val="000000"/>
-        </w:rPr>
-        <w:t>项目团队通过实现过程中主要是以组件的形式实现类和对象，将开发出的组件进行单元测试和集成测试。</w:t>
-      </w:r>
-    </w:p>
-    <w:p>
-      <w:pPr>
-        <w:ind w:firstLineChars="200" w:firstLine="422"/>
-        <w:rPr>
-          <w:b/>
-          <w:color w:val="000000"/>
-        </w:rPr>
-      </w:pPr>
-      <w:bookmarkStart w:id="610" w:name="_Toc90349425"/>
-      <w:bookmarkStart w:id="611" w:name="_Toc90381724"/>
-      <w:bookmarkStart w:id="612" w:name="_Toc120934059"/>
-      <w:bookmarkStart w:id="613" w:name="_Toc120957373"/>
-      <w:r>
-        <w:rPr>
-          <w:rFonts w:hint="eastAsia"/>
-          <w:b/>
-          <w:color w:val="000000"/>
-        </w:rPr>
-        <w:t>6</w:t>
-      </w:r>
-      <w:r>
-        <w:rPr>
-          <w:rFonts w:hint="eastAsia"/>
-          <w:b/>
-          <w:color w:val="000000"/>
-        </w:rPr>
-        <w:t>、</w:t>
-      </w:r>
-      <w:r>
-        <w:rPr>
-          <w:b/>
-          <w:color w:val="000000"/>
-        </w:rPr>
-        <w:t>测试阶段</w:t>
-      </w:r>
       <w:bookmarkEnd w:id="610"/>
       <w:bookmarkEnd w:id="611"/>
       <w:bookmarkEnd w:id="612"/>
+    </w:p>
+    <w:p>
+      <w:pPr>
+        <w:ind w:firstLineChars="200" w:firstLine="420"/>
+        <w:rPr>
+          <w:color w:val="000000"/>
+        </w:rPr>
+      </w:pPr>
+      <w:r>
+        <w:rPr>
+          <w:color w:val="000000"/>
+        </w:rPr>
+        <w:t>项目团队给出的测试计划和测试用例，与用户代表讨论通过后，方可按计划进行测试。系统每一项测试必须有详细的测试记录，测试过程的输出包括测试计划、测试记录和测试分析报告，阶段性的测试输出需要用户代表、开发商共同签字确认。</w:t>
+      </w:r>
+    </w:p>
+    <w:p>
+      <w:pPr>
+        <w:ind w:firstLineChars="250" w:firstLine="525"/>
+        <w:rPr>
+          <w:color w:val="000000"/>
+        </w:rPr>
+      </w:pPr>
+      <w:r>
+        <w:rPr>
+          <w:color w:val="000000"/>
+        </w:rPr>
+        <w:t>项目团队通过测试过程验证对象间的交互作用，验证软件中所有组件的正确集成，检验所有的需求已被正确的实现，识别并确认缺陷在软件部署之前被提出并处理。</w:t>
+      </w:r>
+    </w:p>
+    <w:p>
+      <w:pPr>
+        <w:ind w:firstLineChars="200" w:firstLine="420"/>
+        <w:rPr>
+          <w:color w:val="000000"/>
+        </w:rPr>
+      </w:pPr>
+      <w:r>
+        <w:rPr>
+          <w:color w:val="000000"/>
+        </w:rPr>
+        <w:t>测试工程师确定和描述要实施和执行的测试，制定测试计划。并完成测试用例的设计，并且核实系统是否符合原定的要求。</w:t>
+      </w:r>
+    </w:p>
+    <w:p>
+      <w:pPr>
+        <w:ind w:firstLineChars="200" w:firstLine="420"/>
+        <w:rPr>
+          <w:color w:val="000000"/>
+        </w:rPr>
+      </w:pPr>
+      <w:r>
+        <w:rPr>
+          <w:color w:val="000000"/>
+        </w:rPr>
+        <w:t>项目经理对于已经完成的测试用例组织一个有不同代表组成的专家小组，对测试用例进行仔细的检查，以验证测试用例能够覆盖项目所有的需求。</w:t>
+      </w:r>
+    </w:p>
+    <w:p>
+      <w:pPr>
+        <w:ind w:firstLineChars="200" w:firstLine="422"/>
+        <w:rPr>
+          <w:b/>
+          <w:color w:val="000000"/>
+        </w:rPr>
+      </w:pPr>
+      <w:bookmarkStart w:id="613" w:name="_Toc90349428"/>
+      <w:bookmarkStart w:id="614" w:name="_Toc90381727"/>
+      <w:bookmarkStart w:id="615" w:name="_Toc120934062"/>
+      <w:bookmarkStart w:id="616" w:name="_Toc120957376"/>
+      <w:r>
+        <w:rPr>
+          <w:rFonts w:hint="eastAsia"/>
+          <w:b/>
+          <w:color w:val="000000"/>
+        </w:rPr>
+        <w:t>7</w:t>
+      </w:r>
+      <w:r>
+        <w:rPr>
+          <w:rFonts w:hint="eastAsia"/>
+          <w:b/>
+          <w:color w:val="000000"/>
+        </w:rPr>
+        <w:t>、</w:t>
+      </w:r>
+      <w:r>
+        <w:rPr>
+          <w:b/>
+          <w:color w:val="000000"/>
+        </w:rPr>
+        <w:t>部署阶段</w:t>
+      </w:r>
       <w:bookmarkEnd w:id="613"/>
-    </w:p>
-    <w:p>
-      <w:pPr>
-        <w:ind w:firstLineChars="200" w:firstLine="420"/>
-        <w:rPr>
-          <w:color w:val="000000"/>
-        </w:rPr>
-      </w:pPr>
-      <w:r>
-        <w:rPr>
-          <w:color w:val="000000"/>
-        </w:rPr>
-        <w:t>项目团队给出的测试计划和测试用例，与用户代表讨论通过后，方可按计划进行测试。系统每一项测试必须有详细的测试记录，测试过程的输出包括测试计划、测试记录和测试分析报告，阶段性的测试输出需要用户代表、开发商共同签字确认。</w:t>
-      </w:r>
-    </w:p>
-    <w:p>
-      <w:pPr>
-        <w:ind w:firstLineChars="250" w:firstLine="525"/>
-        <w:rPr>
-          <w:color w:val="000000"/>
-        </w:rPr>
-      </w:pPr>
-      <w:r>
-        <w:rPr>
-          <w:color w:val="000000"/>
-        </w:rPr>
-        <w:t>项目团队通过测试过程验证对象间的交互作用，验证软件中所有组件的正确集成，检验所有的需求已被正确的实现，识别并确认缺陷在软件部署之前被提出并处理。</w:t>
-      </w:r>
-    </w:p>
-    <w:p>
-      <w:pPr>
-        <w:ind w:firstLineChars="200" w:firstLine="420"/>
-        <w:rPr>
-          <w:color w:val="000000"/>
-        </w:rPr>
-      </w:pPr>
-      <w:r>
-        <w:rPr>
-          <w:color w:val="000000"/>
-        </w:rPr>
-        <w:t>测试工程师确定和描述要实施和执行的测试，制定测试计划。并完成测试用例的设计，并且核实系统是否符合原定的要求。</w:t>
-      </w:r>
-    </w:p>
-    <w:p>
-      <w:pPr>
-        <w:ind w:firstLineChars="200" w:firstLine="420"/>
-        <w:rPr>
-          <w:color w:val="000000"/>
-        </w:rPr>
-      </w:pPr>
-      <w:r>
-        <w:rPr>
-          <w:color w:val="000000"/>
-        </w:rPr>
-        <w:t>项目经理对于已经完成的测试用例组织一个有不同代表组成的专家小组，对测试用例进行仔细的检查，以验证测试用例能够覆盖项目所有的需求。</w:t>
-      </w:r>
-    </w:p>
-    <w:p>
-      <w:pPr>
-        <w:ind w:firstLineChars="200" w:firstLine="422"/>
-        <w:rPr>
-          <w:b/>
-          <w:color w:val="000000"/>
-        </w:rPr>
-      </w:pPr>
-      <w:bookmarkStart w:id="614" w:name="_Toc90349428"/>
-      <w:bookmarkStart w:id="615" w:name="_Toc90381727"/>
-      <w:bookmarkStart w:id="616" w:name="_Toc120934062"/>
-      <w:bookmarkStart w:id="617" w:name="_Toc120957376"/>
-      <w:r>
-        <w:rPr>
-          <w:rFonts w:hint="eastAsia"/>
-          <w:b/>
-          <w:color w:val="000000"/>
-        </w:rPr>
-        <w:t>7</w:t>
-      </w:r>
-      <w:r>
-        <w:rPr>
-          <w:rFonts w:hint="eastAsia"/>
-          <w:b/>
-          <w:color w:val="000000"/>
-        </w:rPr>
-        <w:t>、</w:t>
-      </w:r>
-      <w:r>
-        <w:rPr>
-          <w:b/>
-          <w:color w:val="000000"/>
-        </w:rPr>
-        <w:t>部署阶段</w:t>
-      </w:r>
       <w:bookmarkEnd w:id="614"/>
       <w:bookmarkEnd w:id="615"/>
       <w:bookmarkEnd w:id="616"/>
+    </w:p>
+    <w:p>
+      <w:pPr>
+        <w:ind w:firstLineChars="200" w:firstLine="420"/>
+        <w:rPr>
+          <w:color w:val="000000"/>
+        </w:rPr>
+      </w:pPr>
+      <w:r>
+        <w:rPr>
+          <w:color w:val="000000"/>
+        </w:rPr>
+        <w:t>系统经过测试之后，项目团队提供完整的开发文档和用户支持文档，并协助用户将系统发布在用户相应的环境中。</w:t>
+      </w:r>
+    </w:p>
+    <w:p>
+      <w:pPr>
+        <w:ind w:firstLineChars="200" w:firstLine="420"/>
+        <w:rPr>
+          <w:color w:val="000000"/>
+        </w:rPr>
+      </w:pPr>
+      <w:r>
+        <w:rPr>
+          <w:color w:val="000000"/>
+        </w:rPr>
+        <w:t>系统实施人员制订部署计划并进行大量的准备工作，</w:t>
+      </w:r>
+      <w:r>
+        <w:rPr>
+          <w:color w:val="000000"/>
+        </w:rPr>
+        <w:t xml:space="preserve"> </w:t>
+      </w:r>
+      <w:r>
+        <w:rPr>
+          <w:color w:val="000000"/>
+        </w:rPr>
+        <w:t>以保证系统完成时，</w:t>
+      </w:r>
+      <w:r>
+        <w:rPr>
+          <w:color w:val="000000"/>
+        </w:rPr>
+        <w:t xml:space="preserve"> </w:t>
+      </w:r>
+      <w:r>
+        <w:rPr>
+          <w:color w:val="000000"/>
+        </w:rPr>
+        <w:t>能够在客户的使用环境下成功地部署系统。</w:t>
+      </w:r>
+    </w:p>
+    <w:p>
+      <w:pPr>
+        <w:ind w:firstLineChars="200" w:firstLine="420"/>
+        <w:rPr>
+          <w:color w:val="000000"/>
+        </w:rPr>
+      </w:pPr>
+      <w:r>
+        <w:rPr>
+          <w:color w:val="000000"/>
+        </w:rPr>
+        <w:t>文档编写人员生成部署时所需的材料，包括系统安装文档，用户手册，和培训材料等。</w:t>
+      </w:r>
+    </w:p>
+    <w:p>
+      <w:pPr>
+        <w:ind w:firstLineChars="200" w:firstLine="422"/>
+        <w:rPr>
+          <w:color w:val="000000"/>
+        </w:rPr>
+      </w:pPr>
+      <w:r>
+        <w:rPr>
+          <w:b/>
+          <w:color w:val="000000"/>
+        </w:rPr>
+        <w:t>安装系统：</w:t>
+      </w:r>
+      <w:r>
+        <w:rPr>
+          <w:color w:val="000000"/>
+        </w:rPr>
+        <w:t>系统安装人员将新建的系统部署到</w:t>
+      </w:r>
+      <w:r>
+        <w:rPr>
+          <w:rFonts w:hint="eastAsia"/>
+          <w:color w:val="000000"/>
+        </w:rPr>
+        <w:t>东莞供电局</w:t>
+      </w:r>
+      <w:r>
+        <w:rPr>
+          <w:color w:val="000000"/>
+        </w:rPr>
+        <w:t>的网络上，并进行现场联调。</w:t>
+      </w:r>
+    </w:p>
+    <w:p>
+      <w:pPr>
+        <w:ind w:firstLineChars="200" w:firstLine="422"/>
+        <w:rPr>
+          <w:color w:val="000000"/>
+        </w:rPr>
+      </w:pPr>
+      <w:r>
+        <w:rPr>
+          <w:b/>
+          <w:color w:val="000000"/>
+        </w:rPr>
+        <w:t>系统整合：</w:t>
+      </w:r>
+      <w:r>
+        <w:rPr>
+          <w:color w:val="000000"/>
+        </w:rPr>
+        <w:t>系统安装人员将现有的部分业务系统进行数据整合，并进行现场联调。</w:t>
+      </w:r>
+    </w:p>
+    <w:p>
+      <w:pPr>
+        <w:ind w:firstLineChars="200" w:firstLine="422"/>
+        <w:rPr>
+          <w:color w:val="000000"/>
+        </w:rPr>
+      </w:pPr>
+      <w:r>
+        <w:rPr>
+          <w:b/>
+          <w:color w:val="000000"/>
+        </w:rPr>
+        <w:t>培训：</w:t>
+      </w:r>
+      <w:r>
+        <w:rPr>
+          <w:color w:val="000000"/>
+        </w:rPr>
+        <w:t>根据用户的需要，</w:t>
+      </w:r>
+      <w:r>
+        <w:rPr>
+          <w:color w:val="000000"/>
+        </w:rPr>
+        <w:t xml:space="preserve"> </w:t>
+      </w:r>
+      <w:r>
+        <w:rPr>
+          <w:color w:val="000000"/>
+        </w:rPr>
+        <w:t>项目经理会安排相关人员用幻灯片，</w:t>
+      </w:r>
+      <w:r>
+        <w:rPr>
+          <w:color w:val="000000"/>
+        </w:rPr>
+        <w:t xml:space="preserve"> </w:t>
+      </w:r>
+      <w:r>
+        <w:rPr>
+          <w:color w:val="000000"/>
+        </w:rPr>
+        <w:t>示例，</w:t>
+      </w:r>
+      <w:r>
+        <w:rPr>
+          <w:color w:val="000000"/>
+        </w:rPr>
+        <w:t xml:space="preserve"> </w:t>
+      </w:r>
+      <w:r>
+        <w:rPr>
+          <w:color w:val="000000"/>
+        </w:rPr>
+        <w:t>教程等方式编写培训教材，</w:t>
+      </w:r>
+      <w:r>
+        <w:rPr>
+          <w:color w:val="000000"/>
+        </w:rPr>
+        <w:t xml:space="preserve"> </w:t>
+      </w:r>
+      <w:r>
+        <w:rPr>
+          <w:color w:val="000000"/>
+        </w:rPr>
+        <w:t>并对用户进行必要的培训。</w:t>
+      </w:r>
+    </w:p>
+    <w:p>
+      <w:pPr>
+        <w:ind w:firstLineChars="200" w:firstLine="422"/>
+        <w:rPr>
+          <w:color w:val="000000"/>
+        </w:rPr>
+      </w:pPr>
+      <w:r>
+        <w:rPr>
+          <w:b/>
+          <w:color w:val="000000"/>
+        </w:rPr>
+        <w:t>试运行：</w:t>
+      </w:r>
+      <w:r>
+        <w:rPr>
+          <w:color w:val="000000"/>
+        </w:rPr>
+        <w:t>用户对系统所提供的功能进行实际的运行测试。</w:t>
+      </w:r>
+    </w:p>
+    <w:p>
+      <w:pPr>
+        <w:ind w:firstLineChars="200" w:firstLine="422"/>
+        <w:rPr>
+          <w:color w:val="000000"/>
+        </w:rPr>
+      </w:pPr>
+      <w:r>
+        <w:rPr>
+          <w:b/>
+          <w:color w:val="000000"/>
+        </w:rPr>
+        <w:t>验收：</w:t>
+      </w:r>
+      <w:r>
+        <w:rPr>
+          <w:color w:val="000000"/>
+        </w:rPr>
+        <w:t>系统实施人员确保按照</w:t>
+      </w:r>
+      <w:r>
+        <w:rPr>
+          <w:color w:val="000000"/>
+        </w:rPr>
+        <w:t>“</w:t>
+      </w:r>
+      <w:r>
+        <w:rPr>
+          <w:color w:val="000000"/>
+        </w:rPr>
+        <w:t>项目验收计划</w:t>
+      </w:r>
+      <w:r>
+        <w:rPr>
+          <w:color w:val="000000"/>
+        </w:rPr>
+        <w:t>”</w:t>
+      </w:r>
+      <w:r>
+        <w:rPr>
+          <w:color w:val="000000"/>
+        </w:rPr>
+        <w:t>进行测试时所需的所有软件和测试平台都已就绪。用户进行验收测试，并完成系统的移交工作。</w:t>
+      </w:r>
+    </w:p>
+    <w:p>
+      <w:pPr>
+        <w:ind w:firstLineChars="200" w:firstLine="422"/>
+        <w:rPr>
+          <w:b/>
+          <w:color w:val="000000"/>
+        </w:rPr>
+      </w:pPr>
+      <w:bookmarkStart w:id="617" w:name="_Toc90349429"/>
+      <w:bookmarkStart w:id="618" w:name="_Toc90381728"/>
+      <w:bookmarkStart w:id="619" w:name="_Toc120934063"/>
+      <w:bookmarkStart w:id="620" w:name="_Toc120957377"/>
+      <w:r>
+        <w:rPr>
+          <w:rFonts w:hint="eastAsia"/>
+          <w:b/>
+          <w:color w:val="000000"/>
+        </w:rPr>
+        <w:t>8</w:t>
+      </w:r>
+      <w:r>
+        <w:rPr>
+          <w:rFonts w:hint="eastAsia"/>
+          <w:b/>
+          <w:color w:val="000000"/>
+        </w:rPr>
+        <w:t>、</w:t>
+      </w:r>
+      <w:r>
+        <w:rPr>
+          <w:b/>
+          <w:color w:val="000000"/>
+        </w:rPr>
+        <w:t>项目收尾阶段</w:t>
+      </w:r>
       <w:bookmarkEnd w:id="617"/>
-    </w:p>
-    <w:p>
-      <w:pPr>
-        <w:ind w:firstLineChars="200" w:firstLine="420"/>
-        <w:rPr>
-          <w:color w:val="000000"/>
-        </w:rPr>
-      </w:pPr>
-      <w:r>
-        <w:rPr>
-          <w:color w:val="000000"/>
-        </w:rPr>
-        <w:t>系统经过测试之后，项目团队提供完整的开发文档和用户支持文档，并协助用户将系统发布在用户相应的环境中。</w:t>
-      </w:r>
-    </w:p>
-    <w:p>
-      <w:pPr>
-        <w:ind w:firstLineChars="200" w:firstLine="420"/>
-        <w:rPr>
-          <w:color w:val="000000"/>
-        </w:rPr>
-      </w:pPr>
-      <w:r>
-        <w:rPr>
-          <w:color w:val="000000"/>
-        </w:rPr>
-        <w:t>系统实施人员制订部署计划并进行大量的准备工作，</w:t>
-      </w:r>
-      <w:r>
-        <w:rPr>
-          <w:color w:val="000000"/>
-        </w:rPr>
-        <w:t xml:space="preserve"> </w:t>
-      </w:r>
-      <w:r>
-        <w:rPr>
-          <w:color w:val="000000"/>
-        </w:rPr>
-        <w:t>以保证系统完成时，</w:t>
-      </w:r>
-      <w:r>
-        <w:rPr>
-          <w:color w:val="000000"/>
-        </w:rPr>
-        <w:t xml:space="preserve"> </w:t>
-      </w:r>
-      <w:r>
-        <w:rPr>
-          <w:color w:val="000000"/>
-        </w:rPr>
-        <w:t>能够在客户的使用环境下成功地部署系统。</w:t>
-      </w:r>
-    </w:p>
-    <w:p>
-      <w:pPr>
-        <w:ind w:firstLineChars="200" w:firstLine="420"/>
-        <w:rPr>
-          <w:color w:val="000000"/>
-        </w:rPr>
-      </w:pPr>
-      <w:r>
-        <w:rPr>
-          <w:color w:val="000000"/>
-        </w:rPr>
-        <w:t>文档编写人员生成部署时所需的材料，包括系统安装文档，用户手册，和培训材料等。</w:t>
-      </w:r>
-    </w:p>
-    <w:p>
-      <w:pPr>
-        <w:ind w:firstLineChars="200" w:firstLine="422"/>
-        <w:rPr>
-          <w:color w:val="000000"/>
-        </w:rPr>
-      </w:pPr>
-      <w:r>
-        <w:rPr>
-          <w:b/>
-          <w:color w:val="000000"/>
-        </w:rPr>
-        <w:t>安装系统：</w:t>
-      </w:r>
-      <w:r>
-        <w:rPr>
-          <w:color w:val="000000"/>
-        </w:rPr>
-        <w:t>系统安装人员将新建的系统部署到</w:t>
-      </w:r>
-      <w:r>
-        <w:rPr>
-          <w:rFonts w:hint="eastAsia"/>
-          <w:color w:val="000000"/>
-        </w:rPr>
-        <w:t>东莞供电局</w:t>
-      </w:r>
-      <w:r>
-        <w:rPr>
-          <w:color w:val="000000"/>
-        </w:rPr>
-        <w:t>的网络上，并进行现场联调。</w:t>
-      </w:r>
-    </w:p>
-    <w:p>
-      <w:pPr>
-        <w:ind w:firstLineChars="200" w:firstLine="422"/>
-        <w:rPr>
-          <w:color w:val="000000"/>
-        </w:rPr>
-      </w:pPr>
-      <w:r>
-        <w:rPr>
-          <w:b/>
-          <w:color w:val="000000"/>
-        </w:rPr>
-        <w:t>系统整合：</w:t>
-      </w:r>
-      <w:r>
-        <w:rPr>
-          <w:color w:val="000000"/>
-        </w:rPr>
-        <w:t>系统安装人员将现有的部分业务系统进行数据整合，并进行现场联调。</w:t>
-      </w:r>
-    </w:p>
-    <w:p>
-      <w:pPr>
-        <w:ind w:firstLineChars="200" w:firstLine="422"/>
-        <w:rPr>
-          <w:color w:val="000000"/>
-        </w:rPr>
-      </w:pPr>
-      <w:r>
-        <w:rPr>
-          <w:b/>
-          <w:color w:val="000000"/>
-        </w:rPr>
-        <w:t>培训：</w:t>
-      </w:r>
-      <w:r>
-        <w:rPr>
-          <w:color w:val="000000"/>
-        </w:rPr>
-        <w:t>根据用户的需要，</w:t>
-      </w:r>
-      <w:r>
-        <w:rPr>
-          <w:color w:val="000000"/>
-        </w:rPr>
-        <w:t xml:space="preserve"> </w:t>
-      </w:r>
-      <w:r>
-        <w:rPr>
-          <w:color w:val="000000"/>
-        </w:rPr>
-        <w:t>项目经理会安排相关人员用幻灯片，</w:t>
-      </w:r>
-      <w:r>
-        <w:rPr>
-          <w:color w:val="000000"/>
-        </w:rPr>
-        <w:t xml:space="preserve"> </w:t>
-      </w:r>
-      <w:r>
-        <w:rPr>
-          <w:color w:val="000000"/>
-        </w:rPr>
-        <w:t>示例，</w:t>
-      </w:r>
-      <w:r>
-        <w:rPr>
-          <w:color w:val="000000"/>
-        </w:rPr>
-        <w:t xml:space="preserve"> </w:t>
-      </w:r>
-      <w:r>
-        <w:rPr>
-          <w:color w:val="000000"/>
-        </w:rPr>
-        <w:t>教程等方式编写培训教材，</w:t>
-      </w:r>
-      <w:r>
-        <w:rPr>
-          <w:color w:val="000000"/>
-        </w:rPr>
-        <w:t xml:space="preserve"> </w:t>
-      </w:r>
-      <w:r>
-        <w:rPr>
-          <w:color w:val="000000"/>
-        </w:rPr>
-        <w:t>并对用户进行必要的培训。</w:t>
-      </w:r>
-    </w:p>
-    <w:p>
-      <w:pPr>
-        <w:ind w:firstLineChars="200" w:firstLine="422"/>
-        <w:rPr>
-          <w:color w:val="000000"/>
-        </w:rPr>
-      </w:pPr>
-      <w:r>
-        <w:rPr>
-          <w:b/>
-          <w:color w:val="000000"/>
-        </w:rPr>
-        <w:t>试运行：</w:t>
-      </w:r>
-      <w:r>
-        <w:rPr>
-          <w:color w:val="000000"/>
-        </w:rPr>
-        <w:t>用户对系统所提供的功能进行实际的运行测试。</w:t>
-      </w:r>
-    </w:p>
-    <w:p>
-      <w:pPr>
-        <w:ind w:firstLineChars="200" w:firstLine="422"/>
-        <w:rPr>
-          <w:color w:val="000000"/>
-        </w:rPr>
-      </w:pPr>
-      <w:r>
-        <w:rPr>
-          <w:b/>
-          <w:color w:val="000000"/>
-        </w:rPr>
-        <w:t>验收：</w:t>
-      </w:r>
-      <w:r>
-        <w:rPr>
-          <w:color w:val="000000"/>
-        </w:rPr>
-        <w:t>系统实施人员确保按照</w:t>
-      </w:r>
-      <w:r>
-        <w:rPr>
-          <w:color w:val="000000"/>
-        </w:rPr>
-        <w:t>“</w:t>
-      </w:r>
-      <w:r>
-        <w:rPr>
-          <w:color w:val="000000"/>
-        </w:rPr>
-        <w:t>项目验收计划</w:t>
-      </w:r>
-      <w:r>
-        <w:rPr>
-          <w:color w:val="000000"/>
-        </w:rPr>
-        <w:t>”</w:t>
-      </w:r>
-      <w:r>
-        <w:rPr>
-          <w:color w:val="000000"/>
-        </w:rPr>
-        <w:t>进行测试时所需的所有软件和测试平台都已就绪。用户进行验收测试，并完成系统的移交工作。</w:t>
-      </w:r>
-    </w:p>
-    <w:p>
-      <w:pPr>
-        <w:ind w:firstLineChars="200" w:firstLine="422"/>
-        <w:rPr>
-          <w:b/>
-          <w:color w:val="000000"/>
-        </w:rPr>
-      </w:pPr>
-      <w:bookmarkStart w:id="618" w:name="_Toc90349429"/>
-      <w:bookmarkStart w:id="619" w:name="_Toc90381728"/>
-      <w:bookmarkStart w:id="620" w:name="_Toc120934063"/>
-      <w:bookmarkStart w:id="621" w:name="_Toc120957377"/>
-      <w:r>
-        <w:rPr>
-          <w:rFonts w:hint="eastAsia"/>
-          <w:b/>
-          <w:color w:val="000000"/>
-        </w:rPr>
-        <w:t>8</w:t>
-      </w:r>
-      <w:r>
-        <w:rPr>
-          <w:rFonts w:hint="eastAsia"/>
-          <w:b/>
-          <w:color w:val="000000"/>
-        </w:rPr>
-        <w:t>、</w:t>
-      </w:r>
-      <w:r>
-        <w:rPr>
-          <w:b/>
-          <w:color w:val="000000"/>
-        </w:rPr>
-        <w:t>项目收尾阶段</w:t>
-      </w:r>
       <w:bookmarkEnd w:id="618"/>
       <w:bookmarkEnd w:id="619"/>
       <w:bookmarkEnd w:id="620"/>
-      <w:bookmarkEnd w:id="621"/>
     </w:p>
     <w:p>
       <w:pPr>
         <w:ind w:firstLineChars="200" w:firstLine="420"/>
       </w:pPr>
-      <w:bookmarkStart w:id="622" w:name="_Toc90349430"/>
-      <w:bookmarkStart w:id="623" w:name="_Toc90381729"/>
-      <w:bookmarkStart w:id="624" w:name="_Toc120934064"/>
-      <w:bookmarkStart w:id="625" w:name="_Toc120957378"/>
+      <w:bookmarkStart w:id="621" w:name="_Toc90349430"/>
+      <w:bookmarkStart w:id="622" w:name="_Toc90381729"/>
+      <w:bookmarkStart w:id="623" w:name="_Toc120934064"/>
+      <w:bookmarkStart w:id="624" w:name="_Toc120957378"/>
       <w:r>
         <w:rPr>
           <w:rFonts w:hint="eastAsia"/>
@@ -29366,10 +29438,10 @@
       <w:r>
         <w:t>总结</w:t>
       </w:r>
+      <w:bookmarkEnd w:id="621"/>
       <w:bookmarkEnd w:id="622"/>
       <w:bookmarkEnd w:id="623"/>
       <w:bookmarkEnd w:id="624"/>
-      <w:bookmarkEnd w:id="625"/>
     </w:p>
     <w:p>
       <w:pPr>
@@ -29431,10 +29503,10 @@
       <w:pPr>
         <w:ind w:firstLineChars="200" w:firstLine="420"/>
       </w:pPr>
-      <w:bookmarkStart w:id="626" w:name="_Toc90349432"/>
-      <w:bookmarkStart w:id="627" w:name="_Toc90381731"/>
-      <w:bookmarkStart w:id="628" w:name="_Toc120934066"/>
-      <w:bookmarkStart w:id="629" w:name="_Toc120957380"/>
+      <w:bookmarkStart w:id="625" w:name="_Toc90349432"/>
+      <w:bookmarkStart w:id="626" w:name="_Toc90381731"/>
+      <w:bookmarkStart w:id="627" w:name="_Toc120934066"/>
+      <w:bookmarkStart w:id="628" w:name="_Toc120957380"/>
       <w:r>
         <w:rPr>
           <w:rFonts w:hint="eastAsia"/>
@@ -29450,10 +29522,10 @@
       <w:r>
         <w:t>文档管理的要求</w:t>
       </w:r>
+      <w:bookmarkEnd w:id="625"/>
       <w:bookmarkEnd w:id="626"/>
       <w:bookmarkEnd w:id="627"/>
       <w:bookmarkEnd w:id="628"/>
-      <w:bookmarkEnd w:id="629"/>
     </w:p>
     <w:p>
       <w:pPr>
@@ -29488,10 +29560,10 @@
       <w:pPr>
         <w:ind w:firstLineChars="200" w:firstLine="420"/>
       </w:pPr>
-      <w:bookmarkStart w:id="630" w:name="_Toc90349433"/>
-      <w:bookmarkStart w:id="631" w:name="_Toc90381732"/>
-      <w:bookmarkStart w:id="632" w:name="_Toc120934067"/>
-      <w:bookmarkStart w:id="633" w:name="_Toc120957381"/>
+      <w:bookmarkStart w:id="629" w:name="_Toc90349433"/>
+      <w:bookmarkStart w:id="630" w:name="_Toc90381732"/>
+      <w:bookmarkStart w:id="631" w:name="_Toc120934067"/>
+      <w:bookmarkStart w:id="632" w:name="_Toc120957381"/>
       <w:r>
         <w:rPr>
           <w:rFonts w:hint="eastAsia"/>
@@ -29507,10 +29579,10 @@
       <w:r>
         <w:t>文档的范围</w:t>
       </w:r>
+      <w:bookmarkEnd w:id="629"/>
       <w:bookmarkEnd w:id="630"/>
       <w:bookmarkEnd w:id="631"/>
       <w:bookmarkEnd w:id="632"/>
-      <w:bookmarkEnd w:id="633"/>
     </w:p>
     <w:p>
       <w:pPr>
@@ -29533,10 +29605,10 @@
       <w:pPr>
         <w:ind w:firstLineChars="200" w:firstLine="420"/>
       </w:pPr>
-      <w:bookmarkStart w:id="634" w:name="_Toc90349434"/>
-      <w:bookmarkStart w:id="635" w:name="_Toc90381733"/>
-      <w:bookmarkStart w:id="636" w:name="_Toc120934068"/>
-      <w:bookmarkStart w:id="637" w:name="_Toc120957382"/>
+      <w:bookmarkStart w:id="633" w:name="_Toc90349434"/>
+      <w:bookmarkStart w:id="634" w:name="_Toc90381733"/>
+      <w:bookmarkStart w:id="635" w:name="_Toc120934068"/>
+      <w:bookmarkStart w:id="636" w:name="_Toc120957382"/>
       <w:r>
         <w:rPr>
           <w:rFonts w:hint="eastAsia"/>
@@ -29552,10 +29624,10 @@
       <w:r>
         <w:t>项目文档移交</w:t>
       </w:r>
+      <w:bookmarkEnd w:id="633"/>
       <w:bookmarkEnd w:id="634"/>
       <w:bookmarkEnd w:id="635"/>
       <w:bookmarkEnd w:id="636"/>
-      <w:bookmarkEnd w:id="637"/>
     </w:p>
     <w:p>
       <w:pPr>
@@ -29579,17 +29651,17 @@
           <w:color w:val="000000" w:themeColor="text1"/>
         </w:rPr>
       </w:pPr>
-      <w:bookmarkStart w:id="638" w:name="_Toc90349386"/>
-      <w:bookmarkStart w:id="639" w:name="_Toc90381686"/>
-      <w:bookmarkStart w:id="640" w:name="_Toc90439722"/>
-      <w:bookmarkStart w:id="641" w:name="_Toc90450066"/>
-      <w:bookmarkStart w:id="642" w:name="_Toc148435960"/>
-      <w:bookmarkStart w:id="643" w:name="_Toc152134822"/>
-      <w:bookmarkStart w:id="644" w:name="_Toc153682016"/>
-      <w:bookmarkStart w:id="645" w:name="_Toc175322738"/>
-      <w:bookmarkStart w:id="646" w:name="_Toc175474736"/>
-      <w:bookmarkStart w:id="647" w:name="_Toc335224031"/>
-      <w:bookmarkStart w:id="648" w:name="_Toc417600336"/>
+      <w:bookmarkStart w:id="637" w:name="_Toc90349386"/>
+      <w:bookmarkStart w:id="638" w:name="_Toc90381686"/>
+      <w:bookmarkStart w:id="639" w:name="_Toc90439722"/>
+      <w:bookmarkStart w:id="640" w:name="_Toc90450066"/>
+      <w:bookmarkStart w:id="641" w:name="_Toc148435960"/>
+      <w:bookmarkStart w:id="642" w:name="_Toc152134822"/>
+      <w:bookmarkStart w:id="643" w:name="_Toc153682016"/>
+      <w:bookmarkStart w:id="644" w:name="_Toc175322738"/>
+      <w:bookmarkStart w:id="645" w:name="_Toc175474736"/>
+      <w:bookmarkStart w:id="646" w:name="_Toc335224031"/>
+      <w:bookmarkStart w:id="647" w:name="_Toc417600336"/>
       <w:r>
         <w:rPr>
           <w:color w:val="000000" w:themeColor="text1"/>
@@ -29609,6 +29681,7 @@
         </w:rPr>
         <w:t>计划</w:t>
       </w:r>
+      <w:bookmarkEnd w:id="637"/>
       <w:bookmarkEnd w:id="638"/>
       <w:bookmarkEnd w:id="639"/>
       <w:bookmarkEnd w:id="640"/>
@@ -29619,7 +29692,6 @@
       <w:bookmarkEnd w:id="645"/>
       <w:bookmarkEnd w:id="646"/>
       <w:bookmarkEnd w:id="647"/>
-      <w:bookmarkEnd w:id="648"/>
     </w:p>
     <w:p>
       <w:pPr>
@@ -30319,7 +30391,17 @@
                 <w:sz w:val="20"/>
                 <w:szCs w:val="20"/>
               </w:rPr>
-              <w:t>2017年</w:t>
+              <w:t>2017年7月 到201</w:t>
+            </w:r>
+            <w:r>
+              <w:rPr>
+                <w:rFonts w:ascii="宋体" w:eastAsia="宋体" w:hAnsi="宋体" w:cs="宋体"/>
+                <w:color w:val="000000"/>
+                <w:kern w:val="0"/>
+                <w:sz w:val="20"/>
+                <w:szCs w:val="20"/>
+              </w:rPr>
+              <w:t>7</w:t>
             </w:r>
             <w:r>
               <w:rPr>
@@ -30329,57 +30411,7 @@
                 <w:sz w:val="20"/>
                 <w:szCs w:val="20"/>
               </w:rPr>
-              <w:t>7</w:t>
-            </w:r>
-            <w:r>
-              <w:rPr>
-                <w:rFonts w:ascii="宋体" w:eastAsia="宋体" w:hAnsi="宋体" w:cs="宋体" w:hint="eastAsia"/>
-                <w:color w:val="000000"/>
-                <w:kern w:val="0"/>
-                <w:sz w:val="20"/>
-                <w:szCs w:val="20"/>
-              </w:rPr>
-              <w:t>月 到201</w:t>
-            </w:r>
-            <w:r>
-              <w:rPr>
-                <w:rFonts w:ascii="宋体" w:eastAsia="宋体" w:hAnsi="宋体" w:cs="宋体"/>
-                <w:color w:val="000000"/>
-                <w:kern w:val="0"/>
-                <w:sz w:val="20"/>
-                <w:szCs w:val="20"/>
-              </w:rPr>
-              <w:t>7</w:t>
-            </w:r>
-            <w:r>
-              <w:rPr>
-                <w:rFonts w:ascii="宋体" w:eastAsia="宋体" w:hAnsi="宋体" w:cs="宋体" w:hint="eastAsia"/>
-                <w:color w:val="000000"/>
-                <w:kern w:val="0"/>
-                <w:sz w:val="20"/>
-                <w:szCs w:val="20"/>
-              </w:rPr>
-              <w:t>年</w:t>
-            </w:r>
-            <w:r>
-              <w:rPr>
-                <w:rFonts w:ascii="宋体" w:eastAsia="宋体" w:hAnsi="宋体" w:cs="宋体" w:hint="eastAsia"/>
-                <w:color w:val="000000"/>
-                <w:kern w:val="0"/>
-                <w:sz w:val="20"/>
-                <w:szCs w:val="20"/>
-              </w:rPr>
-              <w:t>8</w:t>
-            </w:r>
-            <w:r>
-              <w:rPr>
-                <w:rFonts w:ascii="宋体" w:eastAsia="宋体" w:hAnsi="宋体" w:cs="宋体" w:hint="eastAsia"/>
-                <w:color w:val="000000"/>
-                <w:kern w:val="0"/>
-                <w:sz w:val="20"/>
-                <w:szCs w:val="20"/>
-              </w:rPr>
-              <w:t>月</w:t>
+              <w:t>年8月</w:t>
             </w:r>
           </w:p>
         </w:tc>
@@ -31203,7 +31235,17 @@
                 <w:sz w:val="20"/>
                 <w:szCs w:val="20"/>
               </w:rPr>
-              <w:t>2017年</w:t>
+              <w:t>2017年8月 到201</w:t>
+            </w:r>
+            <w:r>
+              <w:rPr>
+                <w:rFonts w:ascii="宋体" w:eastAsia="宋体" w:hAnsi="宋体" w:cs="宋体"/>
+                <w:color w:val="000000"/>
+                <w:kern w:val="0"/>
+                <w:sz w:val="20"/>
+                <w:szCs w:val="20"/>
+              </w:rPr>
+              <w:t>7</w:t>
             </w:r>
             <w:r>
               <w:rPr>
@@ -31213,57 +31255,7 @@
                 <w:sz w:val="20"/>
                 <w:szCs w:val="20"/>
               </w:rPr>
-              <w:t>8</w:t>
-            </w:r>
-            <w:r>
-              <w:rPr>
-                <w:rFonts w:ascii="宋体" w:eastAsia="宋体" w:hAnsi="宋体" w:cs="宋体" w:hint="eastAsia"/>
-                <w:color w:val="000000"/>
-                <w:kern w:val="0"/>
-                <w:sz w:val="20"/>
-                <w:szCs w:val="20"/>
-              </w:rPr>
-              <w:t>月 到201</w:t>
-            </w:r>
-            <w:r>
-              <w:rPr>
-                <w:rFonts w:ascii="宋体" w:eastAsia="宋体" w:hAnsi="宋体" w:cs="宋体"/>
-                <w:color w:val="000000"/>
-                <w:kern w:val="0"/>
-                <w:sz w:val="20"/>
-                <w:szCs w:val="20"/>
-              </w:rPr>
-              <w:t>7</w:t>
-            </w:r>
-            <w:r>
-              <w:rPr>
-                <w:rFonts w:ascii="宋体" w:eastAsia="宋体" w:hAnsi="宋体" w:cs="宋体" w:hint="eastAsia"/>
-                <w:color w:val="000000"/>
-                <w:kern w:val="0"/>
-                <w:sz w:val="20"/>
-                <w:szCs w:val="20"/>
-              </w:rPr>
-              <w:t>年</w:t>
-            </w:r>
-            <w:r>
-              <w:rPr>
-                <w:rFonts w:ascii="宋体" w:eastAsia="宋体" w:hAnsi="宋体" w:cs="宋体" w:hint="eastAsia"/>
-                <w:color w:val="000000"/>
-                <w:kern w:val="0"/>
-                <w:sz w:val="20"/>
-                <w:szCs w:val="20"/>
-              </w:rPr>
-              <w:t>9</w:t>
-            </w:r>
-            <w:r>
-              <w:rPr>
-                <w:rFonts w:ascii="宋体" w:eastAsia="宋体" w:hAnsi="宋体" w:cs="宋体" w:hint="eastAsia"/>
-                <w:color w:val="000000"/>
-                <w:kern w:val="0"/>
-                <w:sz w:val="20"/>
-                <w:szCs w:val="20"/>
-              </w:rPr>
-              <w:t>月</w:t>
+              <w:t>年9月</w:t>
             </w:r>
           </w:p>
         </w:tc>
@@ -32251,7 +32243,7 @@
                 <w:bCs/>
                 <w:noProof/>
               </w:rPr>
-              <w:t>21</w:t>
+              <w:t>12</w:t>
             </w:r>
             <w:r>
               <w:rPr>
@@ -38181,30 +38173,30 @@
   </dgm:ptLst>
   <dgm:cxnLst>
     <dgm:cxn modelId="{C6509335-6A6D-4E6C-BB8A-9AAAD23F5D8E}" srcId="{287E9B33-F674-478C-8C6F-AF89181477C1}" destId="{29B5DBCC-5923-4AB1-9CB9-53096440FE78}" srcOrd="3" destOrd="0" parTransId="{4F46A502-3D52-409F-B6BC-4ED39501565D}" sibTransId="{74688D53-AD00-42F1-A7D1-0243AAA28A6F}"/>
-    <dgm:cxn modelId="{6088373C-AA5C-4D32-B0CA-014892AF3AC4}" type="presOf" srcId="{01F51569-84C7-4C8F-A854-EDBAC3AA462A}" destId="{B0F42BF6-620A-4EB3-B0BB-58606718E06B}" srcOrd="0" destOrd="0" presId="urn:microsoft.com/office/officeart/2005/8/layout/process1"/>
-    <dgm:cxn modelId="{B705C16F-A271-4EA1-BD72-B82178129C4A}" type="presOf" srcId="{72D6856F-9BA8-42CF-BCF6-9E23F7AF20BA}" destId="{5056ECCF-D874-4551-9160-DFA927E2CBC6}" srcOrd="0" destOrd="0" presId="urn:microsoft.com/office/officeart/2005/8/layout/process1"/>
-    <dgm:cxn modelId="{DEF72BBC-2204-440D-9AF9-C28AC98F79CF}" type="presOf" srcId="{BDE6F12A-9D85-4448-880D-BB53F856C829}" destId="{6429A1E3-F5BA-4D6D-AA38-335A56F9B3BD}" srcOrd="0" destOrd="0" presId="urn:microsoft.com/office/officeart/2005/8/layout/process1"/>
+    <dgm:cxn modelId="{142B54F5-F808-4180-A5DE-0CF0D02A4AFD}" type="presOf" srcId="{29B5DBCC-5923-4AB1-9CB9-53096440FE78}" destId="{E78A0448-1B77-41F4-9179-C53C1ED2161A}" srcOrd="0" destOrd="0" presId="urn:microsoft.com/office/officeart/2005/8/layout/process1"/>
+    <dgm:cxn modelId="{3D4ACE89-7C48-45EF-BB08-BE166F69B050}" type="presOf" srcId="{01F51569-84C7-4C8F-A854-EDBAC3AA462A}" destId="{B0F42BF6-620A-4EB3-B0BB-58606718E06B}" srcOrd="0" destOrd="0" presId="urn:microsoft.com/office/officeart/2005/8/layout/process1"/>
+    <dgm:cxn modelId="{78951654-DD93-4D64-B57A-3E6E725287A3}" type="presOf" srcId="{C9780D6B-C90C-435F-AA1A-001E03A7ED15}" destId="{BA436377-C9E6-441D-AD5F-76281C314D17}" srcOrd="0" destOrd="0" presId="urn:microsoft.com/office/officeart/2005/8/layout/process1"/>
+    <dgm:cxn modelId="{927130E6-DBB6-44BF-B903-97E3744F97E7}" type="presOf" srcId="{287E9B33-F674-478C-8C6F-AF89181477C1}" destId="{887B4D4D-D3EA-4FD4-8078-12EF19E81B41}" srcOrd="0" destOrd="0" presId="urn:microsoft.com/office/officeart/2005/8/layout/process1"/>
+    <dgm:cxn modelId="{6F55EB07-D682-4970-B70A-CB79165D41D0}" type="presOf" srcId="{24BB21FD-9B2D-4366-83EC-D2DA22ADC344}" destId="{3D2F6B91-A789-4DC4-A774-577B9E0599B2}" srcOrd="1" destOrd="0" presId="urn:microsoft.com/office/officeart/2005/8/layout/process1"/>
+    <dgm:cxn modelId="{DB80B54B-BDA8-438B-A241-CCFF98618A01}" type="presOf" srcId="{C9780D6B-C90C-435F-AA1A-001E03A7ED15}" destId="{1393D1B5-47E1-48BC-8CE5-8FFD80CAB651}" srcOrd="1" destOrd="0" presId="urn:microsoft.com/office/officeart/2005/8/layout/process1"/>
+    <dgm:cxn modelId="{34D900AC-E3E6-4BE0-AD1C-24A2651E51FE}" type="presOf" srcId="{BDE6F12A-9D85-4448-880D-BB53F856C829}" destId="{6429A1E3-F5BA-4D6D-AA38-335A56F9B3BD}" srcOrd="0" destOrd="0" presId="urn:microsoft.com/office/officeart/2005/8/layout/process1"/>
+    <dgm:cxn modelId="{11F0FF36-0276-45A2-AF00-7D00DC900B33}" type="presOf" srcId="{24BB21FD-9B2D-4366-83EC-D2DA22ADC344}" destId="{AC627024-D9DE-48F0-B2A5-CFD70353CEA2}" srcOrd="0" destOrd="0" presId="urn:microsoft.com/office/officeart/2005/8/layout/process1"/>
+    <dgm:cxn modelId="{4C66E801-538A-4B61-8745-9971223EC8D5}" srcId="{287E9B33-F674-478C-8C6F-AF89181477C1}" destId="{01F51569-84C7-4C8F-A854-EDBAC3AA462A}" srcOrd="0" destOrd="0" parTransId="{89A2AF31-316C-453A-A20C-F4C61E74A77F}" sibTransId="{24BB21FD-9B2D-4366-83EC-D2DA22ADC344}"/>
+    <dgm:cxn modelId="{ED9E7368-8C61-4174-9A00-2DD5BDEBC514}" type="presOf" srcId="{72D6856F-9BA8-42CF-BCF6-9E23F7AF20BA}" destId="{5056ECCF-D874-4551-9160-DFA927E2CBC6}" srcOrd="0" destOrd="0" presId="urn:microsoft.com/office/officeart/2005/8/layout/process1"/>
+    <dgm:cxn modelId="{2F29D9CB-7325-4223-9A92-F8F2219FC7C0}" srcId="{287E9B33-F674-478C-8C6F-AF89181477C1}" destId="{BDE6F12A-9D85-4448-880D-BB53F856C829}" srcOrd="2" destOrd="0" parTransId="{F470A82A-344C-48BC-A38D-117FD5DAF83C}" sibTransId="{9B6CA7F3-B241-4691-BD35-AFDC5BAFBD1A}"/>
+    <dgm:cxn modelId="{825F4539-E742-48A3-AA2E-AA9BEE6B7D2A}" type="presOf" srcId="{9B6CA7F3-B241-4691-BD35-AFDC5BAFBD1A}" destId="{1C598A64-BD99-4F79-9A42-8A3CEB9F7CF8}" srcOrd="1" destOrd="0" presId="urn:microsoft.com/office/officeart/2005/8/layout/process1"/>
     <dgm:cxn modelId="{3FBD3FFC-EA03-46EA-9FE1-E940F9013E44}" srcId="{287E9B33-F674-478C-8C6F-AF89181477C1}" destId="{72D6856F-9BA8-42CF-BCF6-9E23F7AF20BA}" srcOrd="1" destOrd="0" parTransId="{D5A33896-968B-4527-9193-1D9089ED7ADC}" sibTransId="{C9780D6B-C90C-435F-AA1A-001E03A7ED15}"/>
-    <dgm:cxn modelId="{6381FB3A-7B7D-4DFD-8359-489A93317450}" type="presOf" srcId="{24BB21FD-9B2D-4366-83EC-D2DA22ADC344}" destId="{AC627024-D9DE-48F0-B2A5-CFD70353CEA2}" srcOrd="0" destOrd="0" presId="urn:microsoft.com/office/officeart/2005/8/layout/process1"/>
-    <dgm:cxn modelId="{521A4C44-5108-4E48-A8A2-0B7FA6C4BA9F}" type="presOf" srcId="{24BB21FD-9B2D-4366-83EC-D2DA22ADC344}" destId="{3D2F6B91-A789-4DC4-A774-577B9E0599B2}" srcOrd="1" destOrd="0" presId="urn:microsoft.com/office/officeart/2005/8/layout/process1"/>
-    <dgm:cxn modelId="{8AFEC146-6E72-4FC4-AC05-3B67BF8092CF}" type="presOf" srcId="{287E9B33-F674-478C-8C6F-AF89181477C1}" destId="{887B4D4D-D3EA-4FD4-8078-12EF19E81B41}" srcOrd="0" destOrd="0" presId="urn:microsoft.com/office/officeart/2005/8/layout/process1"/>
-    <dgm:cxn modelId="{2F29D9CB-7325-4223-9A92-F8F2219FC7C0}" srcId="{287E9B33-F674-478C-8C6F-AF89181477C1}" destId="{BDE6F12A-9D85-4448-880D-BB53F856C829}" srcOrd="2" destOrd="0" parTransId="{F470A82A-344C-48BC-A38D-117FD5DAF83C}" sibTransId="{9B6CA7F3-B241-4691-BD35-AFDC5BAFBD1A}"/>
-    <dgm:cxn modelId="{4A35495D-A369-4CE4-9C0C-2180DAA3528B}" type="presOf" srcId="{29B5DBCC-5923-4AB1-9CB9-53096440FE78}" destId="{E78A0448-1B77-41F4-9179-C53C1ED2161A}" srcOrd="0" destOrd="0" presId="urn:microsoft.com/office/officeart/2005/8/layout/process1"/>
-    <dgm:cxn modelId="{4C66E801-538A-4B61-8745-9971223EC8D5}" srcId="{287E9B33-F674-478C-8C6F-AF89181477C1}" destId="{01F51569-84C7-4C8F-A854-EDBAC3AA462A}" srcOrd="0" destOrd="0" parTransId="{89A2AF31-316C-453A-A20C-F4C61E74A77F}" sibTransId="{24BB21FD-9B2D-4366-83EC-D2DA22ADC344}"/>
-    <dgm:cxn modelId="{F239CCFE-B1D0-40E1-9EF1-ECFC7DB67D1D}" type="presOf" srcId="{9B6CA7F3-B241-4691-BD35-AFDC5BAFBD1A}" destId="{418617ED-5324-4E07-B302-CF8D886276BC}" srcOrd="0" destOrd="0" presId="urn:microsoft.com/office/officeart/2005/8/layout/process1"/>
-    <dgm:cxn modelId="{B7928E1F-B938-4700-817B-3344675B50F3}" type="presOf" srcId="{C9780D6B-C90C-435F-AA1A-001E03A7ED15}" destId="{BA436377-C9E6-441D-AD5F-76281C314D17}" srcOrd="0" destOrd="0" presId="urn:microsoft.com/office/officeart/2005/8/layout/process1"/>
-    <dgm:cxn modelId="{FDFB628E-DF1A-4E26-ADF9-42E8B79883C2}" type="presOf" srcId="{9B6CA7F3-B241-4691-BD35-AFDC5BAFBD1A}" destId="{1C598A64-BD99-4F79-9A42-8A3CEB9F7CF8}" srcOrd="1" destOrd="0" presId="urn:microsoft.com/office/officeart/2005/8/layout/process1"/>
-    <dgm:cxn modelId="{29D0285E-8E07-44D3-ADD5-2A5B41E19986}" type="presOf" srcId="{C9780D6B-C90C-435F-AA1A-001E03A7ED15}" destId="{1393D1B5-47E1-48BC-8CE5-8FFD80CAB651}" srcOrd="1" destOrd="0" presId="urn:microsoft.com/office/officeart/2005/8/layout/process1"/>
-    <dgm:cxn modelId="{EBF8C170-4084-4448-9330-BE4E496D3670}" type="presParOf" srcId="{887B4D4D-D3EA-4FD4-8078-12EF19E81B41}" destId="{B0F42BF6-620A-4EB3-B0BB-58606718E06B}" srcOrd="0" destOrd="0" presId="urn:microsoft.com/office/officeart/2005/8/layout/process1"/>
-    <dgm:cxn modelId="{2D31C538-383C-4FF3-ADFA-B44B206D84CE}" type="presParOf" srcId="{887B4D4D-D3EA-4FD4-8078-12EF19E81B41}" destId="{AC627024-D9DE-48F0-B2A5-CFD70353CEA2}" srcOrd="1" destOrd="0" presId="urn:microsoft.com/office/officeart/2005/8/layout/process1"/>
-    <dgm:cxn modelId="{112AB111-8522-49C0-9C2B-7E45A8A9B1D5}" type="presParOf" srcId="{AC627024-D9DE-48F0-B2A5-CFD70353CEA2}" destId="{3D2F6B91-A789-4DC4-A774-577B9E0599B2}" srcOrd="0" destOrd="0" presId="urn:microsoft.com/office/officeart/2005/8/layout/process1"/>
-    <dgm:cxn modelId="{6A857336-4E92-402A-A68F-14B18A157799}" type="presParOf" srcId="{887B4D4D-D3EA-4FD4-8078-12EF19E81B41}" destId="{5056ECCF-D874-4551-9160-DFA927E2CBC6}" srcOrd="2" destOrd="0" presId="urn:microsoft.com/office/officeart/2005/8/layout/process1"/>
-    <dgm:cxn modelId="{84677DC3-C3C4-43B0-BFD0-8FD3D1A8AEE3}" type="presParOf" srcId="{887B4D4D-D3EA-4FD4-8078-12EF19E81B41}" destId="{BA436377-C9E6-441D-AD5F-76281C314D17}" srcOrd="3" destOrd="0" presId="urn:microsoft.com/office/officeart/2005/8/layout/process1"/>
-    <dgm:cxn modelId="{EA4387ED-7C7B-4E9C-BCC0-1A4298197F72}" type="presParOf" srcId="{BA436377-C9E6-441D-AD5F-76281C314D17}" destId="{1393D1B5-47E1-48BC-8CE5-8FFD80CAB651}" srcOrd="0" destOrd="0" presId="urn:microsoft.com/office/officeart/2005/8/layout/process1"/>
-    <dgm:cxn modelId="{3C0C5374-56BF-48FA-BF93-4B7D0C7DC550}" type="presParOf" srcId="{887B4D4D-D3EA-4FD4-8078-12EF19E81B41}" destId="{6429A1E3-F5BA-4D6D-AA38-335A56F9B3BD}" srcOrd="4" destOrd="0" presId="urn:microsoft.com/office/officeart/2005/8/layout/process1"/>
-    <dgm:cxn modelId="{9CC3E431-8F41-49C5-91DD-6DB610AC650B}" type="presParOf" srcId="{887B4D4D-D3EA-4FD4-8078-12EF19E81B41}" destId="{418617ED-5324-4E07-B302-CF8D886276BC}" srcOrd="5" destOrd="0" presId="urn:microsoft.com/office/officeart/2005/8/layout/process1"/>
-    <dgm:cxn modelId="{F69E26B9-8DFA-4EAE-B040-4AABCE3428B9}" type="presParOf" srcId="{418617ED-5324-4E07-B302-CF8D886276BC}" destId="{1C598A64-BD99-4F79-9A42-8A3CEB9F7CF8}" srcOrd="0" destOrd="0" presId="urn:microsoft.com/office/officeart/2005/8/layout/process1"/>
-    <dgm:cxn modelId="{57C750D1-9A35-4654-A17F-CEF39779DE70}" type="presParOf" srcId="{887B4D4D-D3EA-4FD4-8078-12EF19E81B41}" destId="{E78A0448-1B77-41F4-9179-C53C1ED2161A}" srcOrd="6" destOrd="0" presId="urn:microsoft.com/office/officeart/2005/8/layout/process1"/>
+    <dgm:cxn modelId="{561C990D-BC90-405B-9A55-23B3EAE2B8A9}" type="presOf" srcId="{9B6CA7F3-B241-4691-BD35-AFDC5BAFBD1A}" destId="{418617ED-5324-4E07-B302-CF8D886276BC}" srcOrd="0" destOrd="0" presId="urn:microsoft.com/office/officeart/2005/8/layout/process1"/>
+    <dgm:cxn modelId="{C82A1653-7457-4C92-A519-0420B80C9C20}" type="presParOf" srcId="{887B4D4D-D3EA-4FD4-8078-12EF19E81B41}" destId="{B0F42BF6-620A-4EB3-B0BB-58606718E06B}" srcOrd="0" destOrd="0" presId="urn:microsoft.com/office/officeart/2005/8/layout/process1"/>
+    <dgm:cxn modelId="{0E935017-FD49-4918-86AA-C057A13E9857}" type="presParOf" srcId="{887B4D4D-D3EA-4FD4-8078-12EF19E81B41}" destId="{AC627024-D9DE-48F0-B2A5-CFD70353CEA2}" srcOrd="1" destOrd="0" presId="urn:microsoft.com/office/officeart/2005/8/layout/process1"/>
+    <dgm:cxn modelId="{08750CF0-9B67-47D9-9609-EF9F228AE487}" type="presParOf" srcId="{AC627024-D9DE-48F0-B2A5-CFD70353CEA2}" destId="{3D2F6B91-A789-4DC4-A774-577B9E0599B2}" srcOrd="0" destOrd="0" presId="urn:microsoft.com/office/officeart/2005/8/layout/process1"/>
+    <dgm:cxn modelId="{C6E64BA1-611C-4FE0-A706-F18F69FBEAFD}" type="presParOf" srcId="{887B4D4D-D3EA-4FD4-8078-12EF19E81B41}" destId="{5056ECCF-D874-4551-9160-DFA927E2CBC6}" srcOrd="2" destOrd="0" presId="urn:microsoft.com/office/officeart/2005/8/layout/process1"/>
+    <dgm:cxn modelId="{97E6078B-F051-44DD-B968-66D7B374E322}" type="presParOf" srcId="{887B4D4D-D3EA-4FD4-8078-12EF19E81B41}" destId="{BA436377-C9E6-441D-AD5F-76281C314D17}" srcOrd="3" destOrd="0" presId="urn:microsoft.com/office/officeart/2005/8/layout/process1"/>
+    <dgm:cxn modelId="{7D70419A-C11C-49B7-A2E2-8CDB68ACA9EC}" type="presParOf" srcId="{BA436377-C9E6-441D-AD5F-76281C314D17}" destId="{1393D1B5-47E1-48BC-8CE5-8FFD80CAB651}" srcOrd="0" destOrd="0" presId="urn:microsoft.com/office/officeart/2005/8/layout/process1"/>
+    <dgm:cxn modelId="{C49A8EC7-FEEB-4DCF-9C91-224FD6E72AFF}" type="presParOf" srcId="{887B4D4D-D3EA-4FD4-8078-12EF19E81B41}" destId="{6429A1E3-F5BA-4D6D-AA38-335A56F9B3BD}" srcOrd="4" destOrd="0" presId="urn:microsoft.com/office/officeart/2005/8/layout/process1"/>
+    <dgm:cxn modelId="{F97F9218-97B3-4FD2-945D-7ABB155E4B28}" type="presParOf" srcId="{887B4D4D-D3EA-4FD4-8078-12EF19E81B41}" destId="{418617ED-5324-4E07-B302-CF8D886276BC}" srcOrd="5" destOrd="0" presId="urn:microsoft.com/office/officeart/2005/8/layout/process1"/>
+    <dgm:cxn modelId="{D8E796FA-06CA-456D-BC81-ED2F31DC5B6F}" type="presParOf" srcId="{418617ED-5324-4E07-B302-CF8D886276BC}" destId="{1C598A64-BD99-4F79-9A42-8A3CEB9F7CF8}" srcOrd="0" destOrd="0" presId="urn:microsoft.com/office/officeart/2005/8/layout/process1"/>
+    <dgm:cxn modelId="{4BFA6EDF-4BC4-4716-A4CF-4A4E933AD9C6}" type="presParOf" srcId="{887B4D4D-D3EA-4FD4-8078-12EF19E81B41}" destId="{E78A0448-1B77-41F4-9179-C53C1ED2161A}" srcOrd="6" destOrd="0" presId="urn:microsoft.com/office/officeart/2005/8/layout/process1"/>
   </dgm:cxnLst>
   <dgm:bg/>
   <dgm:whole/>
@@ -40205,7 +40197,7 @@
 </file>
 
 <file path=customXml/itemProps1.xml><?xml version="1.0" encoding="utf-8"?>
-<ds:datastoreItem xmlns:ds="http://schemas.openxmlformats.org/officeDocument/2006/customXml" ds:itemID="{68AB0AC5-0DA7-4FBD-8D42-787803CD546F}">
+<ds:datastoreItem xmlns:ds="http://schemas.openxmlformats.org/officeDocument/2006/customXml" ds:itemID="{E2FE2C5C-C6D1-4273-ACEC-4CBC6A62C6C1}">
   <ds:schemaRefs>
     <ds:schemaRef ds:uri="http://schemas.openxmlformats.org/officeDocument/2006/bibliography"/>
   </ds:schemaRefs>

</xml_diff>